<commit_message>
Izmaiņas noformējumā, 5.nod papildinājums
</commit_message>
<xml_diff>
--- a/dokumentacija/Kvalifikācijas_eksāmena_tehniskā_dokumentācija_Leimanis.docx
+++ b/dokumentacija/Kvalifikācijas_eksāmena_tehniskā_dokumentācija_Leimanis.docx
@@ -6363,16 +6363,7 @@
     </w:p>
     <w:p>
       <w:r>
-        <w:t xml:space="preserve">Šī dokumenta sadaļa ietver </w:t>
-      </w:r>
-      <w:r>
-        <w:t xml:space="preserve">Tīmekļa vietnes </w:t>
-      </w:r>
-      <w:r>
-        <w:t>“Mācies ar mums”</w:t>
-      </w:r>
-      <w:r>
-        <w:t xml:space="preserve"> sistēmas modelēšanas un projektēšanas diagrammas, uz kuru balsta tiek veidota Tīmekļa vietne.</w:t>
+        <w:t>Šī dokumenta sadaļa ietver Tīmekļa vietnes “Mācies ar mums” sistēmas modelēšanas un projektēšanas diagrammas, uz kuru balsta tiek veidota Tīmekļa vietne.</w:t>
       </w:r>
       <w:r>
         <w:t xml:space="preserve"> </w:t>
@@ -6520,25 +6511,8 @@
     </w:p>
     <w:p>
       <w:r>
-        <w:t xml:space="preserve">Norādītā </w:t>
-      </w:r>
-      <w:r>
-        <w:t>diagramma apzīmē Tīmekļa vietnes iespējamās darbības, katrai lietotāju grupai, atkarīgi no katrai grupai esošām piešķirtajām tiesībām</w:t>
-      </w:r>
-      <w:r>
-        <w:t>. (</w:t>
-      </w:r>
-      <w:r>
-        <w:t>skatīt 2</w:t>
-      </w:r>
-      <w:r>
-        <w:t>. attēlu</w:t>
-      </w:r>
-      <w:r>
-        <w:t>)</w:t>
-      </w:r>
-      <w:bookmarkStart w:id="13" w:name="_GoBack"/>
-      <w:bookmarkEnd w:id="13"/>
+        <w:t>Norādītā diagramma apzīmē Tīmekļa vietnes iespējamās darbības, katrai lietotāju grupai, atkarīgi no katrai grupai esošām piešķirtajām tiesībām. (skatīt 2. attēlu)</w:t>
+      </w:r>
     </w:p>
     <w:p>
       <w:pPr>
@@ -6645,11 +6619,11 @@
       <w:r>
         <w:t xml:space="preserve"> </w:t>
       </w:r>
-      <w:bookmarkStart w:id="14" w:name="_Toc162545537"/>
+      <w:bookmarkStart w:id="13" w:name="_Toc162545537"/>
       <w:r>
         <w:t>Sistēmas moduļu apraksts un algoritmu shēmas</w:t>
       </w:r>
-      <w:bookmarkEnd w:id="14"/>
+      <w:bookmarkEnd w:id="13"/>
     </w:p>
     <w:p/>
     <w:p>
@@ -6670,19 +6644,16 @@
           <w:numId w:val="4"/>
         </w:numPr>
       </w:pPr>
-      <w:bookmarkStart w:id="15" w:name="_Toc162545538"/>
+      <w:bookmarkStart w:id="14" w:name="_Toc162545538"/>
       <w:r>
         <w:lastRenderedPageBreak/>
         <w:t>Lietotāju ceļvedis</w:t>
       </w:r>
-      <w:bookmarkEnd w:id="15"/>
-    </w:p>
-    <w:p>
-      <w:r>
-        <w:t xml:space="preserve">Šī dokumenta sadaļa ietver Tīmekļa vietnes “Mācies ar mums” </w:t>
-      </w:r>
-      <w:r>
-        <w:t>lietotāja ceļvedi, sniedzot ieskatu un novēršot nepieciešamību pēc papildus jautājumiem saistībā ar funkcionālajām iespējām, kas iekļautas Tīmekļa vietnes sistēmā.</w:t>
+      <w:bookmarkEnd w:id="14"/>
+    </w:p>
+    <w:p>
+      <w:r>
+        <w:t>Šī dokumenta sadaļa ietver Tīmekļa vietnes “Mācies ar mums” lietotāja ceļvedi, sniedzot ieskatu un novēršot nepieciešamību pēc papildus jautājumiem saistībā ar funkcionālajām iespējām, kas iekļautas Tīmekļa vietnes sistēmā.</w:t>
       </w:r>
     </w:p>
     <w:p>
@@ -6696,11 +6667,11 @@
       <w:r>
         <w:t xml:space="preserve"> </w:t>
       </w:r>
-      <w:bookmarkStart w:id="16" w:name="_Toc162545539"/>
+      <w:bookmarkStart w:id="15" w:name="_Toc162545539"/>
       <w:r>
         <w:t>Reģistrācija sistēmā</w:t>
       </w:r>
-      <w:bookmarkEnd w:id="16"/>
+      <w:bookmarkEnd w:id="15"/>
     </w:p>
     <w:p>
       <w:r>
@@ -6911,11 +6882,11 @@
       <w:r>
         <w:t xml:space="preserve"> </w:t>
       </w:r>
-      <w:bookmarkStart w:id="17" w:name="_Toc162545540"/>
+      <w:bookmarkStart w:id="16" w:name="_Toc162545540"/>
       <w:r>
         <w:t>Autorizācija sistēmā</w:t>
       </w:r>
-      <w:bookmarkEnd w:id="17"/>
+      <w:bookmarkEnd w:id="16"/>
     </w:p>
     <w:p>
       <w:r>
@@ -7116,11 +7087,11 @@
       <w:r>
         <w:t xml:space="preserve"> </w:t>
       </w:r>
-      <w:bookmarkStart w:id="18" w:name="_Toc162545541"/>
+      <w:bookmarkStart w:id="17" w:name="_Toc162545541"/>
       <w:r>
         <w:t>Lietotāja personīgā profila apskatīšana</w:t>
       </w:r>
-      <w:bookmarkEnd w:id="18"/>
+      <w:bookmarkEnd w:id="17"/>
     </w:p>
     <w:p>
       <w:r>
@@ -7379,10 +7350,10 @@
           <w:lang w:eastAsia="lv-LV"/>
         </w:rPr>
         <w:drawing>
-          <wp:inline distT="0" distB="0" distL="0" distR="0" wp14:anchorId="2FDB16D1" wp14:editId="17A78BBC">
-            <wp:extent cx="2905760" cy="3352800"/>
-            <wp:effectExtent l="0" t="0" r="8890" b="0"/>
-            <wp:docPr id="13" name="Picture 13"/>
+          <wp:inline distT="0" distB="0" distL="0" distR="0" wp14:anchorId="62B61DF3" wp14:editId="136C78FB">
+            <wp:extent cx="2200275" cy="3495052"/>
+            <wp:effectExtent l="0" t="0" r="0" b="0"/>
+            <wp:docPr id="12" name="Picture 12"/>
             <wp:cNvGraphicFramePr>
               <a:graphicFrameLocks xmlns:a="http://schemas.openxmlformats.org/drawingml/2006/main" noChangeAspect="1"/>
             </wp:cNvGraphicFramePr>
@@ -7402,7 +7373,7 @@
                   <pic:spPr>
                     <a:xfrm>
                       <a:off x="0" y="0"/>
-                      <a:ext cx="2906196" cy="3353303"/>
+                      <a:ext cx="2210883" cy="3511903"/>
                     </a:xfrm>
                     <a:prstGeom prst="rect">
                       <a:avLst/>
@@ -7467,6 +7438,141 @@
       </w:pPr>
       <w:r>
         <w:lastRenderedPageBreak/>
+        <w:t>Izvēlētā kursa apskatīšana</w:t>
+      </w:r>
+    </w:p>
+    <w:p>
+      <w:r>
+        <w:t xml:space="preserve">Lai lietotājs </w:t>
+      </w:r>
+      <w:r>
+        <w:t>apskatītu</w:t>
+      </w:r>
+      <w:r>
+        <w:t xml:space="preserve"> kursu, tam jānovirza kursors uz kāda no kursiem, pēc kā spiežot pogu </w:t>
+      </w:r>
+      <w:r>
+        <w:t>apskatīt</w:t>
+      </w:r>
+      <w:r>
+        <w:t xml:space="preserve">, </w:t>
+      </w:r>
+      <w:r>
+        <w:t>lietotājam atvērsties uzpeldošais logs</w:t>
+      </w:r>
+      <w:r>
+        <w:t xml:space="preserve">, kur tam būs </w:t>
+      </w:r>
+      <w:r>
+        <w:t xml:space="preserve">iespējams apskatīt kurs aprakstu, pievienotos kursa attēlus, kā arī iegādāties kursu </w:t>
+      </w:r>
+      <w:r>
+        <w:t xml:space="preserve">(skatīt </w:t>
+      </w:r>
+      <w:r>
+        <w:t>10.attēlu)</w:t>
+      </w:r>
+      <w:r>
+        <w:t>.</w:t>
+      </w:r>
+    </w:p>
+    <w:p>
+      <w:pPr>
+        <w:jc w:val="center"/>
+      </w:pPr>
+      <w:r>
+        <w:rPr>
+          <w:noProof/>
+          <w:lang w:eastAsia="lv-LV"/>
+        </w:rPr>
+        <w:drawing>
+          <wp:inline distT="0" distB="0" distL="0" distR="0" wp14:anchorId="7EF76A06" wp14:editId="74AB6C6D">
+            <wp:extent cx="2200275" cy="3495052"/>
+            <wp:effectExtent l="0" t="0" r="0" b="0"/>
+            <wp:docPr id="14" name="Picture 14"/>
+            <wp:cNvGraphicFramePr>
+              <a:graphicFrameLocks xmlns:a="http://schemas.openxmlformats.org/drawingml/2006/main" noChangeAspect="1"/>
+            </wp:cNvGraphicFramePr>
+            <a:graphic xmlns:a="http://schemas.openxmlformats.org/drawingml/2006/main">
+              <a:graphicData uri="http://schemas.openxmlformats.org/drawingml/2006/picture">
+                <pic:pic xmlns:pic="http://schemas.openxmlformats.org/drawingml/2006/picture">
+                  <pic:nvPicPr>
+                    <pic:cNvPr id="1" name=""/>
+                    <pic:cNvPicPr/>
+                  </pic:nvPicPr>
+                  <pic:blipFill>
+                    <a:blip r:embed="rId22"/>
+                    <a:stretch>
+                      <a:fillRect/>
+                    </a:stretch>
+                  </pic:blipFill>
+                  <pic:spPr>
+                    <a:xfrm>
+                      <a:off x="0" y="0"/>
+                      <a:ext cx="2210883" cy="3511903"/>
+                    </a:xfrm>
+                    <a:prstGeom prst="rect">
+                      <a:avLst/>
+                    </a:prstGeom>
+                  </pic:spPr>
+                </pic:pic>
+              </a:graphicData>
+            </a:graphic>
+          </wp:inline>
+        </w:drawing>
+      </w:r>
+    </w:p>
+    <w:p>
+      <w:pPr>
+        <w:jc w:val="center"/>
+        <w:rPr>
+          <w:b/>
+          <w:sz w:val="20"/>
+          <w:szCs w:val="20"/>
+        </w:rPr>
+      </w:pPr>
+      <w:r>
+        <w:rPr>
+          <w:b/>
+          <w:sz w:val="20"/>
+          <w:szCs w:val="20"/>
+        </w:rPr>
+        <w:t>10</w:t>
+      </w:r>
+      <w:r>
+        <w:rPr>
+          <w:b/>
+          <w:sz w:val="20"/>
+          <w:szCs w:val="20"/>
+        </w:rPr>
+        <w:t>.attēls</w:t>
+      </w:r>
+      <w:r>
+        <w:rPr>
+          <w:b/>
+          <w:sz w:val="20"/>
+          <w:szCs w:val="20"/>
+        </w:rPr>
+        <w:t xml:space="preserve">. </w:t>
+      </w:r>
+      <w:r>
+        <w:rPr>
+          <w:b/>
+          <w:sz w:val="20"/>
+          <w:szCs w:val="20"/>
+        </w:rPr>
+        <w:t>Izvēlētā kursa apskatīšana</w:t>
+      </w:r>
+    </w:p>
+    <w:p>
+      <w:pPr>
+        <w:pStyle w:val="Heading2"/>
+        <w:numPr>
+          <w:ilvl w:val="1"/>
+          <w:numId w:val="4"/>
+        </w:numPr>
+      </w:pPr>
+      <w:r>
         <w:t xml:space="preserve"> </w:t>
       </w:r>
       <w:r>
@@ -7481,16 +7587,13 @@
     </w:p>
     <w:p>
       <w:r>
-        <w:t xml:space="preserve">Lai lietotājs </w:t>
-      </w:r>
-      <w:r>
-        <w:t>mainītu savu E-pasta adresi, tam jādodas uz personīgo profilu, pēc kā lietotājam būs iespēja nomainīt E-pasta adresi ievadot izvēlēto adresi ievades laukā un apstiprinot E-pasta adreses maiņu spiežot uz pogas “Mainīt epastu”</w:t>
-      </w:r>
-      <w:r>
-        <w:t xml:space="preserve"> (skatīt </w:t>
-      </w:r>
-      <w:r>
-        <w:t>10</w:t>
+        <w:t xml:space="preserve">Lai lietotājs mainītu savu E-pasta adresi, tam jādodas uz personīgo profilu, pēc kā lietotājam būs iespēja nomainīt E-pasta adresi ievadot izvēlēto adresi ievades laukā un apstiprinot E-pasta adreses maiņu spiežot uz pogas “Mainīt epastu” (skatīt </w:t>
+      </w:r>
+      <w:r>
+        <w:t>1</w:t>
+      </w:r>
+      <w:r>
+        <w:t>1</w:t>
       </w:r>
       <w:r>
         <w:t>.attēlu).</w:t>
@@ -7557,7 +7660,15 @@
           <w:sz w:val="20"/>
           <w:szCs w:val="20"/>
         </w:rPr>
-        <w:t>10</w:t>
+        <w:t>1</w:t>
+      </w:r>
+      <w:r>
+        <w:rPr>
+          <w:b/>
+          <w:sz w:val="20"/>
+          <w:szCs w:val="20"/>
+        </w:rPr>
+        <w:t>1</w:t>
       </w:r>
       <w:r>
         <w:rPr>
@@ -7593,10 +7704,8 @@
         </w:numPr>
       </w:pPr>
       <w:r>
-        <w:t xml:space="preserve"> </w:t>
-      </w:r>
-      <w:r>
-        <w:t xml:space="preserve">Lietotāja </w:t>
+        <w:lastRenderedPageBreak/>
+        <w:t xml:space="preserve"> Lietotāja </w:t>
       </w:r>
       <w:r>
         <w:t>paroles maiņa</w:t>
@@ -7634,7 +7743,13 @@
         <w:t>paroli</w:t>
       </w:r>
       <w:r>
-        <w:t>” (skatīt 10.attēlu).</w:t>
+        <w:t>” (skatīt 1</w:t>
+      </w:r>
+      <w:r>
+        <w:t>2</w:t>
+      </w:r>
+      <w:r>
+        <w:t>.attēlu).</w:t>
       </w:r>
     </w:p>
     <w:p>
@@ -7686,22 +7801,19 @@
     <w:p>
       <w:pPr>
         <w:jc w:val="center"/>
-      </w:pPr>
-      <w:r>
         <w:rPr>
           <w:b/>
           <w:sz w:val="20"/>
           <w:szCs w:val="20"/>
         </w:rPr>
-        <w:t>10</w:t>
-      </w:r>
+      </w:pPr>
       <w:r>
         <w:rPr>
           <w:b/>
           <w:sz w:val="20"/>
           <w:szCs w:val="20"/>
         </w:rPr>
-        <w:t>.attēls</w:t>
+        <w:t>1</w:t>
       </w:r>
       <w:r>
         <w:rPr>
@@ -7709,7 +7821,7 @@
           <w:sz w:val="20"/>
           <w:szCs w:val="20"/>
         </w:rPr>
-        <w:t>.</w:t>
+        <w:t>2</w:t>
       </w:r>
       <w:r>
         <w:rPr>
@@ -7717,7 +7829,7 @@
           <w:sz w:val="20"/>
           <w:szCs w:val="20"/>
         </w:rPr>
-        <w:t xml:space="preserve"> Lietotāja paroles</w:t>
+        <w:t>.attēls</w:t>
       </w:r>
       <w:r>
         <w:rPr>
@@ -7725,8 +7837,155 @@
           <w:sz w:val="20"/>
           <w:szCs w:val="20"/>
         </w:rPr>
+        <w:t>.</w:t>
+      </w:r>
+      <w:r>
+        <w:rPr>
+          <w:b/>
+          <w:sz w:val="20"/>
+          <w:szCs w:val="20"/>
+        </w:rPr>
+        <w:t xml:space="preserve"> Lietotāja paroles</w:t>
+      </w:r>
+      <w:r>
+        <w:rPr>
+          <w:b/>
+          <w:sz w:val="20"/>
+          <w:szCs w:val="20"/>
+        </w:rPr>
         <w:t xml:space="preserve"> maiņa</w:t>
       </w:r>
+    </w:p>
+    <w:p>
+      <w:pPr>
+        <w:pStyle w:val="Heading2"/>
+        <w:numPr>
+          <w:ilvl w:val="1"/>
+          <w:numId w:val="4"/>
+        </w:numPr>
+      </w:pPr>
+      <w:r>
+        <w:t>Iegādāto kursu apskatīšana</w:t>
+      </w:r>
+    </w:p>
+    <w:p>
+      <w:r>
+        <w:t>Lai lietotājs</w:t>
+      </w:r>
+      <w:r>
+        <w:t xml:space="preserve"> apskatītu savus iegādātos kursus, tam jādodas uz profila sadaļu (skatīt 7. attēlu)</w:t>
+      </w:r>
+      <w:r>
+        <w:t xml:space="preserve"> </w:t>
+      </w:r>
+      <w:r>
+        <w:t>pēc kā</w:t>
+      </w:r>
+      <w:r>
+        <w:t xml:space="preserve"> vietnes galvas daļā redzama sadaļa “Iegādātie kursi”, novirzot kursoru uz noteiktās sadaļas pogu un to nospiežot, lietotājs tiks novirzīts uz saiti, kur tas varēs piekļūt visiem kursiem, kurus tas iegādājies</w:t>
+      </w:r>
+      <w:r>
+        <w:t xml:space="preserve"> </w:t>
+      </w:r>
+      <w:bookmarkStart w:id="18" w:name="_GoBack"/>
+      <w:bookmarkEnd w:id="18"/>
+      <w:r>
+        <w:t>(skatīt 1</w:t>
+      </w:r>
+      <w:r>
+        <w:t>3</w:t>
+      </w:r>
+      <w:r>
+        <w:t>.attēlu).</w:t>
+      </w:r>
+    </w:p>
+    <w:p>
+      <w:pPr>
+        <w:jc w:val="center"/>
+      </w:pPr>
+      <w:r>
+        <w:rPr>
+          <w:noProof/>
+          <w:lang w:eastAsia="lv-LV"/>
+        </w:rPr>
+        <w:drawing>
+          <wp:inline distT="0" distB="0" distL="0" distR="0" wp14:anchorId="6B2F8AE8" wp14:editId="19F0DD1F">
+            <wp:extent cx="5676900" cy="904875"/>
+            <wp:effectExtent l="0" t="0" r="0" b="9525"/>
+            <wp:docPr id="19" name="Picture 19"/>
+            <wp:cNvGraphicFramePr>
+              <a:graphicFrameLocks xmlns:a="http://schemas.openxmlformats.org/drawingml/2006/main" noChangeAspect="1"/>
+            </wp:cNvGraphicFramePr>
+            <a:graphic xmlns:a="http://schemas.openxmlformats.org/drawingml/2006/main">
+              <a:graphicData uri="http://schemas.openxmlformats.org/drawingml/2006/picture">
+                <pic:pic xmlns:pic="http://schemas.openxmlformats.org/drawingml/2006/picture">
+                  <pic:nvPicPr>
+                    <pic:cNvPr id="1" name=""/>
+                    <pic:cNvPicPr/>
+                  </pic:nvPicPr>
+                  <pic:blipFill>
+                    <a:blip r:embed="rId25"/>
+                    <a:stretch>
+                      <a:fillRect/>
+                    </a:stretch>
+                  </pic:blipFill>
+                  <pic:spPr>
+                    <a:xfrm>
+                      <a:off x="0" y="0"/>
+                      <a:ext cx="5676900" cy="904875"/>
+                    </a:xfrm>
+                    <a:prstGeom prst="rect">
+                      <a:avLst/>
+                    </a:prstGeom>
+                  </pic:spPr>
+                </pic:pic>
+              </a:graphicData>
+            </a:graphic>
+          </wp:inline>
+        </w:drawing>
+      </w:r>
+    </w:p>
+    <w:p>
+      <w:pPr>
+        <w:jc w:val="center"/>
+      </w:pPr>
+      <w:r>
+        <w:rPr>
+          <w:b/>
+          <w:sz w:val="20"/>
+          <w:szCs w:val="20"/>
+        </w:rPr>
+        <w:t>1</w:t>
+      </w:r>
+      <w:r>
+        <w:rPr>
+          <w:b/>
+          <w:sz w:val="20"/>
+          <w:szCs w:val="20"/>
+        </w:rPr>
+        <w:t>3</w:t>
+      </w:r>
+      <w:r>
+        <w:rPr>
+          <w:b/>
+          <w:sz w:val="20"/>
+          <w:szCs w:val="20"/>
+        </w:rPr>
+        <w:t>.attēls</w:t>
+      </w:r>
+      <w:r>
+        <w:rPr>
+          <w:b/>
+          <w:sz w:val="20"/>
+          <w:szCs w:val="20"/>
+        </w:rPr>
+        <w:t>. Lietotāja paroles maiņa</w:t>
+      </w:r>
+    </w:p>
+    <w:p>
+      <w:pPr>
+        <w:jc w:val="center"/>
+      </w:pPr>
     </w:p>
     <w:p>
       <w:pPr>
@@ -8070,7 +8329,7 @@
           <w:rPr>
             <w:noProof/>
           </w:rPr>
-          <w:t>15</w:t>
+          <w:t>20</w:t>
         </w:r>
         <w:r>
           <w:rPr>
@@ -8139,7 +8398,7 @@
           <w:rPr>
             <w:noProof/>
           </w:rPr>
-          <w:t>16</w:t>
+          <w:t>22</w:t>
         </w:r>
         <w:r>
           <w:rPr>
@@ -13677,7 +13936,7 @@
 </file>
 
 <file path=customXml/itemProps2.xml><?xml version="1.0" encoding="utf-8"?>
-<ds:datastoreItem xmlns:ds="http://schemas.openxmlformats.org/officeDocument/2006/customXml" ds:itemID="{5DE8AAAA-D5B4-4CE8-8FBC-085CFACD91B8}">
+<ds:datastoreItem xmlns:ds="http://schemas.openxmlformats.org/officeDocument/2006/customXml" ds:itemID="{530B1879-C5B5-4591-BADB-7D25AE132294}">
   <ds:schemaRefs>
     <ds:schemaRef ds:uri="http://schemas.openxmlformats.org/officeDocument/2006/bibliography"/>
   </ds:schemaRefs>

</xml_diff>

<commit_message>
Pievienotas kategorijas, labota dokumentācija
</commit_message>
<xml_diff>
--- a/dokumentacija/Kvalifikācijas_eksāmena_tehniskā_dokumentācija_Leimanis.docx
+++ b/dokumentacija/Kvalifikācijas_eksāmena_tehniskā_dokumentācija_Leimanis.docx
@@ -2547,7 +2547,13 @@
         <w:ind w:firstLine="851"/>
       </w:pPr>
       <w:r>
-        <w:t>Nodaļā “Programmatūras prasību specifikācija” tiks iekļautas četras apakšnodaļas, katrā no tām aprakstot tajās norādīto informāciju. Apakšnodaļā “Produkta perspektīva” tiks aprakstīts ar ko izvēlētais projekts atšķirsies no citiem, tirgū esošiem produktiem ar līdzīgu iniciatīvu, kādas būs priekšrocības tieši šim izvēlētajam projektam atkarībā no citiem šada veida projektiem. Apakšnodaļā “Sistēmas funkcionālās prasības” tiks iekļautas visas produkta darbībai paredzētās funkcionālās prasības. Apakšnodaļā “Sistēmas nefunkcionālās prasības” tiks iekļautas visas produkta darbībai paredzētās nefunkcionālās prasības. Apakšnodaļā “Gala lietotāja raksturiezīmes” tiks iekļauta informācija par gala lietotāju vēlamās auditorijas raksturiezīmēm.</w:t>
+        <w:t>Nodaļā “Programmatūras prasību specifikācija” tiks iekļautas četras apakšnodaļas, katrā no tām aprakstot tajās norādīto informāciju. Apakšnodaļā “Produkta perspektīva” tiks aprakstīts ar ko izvēlētais projekts atšķirsies no citiem, tirgū esošiem produktiem ar līdzīgu iniciatīvu, kādas būs priekšrocības tieši šim izvēlētajam</w:t>
+      </w:r>
+      <w:r>
+        <w:t xml:space="preserve"> projektam atkarībā no citiem šā</w:t>
+      </w:r>
+      <w:r>
+        <w:t>da veida projektiem. Apakšnodaļā “Sistēmas funkcionālās prasības” tiks iekļautas visas produkta darbībai paredzētās funkcionālās prasības. Apakšnodaļā “Sistēmas nefunkcionālās prasības” tiks iekļautas visas produkta darbībai paredzētās nefunkcionālās prasības. Apakšnodaļā “Gala lietotāja raksturiezīmes” tiks iekļauta informācija par gala lietotāju vēlamās auditorijas raksturiezīmēm.</w:t>
       </w:r>
     </w:p>
     <w:p>
@@ -2599,7 +2605,13 @@
         <w:ind w:firstLine="851"/>
       </w:pPr>
       <w:r>
-        <w:t>Nodaļā “Secinājumi”  tiks aprakstīti turpmākie mēŗķi saistībā ar projekta attīstīšanu.</w:t>
+        <w:t>Nodaļā “Secinājumi</w:t>
+      </w:r>
+      <w:r>
+        <w:t>”  tiks aprakstīti turpmākie mērī</w:t>
+      </w:r>
+      <w:r>
+        <w:t>ķi saistībā ar projekta attīstīšanu.</w:t>
       </w:r>
     </w:p>
     <w:p>
@@ -2664,7 +2676,13 @@
     </w:p>
     <w:p>
       <w:r>
-        <w:t>Lai konstatētu, ka sasniegts vēlamais mēŗķis projekta izstrādē ir sasniegts tiks piesaistīti dažādi cilvēki, kuriem tiks dota iespēja personīgi testēt tīmekļa vietni ar lietotāju profiliem, sniedzot tiem iespēju pievienot jaunu saturu tīmekļa vietnes papildināšanā un reklamēšanā. Lai bez citu cilvēku palīdzības konstatētu ka vēlamais mērķis ir sasniegts, tiks veikta projekta testēšana, balstoties uz projekta funkcionālajām un nefunkcionālajām prasībām, lai veiksmīgi pārbaudītu vai visas  vēlamās prasības ir veiksmīgi sasniegtas un tīmekļa vietnes lietošanas laikā nerastos nevēlamas kļūdas.</w:t>
+        <w:t>Lai konst</w:t>
+      </w:r>
+      <w:r>
+        <w:t>atētu, ka sasniegts vēlamais mēr</w:t>
+      </w:r>
+      <w:r>
+        <w:t>ķis projekta izstrādē ir sasniegts tiks piesaistīti dažādi cilvēki, kuriem tiks dota iespēja personīgi testēt tīmekļa vietni ar lietotāju profiliem, sniedzot tiem iespēju pievienot jaunu saturu tīmekļa vietnes papildināšanā un reklamēšanā. Lai bez citu cilvēku palīdzības konstatētu ka vēlamais mērķis ir sasniegts, tiks veikta projekta testēšana, balstoties uz projekta funkcionālajām un nefunkcionālajām prasībām, lai veiksmīgi pārbaudītu vai visas  vēlamās prasības ir veiksmīgi sasniegtas un tīmekļa vietnes lietošanas laikā nerastos nevēlamas kļūdas.</w:t>
       </w:r>
     </w:p>
     <w:p>
@@ -2677,7 +2695,13 @@
         </w:sectPr>
       </w:pPr>
       <w:r>
-        <w:t>Programmatūras produkta nepieciešamība Latvijas reģionā ir diezgan izteikta, balstoties uz to, ka personīgi nav dzirdēta pietiekoši publiska tīmekļa vietne meistarklašu un zināšanu plašākai izplatīšanai par samaksu vai bez samaksas. No cilvēkiem, ar ko ikdienā kontaktējos dzirdēti komentāri par šada tipa tīmekļa vietnes nepieciešamību tieši Latviešu valodā, dēļ citu valstu valodu nezināšanas, radot lietotājiem neertības un velmi i</w:t>
+        <w:t>Programmatūras produkta nepieciešamība Latvijas reģionā ir diezgan izteikta, balstoties uz to, ka personīgi nav dzirdēta pietiekoši publiska tīmekļa vietne meistarklašu un zināšanu plašākai izplatīšanai par samaksu vai bez samaksas. No cilvēkiem, ar ko ikdienā kontaktējos dzirdēti komentāri</w:t>
+      </w:r>
+      <w:r>
+        <w:t xml:space="preserve"> par šā</w:t>
+      </w:r>
+      <w:r>
+        <w:t>da tipa tīmekļa vietnes nepieciešamību tieši Latviešu valodā, dēļ citu valstu valodu nezināšanas, radot lietotājiem neertības un velmi i</w:t>
       </w:r>
       <w:r>
         <w:t>zmantot šāda veida tīmekļa vietnes</w:t>
@@ -4812,6 +4836,16 @@
     <w:p>
       <w:r>
         <w:t>Gala lietotājs var būt jebkura persona ar vēlmi papildināt savu prasmju klāstu vai vienkārši iegūt jaunas zināšanas neatkarīgi no vecuma un citiem mācīšanās ietekmējošiem apstākļiem.</w:t>
+      </w:r>
+    </w:p>
+    <w:p>
+      <w:r>
+        <w:t>Gala lietotājs, kas izvēlējies iesaistīties Tīmekļa vietnes satura papildināšanā, kursu veidošanā ir persona ar esošu bankas kontu, spējīga sniegt cilvēkiem palīdzību daloties ar savām zināšanām par noteiktu samaksu.</w:t>
+      </w:r>
+    </w:p>
+    <w:p>
+      <w:r>
+        <w:t>Gala lietotājs, kas izvēlējies būt reģistrēts lietotājs, kurš vēlas iesaistīties Tīmekļa vietnes izmantošanā, satura iegādē un mācībām ir jebkurš lietotājs, ar esošu maksātspēju.</w:t>
       </w:r>
     </w:p>
     <w:p/>
@@ -6525,10 +6559,10 @@
         </w:rPr>
         <w:lastRenderedPageBreak/>
         <w:drawing>
-          <wp:inline distT="0" distB="0" distL="0" distR="0" wp14:anchorId="34AB7DC6" wp14:editId="2D578E3B">
-            <wp:extent cx="5083168" cy="3657600"/>
-            <wp:effectExtent l="0" t="0" r="3810" b="0"/>
-            <wp:docPr id="8" name="Picture 8" descr="E:\Users\Niks\Downloads\Lietojumgadījumu.drawio.png"/>
+          <wp:inline distT="0" distB="0" distL="0" distR="0" wp14:anchorId="2AA4B0C9" wp14:editId="76263DAC">
+            <wp:extent cx="5153025" cy="5534025"/>
+            <wp:effectExtent l="0" t="0" r="9525" b="9525"/>
+            <wp:docPr id="7" name="Picture 7" descr="E:\Users\Niks\Downloads\dia.drawio.png"/>
             <wp:cNvGraphicFramePr>
               <a:graphicFrameLocks xmlns:a="http://schemas.openxmlformats.org/drawingml/2006/main" noChangeAspect="1"/>
             </wp:cNvGraphicFramePr>
@@ -6536,7 +6570,7 @@
               <a:graphicData uri="http://schemas.openxmlformats.org/drawingml/2006/picture">
                 <pic:pic xmlns:pic="http://schemas.openxmlformats.org/drawingml/2006/picture">
                   <pic:nvPicPr>
-                    <pic:cNvPr id="0" name="Picture 2" descr="E:\Users\Niks\Downloads\Lietojumgadījumu.drawio.png"/>
+                    <pic:cNvPr id="0" name="Picture 1" descr="E:\Users\Niks\Downloads\dia.drawio.png"/>
                     <pic:cNvPicPr>
                       <a:picLocks noChangeAspect="1" noChangeArrowheads="1"/>
                     </pic:cNvPicPr>
@@ -6557,7 +6591,7 @@
                   <pic:spPr bwMode="auto">
                     <a:xfrm>
                       <a:off x="0" y="0"/>
-                      <a:ext cx="5083168" cy="3657600"/>
+                      <a:ext cx="5153025" cy="5534025"/>
                     </a:xfrm>
                     <a:prstGeom prst="rect">
                       <a:avLst/>
@@ -7443,34 +7477,7 @@
     </w:p>
     <w:p>
       <w:r>
-        <w:t xml:space="preserve">Lai lietotājs </w:t>
-      </w:r>
-      <w:r>
-        <w:t>apskatītu</w:t>
-      </w:r>
-      <w:r>
-        <w:t xml:space="preserve"> kursu, tam jānovirza kursors uz kāda no kursiem, pēc kā spiežot pogu </w:t>
-      </w:r>
-      <w:r>
-        <w:t>apskatīt</w:t>
-      </w:r>
-      <w:r>
-        <w:t xml:space="preserve">, </w:t>
-      </w:r>
-      <w:r>
-        <w:t>lietotājam atvērsties uzpeldošais logs</w:t>
-      </w:r>
-      <w:r>
-        <w:t xml:space="preserve">, kur tam būs </w:t>
-      </w:r>
-      <w:r>
-        <w:t xml:space="preserve">iespējams apskatīt kurs aprakstu, pievienotos kursa attēlus, kā arī iegādāties kursu </w:t>
-      </w:r>
-      <w:r>
-        <w:t xml:space="preserve">(skatīt </w:t>
-      </w:r>
-      <w:r>
-        <w:t>10.attēlu)</w:t>
+        <w:t>Lai lietotājs apskatītu kursu, tam jānovirza kursors uz kāda no kursiem, pēc kā spiežot pogu apskatīt, lietotājam atvērsties uzpeldošais logs, kur tam būs iespējams apskatīt kurs aprakstu, pievienotos kursa attēlus, kā arī iegādāties kursu (skatīt 10.attēlu)</w:t>
       </w:r>
       <w:r>
         <w:t>.</w:t>
@@ -7870,33 +7877,16 @@
     </w:p>
     <w:p>
       <w:r>
-        <w:t>Lai lietotājs</w:t>
-      </w:r>
-      <w:r>
-        <w:t xml:space="preserve"> apskatītu savus iegādātos kursus, tam jādodas uz profila sadaļu (skatīt 7. attēlu)</w:t>
+        <w:t>Lai lietotājs apskatītu savus iegādātos kursus, tam jādodas uz profila sadaļu (skatīt 7. attēlu) pēc kā</w:t>
+      </w:r>
+      <w:r>
+        <w:t xml:space="preserve"> vietnes galvas daļā redzama sadaļa “Iegādātie kursi”, novirzot kursoru uz noteiktās sadaļas pogu un to nospiežot, lietotājs tiks novirzīts uz saiti, kur tas varēs piekļūt visiem kursiem, kurus tas iegādājies</w:t>
       </w:r>
       <w:r>
         <w:t xml:space="preserve"> </w:t>
       </w:r>
       <w:r>
-        <w:t>pēc kā</w:t>
-      </w:r>
-      <w:r>
-        <w:t xml:space="preserve"> vietnes galvas daļā redzama sadaļa “Iegādātie kursi”, novirzot kursoru uz noteiktās sadaļas pogu un to nospiežot, lietotājs tiks novirzīts uz saiti, kur tas varēs piekļūt visiem kursiem, kurus tas iegādājies</w:t>
-      </w:r>
-      <w:r>
-        <w:t xml:space="preserve"> </w:t>
-      </w:r>
-      <w:bookmarkStart w:id="18" w:name="_GoBack"/>
-      <w:bookmarkEnd w:id="18"/>
-      <w:r>
-        <w:t>(skatīt 1</w:t>
-      </w:r>
-      <w:r>
-        <w:t>3</w:t>
-      </w:r>
-      <w:r>
-        <w:t>.attēlu).</w:t>
+        <w:t>(skatīt 13.attēlu).</w:t>
       </w:r>
     </w:p>
     <w:p>
@@ -7955,15 +7945,7 @@
           <w:sz w:val="20"/>
           <w:szCs w:val="20"/>
         </w:rPr>
-        <w:t>1</w:t>
-      </w:r>
-      <w:r>
-        <w:rPr>
-          <w:b/>
-          <w:sz w:val="20"/>
-          <w:szCs w:val="20"/>
-        </w:rPr>
-        <w:t>3</w:t>
+        <w:t>13</w:t>
       </w:r>
       <w:r>
         <w:rPr>
@@ -8021,11 +8003,21 @@
           <w:numId w:val="4"/>
         </w:numPr>
       </w:pPr>
-      <w:bookmarkStart w:id="19" w:name="_Toc162545542"/>
+      <w:bookmarkStart w:id="18" w:name="_Toc162545542"/>
       <w:r>
         <w:lastRenderedPageBreak/>
         <w:t>Testēšanas dokumentācija</w:t>
       </w:r>
+      <w:bookmarkEnd w:id="18"/>
+    </w:p>
+    <w:p>
+      <w:r>
+        <w:t>Šī dokumenta sadaļa ietver Tīmekļa vietnes “Mācies ar mums” testēšanas d</w:t>
+      </w:r>
+      <w:r>
+        <w:t>okumentāciju, testēšanas gaitu.</w:t>
+      </w:r>
+      <w:bookmarkStart w:id="19" w:name="_GoBack"/>
       <w:bookmarkEnd w:id="19"/>
     </w:p>
     <w:p>
@@ -8329,7 +8321,7 @@
           <w:rPr>
             <w:noProof/>
           </w:rPr>
-          <w:t>20</w:t>
+          <w:t>19</w:t>
         </w:r>
         <w:r>
           <w:rPr>
@@ -8398,7 +8390,7 @@
           <w:rPr>
             <w:noProof/>
           </w:rPr>
-          <w:t>22</w:t>
+          <w:t>21</w:t>
         </w:r>
         <w:r>
           <w:rPr>
@@ -13936,7 +13928,7 @@
 </file>
 
 <file path=customXml/itemProps2.xml><?xml version="1.0" encoding="utf-8"?>
-<ds:datastoreItem xmlns:ds="http://schemas.openxmlformats.org/officeDocument/2006/customXml" ds:itemID="{530B1879-C5B5-4591-BADB-7D25AE132294}">
+<ds:datastoreItem xmlns:ds="http://schemas.openxmlformats.org/officeDocument/2006/customXml" ds:itemID="{B09B0EFC-0110-4CA7-96AE-07B5DF6350A1}">
   <ds:schemaRefs>
     <ds:schemaRef ds:uri="http://schemas.openxmlformats.org/officeDocument/2006/bibliography"/>
   </ds:schemaRefs>

</xml_diff>

<commit_message>
Atjaunota dokumentācija, pievienots pdf
</commit_message>
<xml_diff>
--- a/dokumentacija/Kvalifikācijas_eksāmena_tehniskā_dokumentācija_Leimanis.docx
+++ b/dokumentacija/Kvalifikācijas_eksāmena_tehniskā_dokumentācija_Leimanis.docx
@@ -1,6 +1,6 @@
 
 <file path=word/document.xml><?xml version="1.0" encoding="utf-8"?>
-<w:document xmlns:wpc="http://schemas.microsoft.com/office/word/2010/wordprocessingCanvas" xmlns:cx="http://schemas.microsoft.com/office/drawing/2014/chartex" xmlns:mc="http://schemas.openxmlformats.org/markup-compatibility/2006" xmlns:o="urn:schemas-microsoft-com:office:office" xmlns:r="http://schemas.openxmlformats.org/officeDocument/2006/relationships" xmlns:m="http://schemas.openxmlformats.org/officeDocument/2006/math" xmlns:v="urn:schemas-microsoft-com:vml" xmlns:wp14="http://schemas.microsoft.com/office/word/2010/wordprocessingDrawing" xmlns:wp="http://schemas.openxmlformats.org/drawingml/2006/wordprocessingDrawing" xmlns:w10="urn:schemas-microsoft-com:office:word" xmlns:w="http://schemas.openxmlformats.org/wordprocessingml/2006/main" xmlns:w14="http://schemas.microsoft.com/office/word/2010/wordml" xmlns:w15="http://schemas.microsoft.com/office/word/2012/wordml" xmlns:w16se="http://schemas.microsoft.com/office/word/2015/wordml/symex" xmlns:wpg="http://schemas.microsoft.com/office/word/2010/wordprocessingGroup" xmlns:wpi="http://schemas.microsoft.com/office/word/2010/wordprocessingInk" xmlns:wne="http://schemas.microsoft.com/office/word/2006/wordml" xmlns:wps="http://schemas.microsoft.com/office/word/2010/wordprocessingShape" mc:Ignorable="w14 w15 w16se wp14">
+<w:document xmlns:wpc="http://schemas.microsoft.com/office/word/2010/wordprocessingCanvas" xmlns:cx="http://schemas.microsoft.com/office/drawing/2014/chartex" xmlns:cx1="http://schemas.microsoft.com/office/drawing/2015/9/8/chartex" xmlns:cx2="http://schemas.microsoft.com/office/drawing/2015/10/21/chartex" xmlns:cx3="http://schemas.microsoft.com/office/drawing/2016/5/9/chartex" xmlns:cx4="http://schemas.microsoft.com/office/drawing/2016/5/10/chartex" xmlns:cx5="http://schemas.microsoft.com/office/drawing/2016/5/11/chartex" xmlns:cx6="http://schemas.microsoft.com/office/drawing/2016/5/12/chartex" xmlns:cx7="http://schemas.microsoft.com/office/drawing/2016/5/13/chartex" xmlns:cx8="http://schemas.microsoft.com/office/drawing/2016/5/14/chartex" xmlns:mc="http://schemas.openxmlformats.org/markup-compatibility/2006" xmlns:aink="http://schemas.microsoft.com/office/drawing/2016/ink" xmlns:am3d="http://schemas.microsoft.com/office/drawing/2017/model3d" xmlns:o="urn:schemas-microsoft-com:office:office" xmlns:r="http://schemas.openxmlformats.org/officeDocument/2006/relationships" xmlns:m="http://schemas.openxmlformats.org/officeDocument/2006/math" xmlns:v="urn:schemas-microsoft-com:vml" xmlns:wp14="http://schemas.microsoft.com/office/word/2010/wordprocessingDrawing" xmlns:wp="http://schemas.openxmlformats.org/drawingml/2006/wordprocessingDrawing" xmlns:w10="urn:schemas-microsoft-com:office:word" xmlns:w="http://schemas.openxmlformats.org/wordprocessingml/2006/main" xmlns:w14="http://schemas.microsoft.com/office/word/2010/wordml" xmlns:w15="http://schemas.microsoft.com/office/word/2012/wordml" xmlns:w16cid="http://schemas.microsoft.com/office/word/2016/wordml/cid" xmlns:w16se="http://schemas.microsoft.com/office/word/2015/wordml/symex" xmlns:wpg="http://schemas.microsoft.com/office/word/2010/wordprocessingGroup" xmlns:wpi="http://schemas.microsoft.com/office/word/2010/wordprocessingInk" xmlns:wne="http://schemas.microsoft.com/office/word/2006/wordml" xmlns:wps="http://schemas.microsoft.com/office/word/2010/wordprocessingShape" mc:Ignorable="w14 w15 w16se w16cid wp14">
   <w:body>
     <w:p>
       <w:pPr>
@@ -199,8 +199,6 @@
       <w:r>
         <w:t xml:space="preserve"> 20. jūnijs</w:t>
       </w:r>
-      <w:bookmarkStart w:id="0" w:name="_GoBack"/>
-      <w:bookmarkEnd w:id="0"/>
     </w:p>
     <w:p>
       <w:pPr>
@@ -2296,12 +2294,12 @@
       <w:pPr>
         <w:pStyle w:val="Heading1"/>
       </w:pPr>
-      <w:bookmarkStart w:id="1" w:name="_Toc168877862"/>
+      <w:bookmarkStart w:id="0" w:name="_Toc168877862"/>
       <w:r>
         <w:lastRenderedPageBreak/>
         <w:t>Ievads</w:t>
       </w:r>
-      <w:bookmarkEnd w:id="1"/>
+      <w:bookmarkEnd w:id="0"/>
     </w:p>
     <w:p>
       <w:pPr>
@@ -2481,12 +2479,12 @@
           <w:numId w:val="4"/>
         </w:numPr>
       </w:pPr>
-      <w:bookmarkStart w:id="2" w:name="_Toc168877863"/>
+      <w:bookmarkStart w:id="1" w:name="_Toc168877863"/>
       <w:r>
         <w:lastRenderedPageBreak/>
         <w:t>Uzdevuma formulējums</w:t>
       </w:r>
-      <w:bookmarkEnd w:id="2"/>
+      <w:bookmarkEnd w:id="1"/>
     </w:p>
     <w:p>
       <w:r>
@@ -2560,21 +2558,29 @@
           <w:numId w:val="4"/>
         </w:numPr>
       </w:pPr>
-      <w:bookmarkStart w:id="3" w:name="_Toc168877864"/>
+      <w:bookmarkStart w:id="2" w:name="_Toc168877864"/>
       <w:r>
         <w:t>Programmatūras prasību specifikācija</w:t>
       </w:r>
-      <w:bookmarkEnd w:id="3"/>
+      <w:bookmarkEnd w:id="2"/>
     </w:p>
     <w:p>
       <w:r>
         <w:t>Šī dokumenta sadaļa ietver informāciju par tīmekļa vietnes “Mācies ar mums” produkta perspektīvas aprakstu, detalizēti aprakstot gan lietotāju, gan v</w:t>
       </w:r>
       <w:r>
-        <w:t>ietnes administrācijas un moderā</w:t>
-      </w:r>
-      <w:r>
-        <w:t>cijas funkcionālajām un nefunkcionālajām prasībām, iekļaujot informāciju par gala lietotāju raksturiezīmēm.</w:t>
+        <w:t xml:space="preserve">ietnes administrācijas un </w:t>
+      </w:r>
+      <w:proofErr w:type="spellStart"/>
+      <w:r>
+        <w:t>moderā</w:t>
+      </w:r>
+      <w:r>
+        <w:t>cijas</w:t>
+      </w:r>
+      <w:proofErr w:type="spellEnd"/>
+      <w:r>
+        <w:t xml:space="preserve"> funkcionālajām un nefunkcionālajām prasībām, iekļaujot informāciju par gala lietotāju raksturiezīmēm.</w:t>
       </w:r>
     </w:p>
     <w:p>
@@ -2584,19 +2590,25 @@
           <w:ilvl w:val="1"/>
           <w:numId w:val="4"/>
         </w:numPr>
-      </w:pPr>
-      <w:r>
-        <w:t xml:space="preserve"> </w:t>
-      </w:r>
-      <w:bookmarkStart w:id="4" w:name="_Toc168877865"/>
+        <w:ind w:left="360"/>
+      </w:pPr>
+      <w:bookmarkStart w:id="3" w:name="_Toc168877865"/>
       <w:r>
         <w:t>Produkta perspektīva</w:t>
       </w:r>
-      <w:bookmarkEnd w:id="4"/>
-    </w:p>
-    <w:p>
-      <w:r>
-        <w:t>Tīmekļa vietnes “Mācies ar mums” produkta perspektīva ir tīmekļa vietne jebkuriem valodu izprotošiem tīmekļa vietnes lietotājiem, gūt papildus pieredzi un zināšanas par tiem interesējošām tēmām. Tīmekļa vietne sastāv no lietotājiem draudzīgas vizuālās saskarnes, pamācībām kā iegādāties, apskatīt, izveidot, rediģēt un dzēst lietotājiem pieejamos kursus. Tīmekļa vietne nodrošina iespēju neatkarīgi no lietotāja vecuma intuitīvi orientēties par tīmekļa vietnes sadaļām, attēlojot tiem aktuālu informāciju.</w:t>
+      <w:bookmarkEnd w:id="3"/>
+    </w:p>
+    <w:p>
+      <w:r>
+        <w:t xml:space="preserve">Tīmekļa vietnes “Mācies ar mums” produkta perspektīva ir tīmekļa vietne jebkuriem valodu izprotošiem tīmekļa vietnes lietotājiem, gūt papildus pieredzi un zināšanas par tiem interesējošām tēmām. Tīmekļa vietne sastāv no lietotājiem draudzīgas vizuālās </w:t>
+      </w:r>
+      <w:proofErr w:type="spellStart"/>
+      <w:r>
+        <w:t>saskarnes</w:t>
+      </w:r>
+      <w:proofErr w:type="spellEnd"/>
+      <w:r>
+        <w:t>, pamācībām kā iegādāties, apskatīt, izveidot, rediģēt un dzēst lietotājiem pieejamos kursus. Tīmekļa vietne nodrošina iespēju neatkarīgi no lietotāja vecuma intuitīvi orientēties par tīmekļa vietnes sadaļām, attēlojot tiem aktuālu informāciju.</w:t>
       </w:r>
     </w:p>
     <w:p>
@@ -2606,15 +2618,16 @@
           <w:ilvl w:val="1"/>
           <w:numId w:val="4"/>
         </w:numPr>
+        <w:ind w:left="360"/>
       </w:pPr>
       <w:r>
         <w:t xml:space="preserve"> </w:t>
       </w:r>
-      <w:bookmarkStart w:id="5" w:name="_Toc168877866"/>
+      <w:bookmarkStart w:id="4" w:name="_Toc168877866"/>
       <w:r>
         <w:t>Sistēmas funkcionālās prasības</w:t>
       </w:r>
-      <w:bookmarkEnd w:id="5"/>
+      <w:bookmarkEnd w:id="4"/>
     </w:p>
     <w:p>
       <w:r>
@@ -2747,13 +2760,23 @@
           <w:u w:val="single"/>
         </w:rPr>
       </w:pPr>
+      <w:proofErr w:type="spellStart"/>
       <w:r>
         <w:rPr>
           <w:color w:val="000000"/>
           <w:szCs w:val="24"/>
           <w:u w:val="single"/>
         </w:rPr>
-        <w:t>Izvaddati:</w:t>
+        <w:t>Izvaddati</w:t>
+      </w:r>
+      <w:proofErr w:type="spellEnd"/>
+      <w:r>
+        <w:rPr>
+          <w:color w:val="000000"/>
+          <w:szCs w:val="24"/>
+          <w:u w:val="single"/>
+        </w:rPr>
+        <w:t>:</w:t>
       </w:r>
     </w:p>
     <w:p>
@@ -2920,13 +2943,23 @@
           <w:u w:val="single"/>
         </w:rPr>
       </w:pPr>
+      <w:proofErr w:type="spellStart"/>
       <w:r>
         <w:rPr>
           <w:color w:val="000000"/>
           <w:szCs w:val="24"/>
           <w:u w:val="single"/>
         </w:rPr>
-        <w:t>Izvaddati:</w:t>
+        <w:t>Izvaddati</w:t>
+      </w:r>
+      <w:proofErr w:type="spellEnd"/>
+      <w:r>
+        <w:rPr>
+          <w:color w:val="000000"/>
+          <w:szCs w:val="24"/>
+          <w:u w:val="single"/>
+        </w:rPr>
+        <w:t>:</w:t>
       </w:r>
     </w:p>
     <w:p>
@@ -3096,13 +3129,23 @@
           <w:u w:val="single"/>
         </w:rPr>
       </w:pPr>
+      <w:proofErr w:type="spellStart"/>
       <w:r>
         <w:rPr>
           <w:color w:val="000000"/>
           <w:szCs w:val="24"/>
           <w:u w:val="single"/>
         </w:rPr>
-        <w:t>Izvaddati:</w:t>
+        <w:t>Izvaddati</w:t>
+      </w:r>
+      <w:proofErr w:type="spellEnd"/>
+      <w:r>
+        <w:rPr>
+          <w:color w:val="000000"/>
+          <w:szCs w:val="24"/>
+          <w:u w:val="single"/>
+        </w:rPr>
+        <w:t>:</w:t>
       </w:r>
     </w:p>
     <w:p>
@@ -3253,13 +3296,23 @@
           <w:u w:val="single"/>
         </w:rPr>
       </w:pPr>
+      <w:proofErr w:type="spellStart"/>
       <w:r>
         <w:rPr>
           <w:color w:val="000000"/>
           <w:szCs w:val="24"/>
           <w:u w:val="single"/>
         </w:rPr>
-        <w:t>Izvaddati:</w:t>
+        <w:t>Izvaddati</w:t>
+      </w:r>
+      <w:proofErr w:type="spellEnd"/>
+      <w:r>
+        <w:rPr>
+          <w:color w:val="000000"/>
+          <w:szCs w:val="24"/>
+          <w:u w:val="single"/>
+        </w:rPr>
+        <w:t>:</w:t>
       </w:r>
     </w:p>
     <w:p>
@@ -3401,13 +3454,23 @@
           <w:u w:val="single"/>
         </w:rPr>
       </w:pPr>
+      <w:proofErr w:type="spellStart"/>
       <w:r>
         <w:rPr>
           <w:color w:val="000000"/>
           <w:szCs w:val="24"/>
           <w:u w:val="single"/>
         </w:rPr>
-        <w:t>Izvaddati:</w:t>
+        <w:t>Izvaddati</w:t>
+      </w:r>
+      <w:proofErr w:type="spellEnd"/>
+      <w:r>
+        <w:rPr>
+          <w:color w:val="000000"/>
+          <w:szCs w:val="24"/>
+          <w:u w:val="single"/>
+        </w:rPr>
+        <w:t>:</w:t>
       </w:r>
     </w:p>
     <w:p>
@@ -3556,13 +3619,23 @@
           <w:u w:val="single"/>
         </w:rPr>
       </w:pPr>
+      <w:proofErr w:type="spellStart"/>
       <w:r>
         <w:rPr>
           <w:color w:val="000000"/>
           <w:szCs w:val="24"/>
           <w:u w:val="single"/>
         </w:rPr>
-        <w:t>Izvaddati:</w:t>
+        <w:t>Izvaddati</w:t>
+      </w:r>
+      <w:proofErr w:type="spellEnd"/>
+      <w:r>
+        <w:rPr>
+          <w:color w:val="000000"/>
+          <w:szCs w:val="24"/>
+          <w:u w:val="single"/>
+        </w:rPr>
+        <w:t>:</w:t>
       </w:r>
     </w:p>
     <w:p>
@@ -3704,13 +3777,23 @@
           <w:u w:val="single"/>
         </w:rPr>
       </w:pPr>
+      <w:proofErr w:type="spellStart"/>
       <w:r>
         <w:rPr>
           <w:color w:val="000000"/>
           <w:szCs w:val="24"/>
           <w:u w:val="single"/>
         </w:rPr>
-        <w:t>Izvaddati:</w:t>
+        <w:t>Izvaddati</w:t>
+      </w:r>
+      <w:proofErr w:type="spellEnd"/>
+      <w:r>
+        <w:rPr>
+          <w:color w:val="000000"/>
+          <w:szCs w:val="24"/>
+          <w:u w:val="single"/>
+        </w:rPr>
+        <w:t>:</w:t>
       </w:r>
     </w:p>
     <w:p>
@@ -3846,13 +3929,23 @@
           <w:u w:val="single"/>
         </w:rPr>
       </w:pPr>
+      <w:proofErr w:type="spellStart"/>
       <w:r>
         <w:rPr>
           <w:color w:val="000000"/>
           <w:szCs w:val="24"/>
           <w:u w:val="single"/>
         </w:rPr>
-        <w:t>Izvaddati:</w:t>
+        <w:t>Izvaddati</w:t>
+      </w:r>
+      <w:proofErr w:type="spellEnd"/>
+      <w:r>
+        <w:rPr>
+          <w:color w:val="000000"/>
+          <w:szCs w:val="24"/>
+          <w:u w:val="single"/>
+        </w:rPr>
+        <w:t>:</w:t>
       </w:r>
     </w:p>
     <w:p>
@@ -3992,13 +4085,23 @@
           <w:u w:val="single"/>
         </w:rPr>
       </w:pPr>
+      <w:proofErr w:type="spellStart"/>
       <w:r>
         <w:rPr>
           <w:color w:val="000000"/>
           <w:szCs w:val="24"/>
           <w:u w:val="single"/>
         </w:rPr>
-        <w:t>Izvaddati:</w:t>
+        <w:t>Izvaddati</w:t>
+      </w:r>
+      <w:proofErr w:type="spellEnd"/>
+      <w:r>
+        <w:rPr>
+          <w:color w:val="000000"/>
+          <w:szCs w:val="24"/>
+          <w:u w:val="single"/>
+        </w:rPr>
+        <w:t>:</w:t>
       </w:r>
     </w:p>
     <w:p>
@@ -4161,13 +4264,23 @@
           <w:u w:val="single"/>
         </w:rPr>
       </w:pPr>
+      <w:proofErr w:type="spellStart"/>
       <w:r>
         <w:rPr>
           <w:color w:val="000000"/>
           <w:szCs w:val="24"/>
           <w:u w:val="single"/>
         </w:rPr>
-        <w:t>Izvaddati:</w:t>
+        <w:t>Izvaddati</w:t>
+      </w:r>
+      <w:proofErr w:type="spellEnd"/>
+      <w:r>
+        <w:rPr>
+          <w:color w:val="000000"/>
+          <w:szCs w:val="24"/>
+          <w:u w:val="single"/>
+        </w:rPr>
+        <w:t>:</w:t>
       </w:r>
     </w:p>
     <w:p>
@@ -4345,13 +4458,23 @@
           <w:u w:val="single"/>
         </w:rPr>
       </w:pPr>
+      <w:proofErr w:type="spellStart"/>
       <w:r>
         <w:rPr>
           <w:color w:val="000000"/>
           <w:szCs w:val="24"/>
           <w:u w:val="single"/>
         </w:rPr>
-        <w:t>Izvaddati:</w:t>
+        <w:t>Izvaddati</w:t>
+      </w:r>
+      <w:proofErr w:type="spellEnd"/>
+      <w:r>
+        <w:rPr>
+          <w:color w:val="000000"/>
+          <w:szCs w:val="24"/>
+          <w:u w:val="single"/>
+        </w:rPr>
+        <w:t>:</w:t>
       </w:r>
     </w:p>
     <w:p>
@@ -4530,13 +4653,23 @@
           <w:u w:val="single"/>
         </w:rPr>
       </w:pPr>
+      <w:proofErr w:type="spellStart"/>
       <w:r>
         <w:rPr>
           <w:color w:val="000000"/>
           <w:szCs w:val="24"/>
           <w:u w:val="single"/>
         </w:rPr>
-        <w:t>Izvaddati:</w:t>
+        <w:t>Izvaddati</w:t>
+      </w:r>
+      <w:proofErr w:type="spellEnd"/>
+      <w:r>
+        <w:rPr>
+          <w:color w:val="000000"/>
+          <w:szCs w:val="24"/>
+          <w:u w:val="single"/>
+        </w:rPr>
+        <w:t>:</w:t>
       </w:r>
     </w:p>
     <w:p>
@@ -4595,15 +4728,16 @@
           <w:ilvl w:val="1"/>
           <w:numId w:val="4"/>
         </w:numPr>
+        <w:ind w:left="360"/>
       </w:pPr>
       <w:r>
         <w:t xml:space="preserve"> </w:t>
       </w:r>
-      <w:bookmarkStart w:id="6" w:name="_Toc168877867"/>
+      <w:bookmarkStart w:id="5" w:name="_Toc168877867"/>
       <w:r>
         <w:t>Sistēmas nefunkcionālās prasības</w:t>
       </w:r>
-      <w:bookmarkEnd w:id="6"/>
+      <w:bookmarkEnd w:id="5"/>
     </w:p>
     <w:p>
       <w:pPr>
@@ -4635,7 +4769,15 @@
         <w:t>T</w:t>
       </w:r>
       <w:r>
-        <w:t>īmekļa vietnes ielādes laikam jā</w:t>
+        <w:t xml:space="preserve">īmekļa vietnes </w:t>
+      </w:r>
+      <w:proofErr w:type="spellStart"/>
+      <w:r>
+        <w:t>ielādes</w:t>
+      </w:r>
+      <w:proofErr w:type="spellEnd"/>
+      <w:r>
+        <w:t xml:space="preserve"> laikam jā</w:t>
       </w:r>
       <w:r>
         <w:t>būt pēc iespējas ātrākam, atkarībā no lietotājam pieejamā interneta ātruma.</w:t>
@@ -4650,7 +4792,15 @@
         </w:numPr>
       </w:pPr>
       <w:r>
-        <w:t>Tīmekļa vietnes saskarnei jā</w:t>
+        <w:t xml:space="preserve">Tīmekļa vietnes </w:t>
+      </w:r>
+      <w:proofErr w:type="spellStart"/>
+      <w:r>
+        <w:t>saskarnei</w:t>
+      </w:r>
+      <w:proofErr w:type="spellEnd"/>
+      <w:r>
+        <w:t xml:space="preserve"> jā</w:t>
       </w:r>
       <w:r>
         <w:t>būt Latvijas Republikas valsts valodā.</w:t>
@@ -4663,19 +4813,28 @@
           <w:ilvl w:val="1"/>
           <w:numId w:val="4"/>
         </w:numPr>
+        <w:ind w:left="360"/>
       </w:pPr>
       <w:r>
         <w:t xml:space="preserve"> </w:t>
       </w:r>
-      <w:bookmarkStart w:id="7" w:name="_Toc168877868"/>
+      <w:bookmarkStart w:id="6" w:name="_Toc168877868"/>
       <w:r>
         <w:t>Gala lietotāja raksturiezīmes</w:t>
       </w:r>
-      <w:bookmarkEnd w:id="7"/>
-    </w:p>
-    <w:p>
-      <w:r>
-        <w:t>Lietotājs ir gan fiziska persona, gan komercpersona, neatkarīgi no juridiskā stāvokļa netiek ievākta papildus informācija par personas darba vietu vai juridisko stāvokli.</w:t>
+      <w:bookmarkEnd w:id="6"/>
+    </w:p>
+    <w:p>
+      <w:r>
+        <w:t xml:space="preserve">Lietotājs ir gan fiziska persona, gan </w:t>
+      </w:r>
+      <w:proofErr w:type="spellStart"/>
+      <w:r>
+        <w:t>komercpersona</w:t>
+      </w:r>
+      <w:proofErr w:type="spellEnd"/>
+      <w:r>
+        <w:t>, neatkarīgi no juridiskā stāvokļa netiek ievākta papildus informācija par personas darba vietu vai juridisko stāvokli.</w:t>
       </w:r>
     </w:p>
     <w:p>
@@ -4720,12 +4879,12 @@
           <w:numId w:val="4"/>
         </w:numPr>
       </w:pPr>
-      <w:bookmarkStart w:id="8" w:name="_Toc168877869"/>
+      <w:bookmarkStart w:id="7" w:name="_Toc168877869"/>
       <w:r>
         <w:lastRenderedPageBreak/>
         <w:t>Izstrādes līdzekļu, rīku apraksts un izvēles pamatojums</w:t>
       </w:r>
-      <w:bookmarkEnd w:id="8"/>
+      <w:bookmarkEnd w:id="7"/>
     </w:p>
     <w:p>
       <w:r>
@@ -4760,15 +4919,16 @@
           <w:ilvl w:val="1"/>
           <w:numId w:val="4"/>
         </w:numPr>
+        <w:ind w:left="360"/>
       </w:pPr>
       <w:r>
         <w:t xml:space="preserve"> </w:t>
       </w:r>
-      <w:bookmarkStart w:id="9" w:name="_Toc168877870"/>
+      <w:bookmarkStart w:id="8" w:name="_Toc168877870"/>
       <w:r>
         <w:t>Izvēlēto risinājuma līdzekļu un valodu apraksts</w:t>
       </w:r>
-      <w:bookmarkEnd w:id="9"/>
+      <w:bookmarkEnd w:id="8"/>
     </w:p>
     <w:p>
       <w:pPr>
@@ -4778,13 +4938,42 @@
           <w:numId w:val="4"/>
         </w:numPr>
       </w:pPr>
-      <w:r>
-        <w:t>Visual Studio Code</w:t>
-      </w:r>
-    </w:p>
-    <w:p>
-      <w:r>
-        <w:t xml:space="preserve">Projekta izstrādei izvēlēts strādāt ar Visual Studio Code </w:t>
+      <w:proofErr w:type="spellStart"/>
+      <w:r>
+        <w:t>Visual</w:t>
+      </w:r>
+      <w:proofErr w:type="spellEnd"/>
+      <w:r>
+        <w:t xml:space="preserve"> </w:t>
+      </w:r>
+      <w:proofErr w:type="spellStart"/>
+      <w:r>
+        <w:t>Studio</w:t>
+      </w:r>
+      <w:proofErr w:type="spellEnd"/>
+      <w:r>
+        <w:t xml:space="preserve"> Code</w:t>
+      </w:r>
+    </w:p>
+    <w:p>
+      <w:r>
+        <w:t xml:space="preserve">Projekta izstrādei izvēlēts strādāt ar </w:t>
+      </w:r>
+      <w:proofErr w:type="spellStart"/>
+      <w:r>
+        <w:t>Visual</w:t>
+      </w:r>
+      <w:proofErr w:type="spellEnd"/>
+      <w:r>
+        <w:t xml:space="preserve"> </w:t>
+      </w:r>
+      <w:proofErr w:type="spellStart"/>
+      <w:r>
+        <w:t>Studio</w:t>
+      </w:r>
+      <w:proofErr w:type="spellEnd"/>
+      <w:r>
+        <w:t xml:space="preserve"> Code </w:t>
       </w:r>
       <w:r>
         <w:t>koda redaktoru</w:t>
@@ -4797,15 +4986,28 @@
       </w:r>
     </w:p>
     <w:p>
-      <w:r>
-        <w:t>Visual Studi</w:t>
-      </w:r>
-      <w:r>
-        <w:t>o Code ir bezmaksas</w:t>
-      </w:r>
+      <w:proofErr w:type="spellStart"/>
+      <w:r>
+        <w:t>Visual</w:t>
+      </w:r>
+      <w:proofErr w:type="spellEnd"/>
       <w:r>
         <w:t xml:space="preserve"> </w:t>
       </w:r>
+      <w:proofErr w:type="spellStart"/>
+      <w:r>
+        <w:t>Studi</w:t>
+      </w:r>
+      <w:r>
+        <w:t>o</w:t>
+      </w:r>
+      <w:proofErr w:type="spellEnd"/>
+      <w:r>
+        <w:t xml:space="preserve"> Code ir bezmaksas</w:t>
+      </w:r>
+      <w:r>
+        <w:t xml:space="preserve"> </w:t>
+      </w:r>
       <w:r>
         <w:t>koda redaktors, ko izstrādājuš</w:t>
       </w:r>
@@ -4813,19 +5015,45 @@
         <w:t>i un uztur Microsoft. Tas ir paredzēts programmēšanas valodu rediģēšanai un izstrādei, tost</w:t>
       </w:r>
       <w:r>
-        <w:t>arp tādām valodām kā JavaScript</w:t>
-      </w:r>
-      <w:r>
-        <w:t>, Python, HTML, CSS un daudzām citām. V</w:t>
-      </w:r>
-      <w:r>
-        <w:t xml:space="preserve">isual </w:t>
-      </w:r>
+        <w:t xml:space="preserve">arp tādām valodām kā </w:t>
+      </w:r>
+      <w:proofErr w:type="spellStart"/>
+      <w:r>
+        <w:t>JavaScript</w:t>
+      </w:r>
+      <w:proofErr w:type="spellEnd"/>
+      <w:r>
+        <w:t xml:space="preserve">, </w:t>
+      </w:r>
+      <w:proofErr w:type="spellStart"/>
+      <w:r>
+        <w:t>Python</w:t>
+      </w:r>
+      <w:proofErr w:type="spellEnd"/>
+      <w:r>
+        <w:t xml:space="preserve">, HTML, CSS un daudzām citām. </w:t>
+      </w:r>
+      <w:proofErr w:type="spellStart"/>
+      <w:r>
+        <w:t>V</w:t>
+      </w:r>
+      <w:r>
+        <w:t>isual</w:t>
+      </w:r>
+      <w:proofErr w:type="spellEnd"/>
+      <w:r>
+        <w:t xml:space="preserve"> </w:t>
+      </w:r>
+      <w:proofErr w:type="spellStart"/>
       <w:r>
         <w:t>S</w:t>
       </w:r>
       <w:r>
-        <w:t xml:space="preserve">tudio </w:t>
+        <w:t>tudio</w:t>
+      </w:r>
+      <w:proofErr w:type="spellEnd"/>
+      <w:r>
+        <w:t xml:space="preserve"> </w:t>
       </w:r>
       <w:r>
         <w:t>Code ir ļoti populārs programmētāju vidū, jo tam ir daudz papildinājumu</w:t>
@@ -4851,7 +5079,31 @@
     </w:p>
     <w:p>
       <w:r>
-        <w:t xml:space="preserve">HTML ir saīsinājums no HyperText Markup Language, kas ir standarta valoda, ko izmanto, lai izveidotu un strukturētu </w:t>
+        <w:t xml:space="preserve">HTML ir saīsinājums no </w:t>
+      </w:r>
+      <w:proofErr w:type="spellStart"/>
+      <w:r>
+        <w:t>HyperText</w:t>
+      </w:r>
+      <w:proofErr w:type="spellEnd"/>
+      <w:r>
+        <w:t xml:space="preserve"> </w:t>
+      </w:r>
+      <w:proofErr w:type="spellStart"/>
+      <w:r>
+        <w:t>Markup</w:t>
+      </w:r>
+      <w:proofErr w:type="spellEnd"/>
+      <w:r>
+        <w:t xml:space="preserve"> </w:t>
+      </w:r>
+      <w:proofErr w:type="spellStart"/>
+      <w:r>
+        <w:t>Language</w:t>
+      </w:r>
+      <w:proofErr w:type="spellEnd"/>
+      <w:r>
+        <w:t xml:space="preserve">, kas ir standarta valoda, ko izmanto, lai izveidotu un strukturētu </w:t>
       </w:r>
       <w:r>
         <w:t>tīmekļa</w:t>
@@ -4877,7 +5129,31 @@
     </w:p>
     <w:p>
       <w:r>
-        <w:t xml:space="preserve">CSS ir saīsinājums no "Cascading Style Sheets", kas ir stila valoda, ko izmanto, lai definētu un pielāgotu </w:t>
+        <w:t>CSS ir saīsinājums no "</w:t>
+      </w:r>
+      <w:proofErr w:type="spellStart"/>
+      <w:r>
+        <w:t>Cascading</w:t>
+      </w:r>
+      <w:proofErr w:type="spellEnd"/>
+      <w:r>
+        <w:t xml:space="preserve"> </w:t>
+      </w:r>
+      <w:proofErr w:type="spellStart"/>
+      <w:r>
+        <w:t>Style</w:t>
+      </w:r>
+      <w:proofErr w:type="spellEnd"/>
+      <w:r>
+        <w:t xml:space="preserve"> </w:t>
+      </w:r>
+      <w:proofErr w:type="spellStart"/>
+      <w:r>
+        <w:t>Sheets</w:t>
+      </w:r>
+      <w:proofErr w:type="spellEnd"/>
+      <w:r>
+        <w:t xml:space="preserve">", kas ir stila valoda, ko izmanto, lai definētu un pielāgotu </w:t>
       </w:r>
       <w:r>
         <w:t>tīmekļa</w:t>
@@ -4906,25 +5182,69 @@
           <w:numId w:val="4"/>
         </w:numPr>
       </w:pPr>
+      <w:proofErr w:type="spellStart"/>
       <w:r>
         <w:t>JavaScript</w:t>
       </w:r>
-    </w:p>
-    <w:p>
-      <w:r>
-        <w:t xml:space="preserve">JavaScript ir programmēšanas valoda, ko plaši izmanto, lai veidotu interaktīvas un dinamiskas </w:t>
+      <w:proofErr w:type="spellEnd"/>
+    </w:p>
+    <w:p>
+      <w:proofErr w:type="spellStart"/>
+      <w:r>
+        <w:t>JavaScript</w:t>
+      </w:r>
+      <w:proofErr w:type="spellEnd"/>
+      <w:r>
+        <w:t xml:space="preserve"> ir programmēšanas valoda, ko plaši izmanto, lai veidotu interaktīvas un dinamiskas </w:t>
       </w:r>
       <w:r>
         <w:t>tīmekļa</w:t>
       </w:r>
       <w:r>
-        <w:t xml:space="preserve"> lapas. Tā ir vispopulārākā klientu pusē (client-side) izmantotā valoda, kas nozīmē, ka tā tiek izpildīta tieši pārlūkprogrammā klienta ierīcē, nevis servera pusē.</w:t>
-      </w:r>
-    </w:p>
-    <w:p>
+        <w:t xml:space="preserve"> lapas. Tā ir vispopulārākā klientu pusē (</w:t>
+      </w:r>
+      <w:proofErr w:type="spellStart"/>
+      <w:r>
+        <w:t>client-side</w:t>
+      </w:r>
+      <w:proofErr w:type="spellEnd"/>
+      <w:r>
+        <w:t>) izmantotā valoda, kas nozīmē, ka tā tiek izpildīta tieši pārlūkprogrammā klienta ierīcē, nevis servera pusē.</w:t>
+      </w:r>
+    </w:p>
+    <w:p>
+      <w:proofErr w:type="spellStart"/>
       <w:r>
         <w:lastRenderedPageBreak/>
-        <w:t xml:space="preserve">JavaScript ļauj pievienot funkcionalitāti un dinamiskus elementus web lapām, piemēram, interaktīvas formas, animācijas, dinamisku saturu ielādi, reaģējošus elementus un daudz ko citu. Tādējādi, izmantojot JavaScript, </w:t>
+        <w:t>JavaScript</w:t>
+      </w:r>
+      <w:proofErr w:type="spellEnd"/>
+      <w:r>
+        <w:t xml:space="preserve"> ļauj pievienot funkcionalitāti un dinamiskus elementus </w:t>
+      </w:r>
+      <w:proofErr w:type="spellStart"/>
+      <w:r>
+        <w:t>web</w:t>
+      </w:r>
+      <w:proofErr w:type="spellEnd"/>
+      <w:r>
+        <w:t xml:space="preserve"> lapām, piemēram, interaktīvas formas, animācijas, dinamisku saturu </w:t>
+      </w:r>
+      <w:proofErr w:type="spellStart"/>
+      <w:r>
+        <w:t>ielādi</w:t>
+      </w:r>
+      <w:proofErr w:type="spellEnd"/>
+      <w:r>
+        <w:t xml:space="preserve">, reaģējošus elementus un daudz ko citu. Tādējādi, izmantojot </w:t>
+      </w:r>
+      <w:proofErr w:type="spellStart"/>
+      <w:r>
+        <w:t>JavaScript</w:t>
+      </w:r>
+      <w:proofErr w:type="spellEnd"/>
+      <w:r>
+        <w:t xml:space="preserve">, </w:t>
       </w:r>
       <w:r>
         <w:t>tīmekļa</w:t>
@@ -4941,16 +5261,47 @@
           <w:numId w:val="4"/>
         </w:numPr>
       </w:pPr>
+      <w:proofErr w:type="spellStart"/>
       <w:r>
         <w:t>phpMyAdmin</w:t>
       </w:r>
-    </w:p>
-    <w:p>
+      <w:proofErr w:type="spellEnd"/>
+    </w:p>
+    <w:p>
+      <w:proofErr w:type="spellStart"/>
       <w:r>
         <w:t>P</w:t>
       </w:r>
       <w:r>
-        <w:t xml:space="preserve">hpMyAdmin ir bezmaksas un atvērtā koda rīks, kas piedāvā grafisku lietotāja saskarni datu bāzu pārvaldībai MySQL un MariaDB serveros. Tas ļauj lietotājiem viegli pārvaldīt savas datu bāzes, izmantojot </w:t>
+        <w:t>hpMyAdmin</w:t>
+      </w:r>
+      <w:proofErr w:type="spellEnd"/>
+      <w:r>
+        <w:t xml:space="preserve"> ir bezmaksas un atvērtā koda rīks, kas piedāvā grafisku lietotāja </w:t>
+      </w:r>
+      <w:proofErr w:type="spellStart"/>
+      <w:r>
+        <w:t>saskarni</w:t>
+      </w:r>
+      <w:proofErr w:type="spellEnd"/>
+      <w:r>
+        <w:t xml:space="preserve"> datu bāzu pārvaldībai </w:t>
+      </w:r>
+      <w:proofErr w:type="spellStart"/>
+      <w:r>
+        <w:t>MySQL</w:t>
+      </w:r>
+      <w:proofErr w:type="spellEnd"/>
+      <w:r>
+        <w:t xml:space="preserve"> un </w:t>
+      </w:r>
+      <w:proofErr w:type="spellStart"/>
+      <w:r>
+        <w:t>MariaDB</w:t>
+      </w:r>
+      <w:proofErr w:type="spellEnd"/>
+      <w:r>
+        <w:t xml:space="preserve"> serveros. Tas ļauj lietotājiem viegli pārvaldīt savas datu bāzes, izmantojot </w:t>
       </w:r>
       <w:r>
         <w:t>tīmekļa</w:t>
@@ -4970,13 +5321,20 @@
           <w:numId w:val="4"/>
         </w:numPr>
       </w:pPr>
+      <w:proofErr w:type="spellStart"/>
       <w:r>
         <w:t>MySQL</w:t>
       </w:r>
-    </w:p>
-    <w:p>
-      <w:r>
-        <w:t xml:space="preserve">MySQL ir atvērtā koda relāciju datu bāzu pārvaldības sistēma, kas ir ļoti populāra un plaši izmantota visā pasaulē. Tā ir viena no visvairāk izmantotajām relāciju datu bāzu sistēmām un tiek plaši izmantota dažādos lietojumos, tostarp </w:t>
+      <w:proofErr w:type="spellEnd"/>
+    </w:p>
+    <w:p>
+      <w:proofErr w:type="spellStart"/>
+      <w:r>
+        <w:t>MySQL</w:t>
+      </w:r>
+      <w:proofErr w:type="spellEnd"/>
+      <w:r>
+        <w:t xml:space="preserve"> ir atvērtā koda relāciju datu bāzu pārvaldības sistēma, kas ir ļoti populāra un plaši izmantota visā pasaulē. Tā ir viena no visvairāk izmantotajām relāciju datu bāzu sistēmām un tiek plaši izmantota dažādos lietojumos, tostarp </w:t>
       </w:r>
       <w:r>
         <w:t>tīmekļa vietņu</w:t>
@@ -4999,7 +5357,23 @@
     </w:p>
     <w:p>
       <w:r>
-        <w:t>PHP ir populāra servera pusē (server-side) izpildāma skriptu valoda, kas izstrādāta, lai veidotu dinamiskas un interaktīvas web lapas. Tā ir viena no visplašāk izmantotajām programmēšanas valodām tīmekļa vietņu izstrādē un tiek izpildīta serverī, radot HTML saturu, kas tiek nosūtīts klienta pārlūkprogrammai.</w:t>
+        <w:t>PHP ir populāra servera pusē (</w:t>
+      </w:r>
+      <w:proofErr w:type="spellStart"/>
+      <w:r>
+        <w:t>server-side</w:t>
+      </w:r>
+      <w:proofErr w:type="spellEnd"/>
+      <w:r>
+        <w:t xml:space="preserve">) izpildāma skriptu valoda, kas izstrādāta, lai veidotu dinamiskas un interaktīvas </w:t>
+      </w:r>
+      <w:proofErr w:type="spellStart"/>
+      <w:r>
+        <w:t>web</w:t>
+      </w:r>
+      <w:proofErr w:type="spellEnd"/>
+      <w:r>
+        <w:t xml:space="preserve"> lapas. Tā ir viena no visplašāk izmantotajām programmēšanas valodām tīmekļa vietņu izstrādē un tiek izpildīta serverī, radot HTML saturu, kas tiek nosūtīts klienta pārlūkprogrammai.</w:t>
       </w:r>
     </w:p>
     <w:p>
@@ -5021,19 +5395,43 @@
     </w:p>
     <w:p>
       <w:r>
-        <w:t xml:space="preserve">XAMPP ir bezmaksas un atvērtā koda programmatūras pakotne, kas izstrādāta, lai nodrošinātu pilnu </w:t>
+        <w:t xml:space="preserve">XAMPP ir bezmaksas un atvērtā koda programmatūras </w:t>
+      </w:r>
+      <w:proofErr w:type="spellStart"/>
+      <w:r>
+        <w:t>pakotne</w:t>
+      </w:r>
+      <w:proofErr w:type="spellEnd"/>
+      <w:r>
+        <w:t xml:space="preserve">, kas izstrādāta, lai nodrošinātu pilnu </w:t>
       </w:r>
       <w:r>
         <w:t>tīmekļa vietņu</w:t>
       </w:r>
       <w:r>
-        <w:t xml:space="preserve"> izstrādes vidi vienkāršā un ērtā veidā. Tās nosaukums ir saīsinājums no "X" (kur "X" atbilst atšķirīgajām operētājsistēmām), "Apache" (</w:t>
+        <w:t xml:space="preserve"> izstrādes vidi vienkāršā un ērtā veidā. Tās nosaukums ir saīsinājums no "X" (kur "X" atbilst atšķirīgajām operētājsistēmām), "</w:t>
+      </w:r>
+      <w:proofErr w:type="spellStart"/>
+      <w:r>
+        <w:t>Apache</w:t>
+      </w:r>
+      <w:proofErr w:type="spellEnd"/>
+      <w:r>
+        <w:t>" (</w:t>
       </w:r>
       <w:r>
         <w:t>tīmekļa</w:t>
       </w:r>
       <w:r>
-        <w:t xml:space="preserve"> serveris), "MySQL" (datu bāzu pārvaldības sistēma), "PHP" (servera pusē izpildāma skriptu valoda) un "Perl" (vēl viena programmēšanas valoda, kas var tikt izmantota servera pusē).</w:t>
+        <w:t xml:space="preserve"> serveris), "</w:t>
+      </w:r>
+      <w:proofErr w:type="spellStart"/>
+      <w:r>
+        <w:t>MySQL</w:t>
+      </w:r>
+      <w:proofErr w:type="spellEnd"/>
+      <w:r>
+        <w:t>" (datu bāzu pārvaldības sistēma), "PHP" (servera pusē izpildāma skriptu valoda) un "Perl" (vēl viena programmēšanas valoda, kas var tikt izmantota servera pusē).</w:t>
       </w:r>
     </w:p>
     <w:p>
@@ -5044,14 +5442,21 @@
           <w:numId w:val="4"/>
         </w:numPr>
       </w:pPr>
+      <w:proofErr w:type="spellStart"/>
       <w:r>
         <w:lastRenderedPageBreak/>
         <w:t>GitHub</w:t>
       </w:r>
-    </w:p>
-    <w:p>
-      <w:r>
-        <w:t>GitHub ir vietne un platforma, kas ļauj izstrādātājiem glabāt, pārvaldīt un dalīties ar kodu, kā arī sadarboties pie programmatūras projektu izstrādes. Tā ir īpaši populāra un plaši izmantota, it īpaši atvērtā koda projektos un kopienas veidotājiem.</w:t>
+      <w:proofErr w:type="spellEnd"/>
+    </w:p>
+    <w:p>
+      <w:proofErr w:type="spellStart"/>
+      <w:r>
+        <w:t>GitHub</w:t>
+      </w:r>
+      <w:proofErr w:type="spellEnd"/>
+      <w:r>
+        <w:t xml:space="preserve"> ir vietne un platforma, kas ļauj izstrādātājiem glabāt, pārvaldīt un dalīties ar kodu, kā arī sadarboties pie programmatūras projektu izstrādes. Tā ir īpaši populāra un plaši izmantota, it īpaši atvērtā koda projektos un kopienas veidotājiem.</w:t>
       </w:r>
     </w:p>
     <w:p>
@@ -5061,15 +5466,16 @@
           <w:ilvl w:val="1"/>
           <w:numId w:val="4"/>
         </w:numPr>
+        <w:ind w:left="360"/>
       </w:pPr>
       <w:r>
         <w:t xml:space="preserve"> </w:t>
       </w:r>
-      <w:bookmarkStart w:id="10" w:name="_Toc168877871"/>
+      <w:bookmarkStart w:id="9" w:name="_Toc168877871"/>
       <w:r>
         <w:t>Iespējamo (alternatīvo) risinājuma līdzekļu un valodu apraksts</w:t>
       </w:r>
-      <w:bookmarkEnd w:id="10"/>
+      <w:bookmarkEnd w:id="9"/>
     </w:p>
     <w:p>
       <w:pPr>
@@ -5079,13 +5485,23 @@
           <w:numId w:val="4"/>
         </w:numPr>
       </w:pPr>
-      <w:r>
-        <w:t>Notepad++</w:t>
-      </w:r>
-    </w:p>
-    <w:p>
-      <w:r>
-        <w:t>Notepad++ ir bezmaksas un atvērtā koda teksta redaktors, kas ir pieejams Windows operētājsistēmai. Tas ir paredzēts programmēšanas valodu rediģēšanai un teksta apstrādei, un tas piedāvā daudzas papildu funkcijas, kas padara to par populāru izvēli programmētājiem un citiem lietotājiem, kuri strādā ar tekstuāliem failiem.</w:t>
+      <w:proofErr w:type="spellStart"/>
+      <w:r>
+        <w:t>Notepad</w:t>
+      </w:r>
+      <w:proofErr w:type="spellEnd"/>
+      <w:r>
+        <w:t>++</w:t>
+      </w:r>
+    </w:p>
+    <w:p>
+      <w:proofErr w:type="spellStart"/>
+      <w:r>
+        <w:t>Notepad</w:t>
+      </w:r>
+      <w:proofErr w:type="spellEnd"/>
+      <w:r>
+        <w:t>++ ir bezmaksas un atvērtā koda teksta redaktors, kas ir pieejams Windows operētājsistēmai. Tas ir paredzēts programmēšanas valodu rediģēšanai un teksta apstrādei, un tas piedāvā daudzas papildu funkcijas, kas padara to par populāru izvēli programmētājiem un citiem lietotājiem, kuri strādā ar tekstuāliem failiem.</w:t>
       </w:r>
     </w:p>
     <w:p>
@@ -5096,17 +5512,50 @@
           <w:numId w:val="4"/>
         </w:numPr>
       </w:pPr>
-      <w:r>
-        <w:t>Visual Studio</w:t>
-      </w:r>
-    </w:p>
-    <w:p>
-      <w:r>
-        <w:t xml:space="preserve">Visual Studio ir pilnīga integrēta izstrādes vide (IDE), ko izstrādā Microsoft Corporation. Tas ir paredzēts programmatūras izstrādei, tostarp </w:t>
-      </w:r>
+      <w:proofErr w:type="spellStart"/>
+      <w:r>
+        <w:t>Visual</w:t>
+      </w:r>
+      <w:proofErr w:type="spellEnd"/>
+      <w:r>
+        <w:t xml:space="preserve"> </w:t>
+      </w:r>
+      <w:proofErr w:type="spellStart"/>
+      <w:r>
+        <w:t>Studio</w:t>
+      </w:r>
+      <w:proofErr w:type="spellEnd"/>
+    </w:p>
+    <w:p>
+      <w:proofErr w:type="spellStart"/>
+      <w:r>
+        <w:t>Visual</w:t>
+      </w:r>
+      <w:proofErr w:type="spellEnd"/>
+      <w:r>
+        <w:t xml:space="preserve"> </w:t>
+      </w:r>
+      <w:proofErr w:type="spellStart"/>
+      <w:r>
+        <w:t>Studio</w:t>
+      </w:r>
+      <w:proofErr w:type="spellEnd"/>
+      <w:r>
+        <w:t xml:space="preserve"> ir pilnīga integrēta izstrādes vide (IDE), ko izstrādā Microsoft </w:t>
+      </w:r>
+      <w:proofErr w:type="spellStart"/>
+      <w:r>
+        <w:t>Corporation</w:t>
+      </w:r>
+      <w:proofErr w:type="spellEnd"/>
+      <w:r>
+        <w:t xml:space="preserve">. Tas ir paredzēts programmatūras izstrādei, tostarp </w:t>
+      </w:r>
+      <w:proofErr w:type="spellStart"/>
       <w:r>
         <w:t>darbavirsmas</w:t>
       </w:r>
+      <w:proofErr w:type="spellEnd"/>
       <w:r>
         <w:t xml:space="preserve">, mobilo, </w:t>
       </w:r>
@@ -5114,7 +5563,23 @@
         <w:t>tīmekļa</w:t>
       </w:r>
       <w:r>
-        <w:t xml:space="preserve"> un uzņēmējdarbības aplikāciju veidošanai. Visual Studio nodrošina plašu rīku un funkciju klāstu, kas padara to par populāru izvēli profesionāliem izstrādātājiem.</w:t>
+        <w:t xml:space="preserve"> un uzņēmējdarbības aplikāciju veidošanai. </w:t>
+      </w:r>
+      <w:proofErr w:type="spellStart"/>
+      <w:r>
+        <w:t>Visual</w:t>
+      </w:r>
+      <w:proofErr w:type="spellEnd"/>
+      <w:r>
+        <w:t xml:space="preserve"> </w:t>
+      </w:r>
+      <w:proofErr w:type="spellStart"/>
+      <w:r>
+        <w:t>Studio</w:t>
+      </w:r>
+      <w:proofErr w:type="spellEnd"/>
+      <w:r>
+        <w:t xml:space="preserve"> nodrošina plašu rīku un funkciju klāstu, kas padara to par populāru izvēli profesionāliem izstrādātājiem.</w:t>
       </w:r>
     </w:p>
     <w:p>
@@ -5131,13 +5596,45 @@
     </w:p>
     <w:p>
       <w:r>
-        <w:t xml:space="preserve">React.js ir atvērtā koda JavaScript bibliotēka, ko izmanto, lai veidotu lietotāja saskarnes (UI) komponentes </w:t>
+        <w:t xml:space="preserve">React.js ir atvērtā koda </w:t>
+      </w:r>
+      <w:proofErr w:type="spellStart"/>
+      <w:r>
+        <w:t>JavaScript</w:t>
+      </w:r>
+      <w:proofErr w:type="spellEnd"/>
+      <w:r>
+        <w:t xml:space="preserve"> bibliotēka, ko izmanto, lai veidotu lietotāja </w:t>
+      </w:r>
+      <w:proofErr w:type="spellStart"/>
+      <w:r>
+        <w:t>saskarnes</w:t>
+      </w:r>
+      <w:proofErr w:type="spellEnd"/>
+      <w:r>
+        <w:t xml:space="preserve"> (UI) komponentes </w:t>
       </w:r>
       <w:r>
         <w:t>tīmekļa aplikācijās. To izstrādāja un uztur</w:t>
       </w:r>
       <w:r>
-        <w:t xml:space="preserve"> Facebook, un tā ir kļuvusi par vienu no populārākajām un ietekmīgākajām front-end tehnoloģijām.</w:t>
+        <w:t xml:space="preserve"> </w:t>
+      </w:r>
+      <w:proofErr w:type="spellStart"/>
+      <w:r>
+        <w:t>Facebook</w:t>
+      </w:r>
+      <w:proofErr w:type="spellEnd"/>
+      <w:r>
+        <w:t xml:space="preserve">, un tā ir kļuvusi par vienu no populārākajām un ietekmīgākajām </w:t>
+      </w:r>
+      <w:proofErr w:type="spellStart"/>
+      <w:r>
+        <w:t>front-end</w:t>
+      </w:r>
+      <w:proofErr w:type="spellEnd"/>
+      <w:r>
+        <w:t xml:space="preserve"> tehnoloģijām.</w:t>
       </w:r>
     </w:p>
     <w:p>
@@ -5167,14 +5664,34 @@
           <w:szCs w:val="20"/>
         </w:rPr>
       </w:pPr>
+      <w:proofErr w:type="spellStart"/>
       <w:r>
         <w:rPr>
           <w:b/>
           <w:sz w:val="20"/>
           <w:szCs w:val="20"/>
         </w:rPr>
-        <w:t>Salīdzīnāšanas tabuula</w:t>
-      </w:r>
+        <w:t>Salīdzīnāšanas</w:t>
+      </w:r>
+      <w:proofErr w:type="spellEnd"/>
+      <w:r>
+        <w:rPr>
+          <w:b/>
+          <w:sz w:val="20"/>
+          <w:szCs w:val="20"/>
+        </w:rPr>
+        <w:t xml:space="preserve"> </w:t>
+      </w:r>
+      <w:proofErr w:type="spellStart"/>
+      <w:r>
+        <w:rPr>
+          <w:b/>
+          <w:sz w:val="20"/>
+          <w:szCs w:val="20"/>
+        </w:rPr>
+        <w:t>tabuula</w:t>
+      </w:r>
+      <w:proofErr w:type="spellEnd"/>
     </w:p>
     <w:tbl>
       <w:tblPr>
@@ -5222,12 +5739,37 @@
                 <w:szCs w:val="20"/>
               </w:rPr>
             </w:pPr>
-            <w:r>
-              <w:rPr>
-                <w:sz w:val="20"/>
-                <w:szCs w:val="20"/>
-              </w:rPr>
-              <w:t>Visual studio Code</w:t>
+            <w:proofErr w:type="spellStart"/>
+            <w:r>
+              <w:rPr>
+                <w:sz w:val="20"/>
+                <w:szCs w:val="20"/>
+              </w:rPr>
+              <w:t>Visual</w:t>
+            </w:r>
+            <w:proofErr w:type="spellEnd"/>
+            <w:r>
+              <w:rPr>
+                <w:sz w:val="20"/>
+                <w:szCs w:val="20"/>
+              </w:rPr>
+              <w:t xml:space="preserve"> </w:t>
+            </w:r>
+            <w:proofErr w:type="spellStart"/>
+            <w:r>
+              <w:rPr>
+                <w:sz w:val="20"/>
+                <w:szCs w:val="20"/>
+              </w:rPr>
+              <w:t>studio</w:t>
+            </w:r>
+            <w:proofErr w:type="spellEnd"/>
+            <w:r>
+              <w:rPr>
+                <w:sz w:val="20"/>
+                <w:szCs w:val="20"/>
+              </w:rPr>
+              <w:t xml:space="preserve"> Code</w:t>
             </w:r>
           </w:p>
         </w:tc>
@@ -5244,12 +5786,21 @@
                 <w:szCs w:val="20"/>
               </w:rPr>
             </w:pPr>
-            <w:r>
-              <w:rPr>
-                <w:sz w:val="20"/>
-                <w:szCs w:val="20"/>
-              </w:rPr>
-              <w:t>Notepad++</w:t>
+            <w:proofErr w:type="spellStart"/>
+            <w:r>
+              <w:rPr>
+                <w:sz w:val="20"/>
+                <w:szCs w:val="20"/>
+              </w:rPr>
+              <w:t>Notepad</w:t>
+            </w:r>
+            <w:proofErr w:type="spellEnd"/>
+            <w:r>
+              <w:rPr>
+                <w:sz w:val="20"/>
+                <w:szCs w:val="20"/>
+              </w:rPr>
+              <w:t>++</w:t>
             </w:r>
           </w:p>
         </w:tc>
@@ -5266,13 +5817,31 @@
                 <w:szCs w:val="20"/>
               </w:rPr>
             </w:pPr>
-            <w:r>
-              <w:rPr>
-                <w:sz w:val="20"/>
-                <w:szCs w:val="20"/>
-              </w:rPr>
-              <w:t>Visual Studio</w:t>
-            </w:r>
+            <w:proofErr w:type="spellStart"/>
+            <w:r>
+              <w:rPr>
+                <w:sz w:val="20"/>
+                <w:szCs w:val="20"/>
+              </w:rPr>
+              <w:t>Visual</w:t>
+            </w:r>
+            <w:proofErr w:type="spellEnd"/>
+            <w:r>
+              <w:rPr>
+                <w:sz w:val="20"/>
+                <w:szCs w:val="20"/>
+              </w:rPr>
+              <w:t xml:space="preserve"> </w:t>
+            </w:r>
+            <w:proofErr w:type="spellStart"/>
+            <w:r>
+              <w:rPr>
+                <w:sz w:val="20"/>
+                <w:szCs w:val="20"/>
+              </w:rPr>
+              <w:t>Studio</w:t>
+            </w:r>
+            <w:proofErr w:type="spellEnd"/>
           </w:p>
         </w:tc>
         <w:tc>
@@ -5332,6 +5901,7 @@
                 <w:szCs w:val="20"/>
               </w:rPr>
             </w:pPr>
+            <w:proofErr w:type="spellStart"/>
             <w:r>
               <w:rPr>
                 <w:sz w:val="20"/>
@@ -5339,6 +5909,7 @@
               </w:rPr>
               <w:t>MySQL</w:t>
             </w:r>
+            <w:proofErr w:type="spellEnd"/>
           </w:p>
         </w:tc>
         <w:tc>
@@ -5354,6 +5925,7 @@
                 <w:szCs w:val="20"/>
               </w:rPr>
             </w:pPr>
+            <w:proofErr w:type="spellStart"/>
             <w:r>
               <w:rPr>
                 <w:sz w:val="20"/>
@@ -5361,6 +5933,7 @@
               </w:rPr>
               <w:t>phpMyAdmin</w:t>
             </w:r>
+            <w:proofErr w:type="spellEnd"/>
           </w:p>
         </w:tc>
         <w:tc>
@@ -5376,6 +5949,7 @@
                 <w:szCs w:val="20"/>
               </w:rPr>
             </w:pPr>
+            <w:proofErr w:type="spellStart"/>
             <w:r>
               <w:rPr>
                 <w:sz w:val="20"/>
@@ -5383,6 +5957,7 @@
               </w:rPr>
               <w:t>Javascript</w:t>
             </w:r>
+            <w:proofErr w:type="spellEnd"/>
           </w:p>
         </w:tc>
       </w:tr>
@@ -6241,12 +6816,12 @@
           <w:numId w:val="4"/>
         </w:numPr>
       </w:pPr>
-      <w:bookmarkStart w:id="11" w:name="_Toc168877872"/>
+      <w:bookmarkStart w:id="10" w:name="_Toc168877872"/>
       <w:r>
         <w:lastRenderedPageBreak/>
         <w:t>Sistēmas modelēšana un projektēšana</w:t>
       </w:r>
-      <w:bookmarkEnd w:id="11"/>
+      <w:bookmarkEnd w:id="10"/>
     </w:p>
     <w:p>
       <w:r>
@@ -6263,15 +6838,16 @@
           <w:ilvl w:val="1"/>
           <w:numId w:val="4"/>
         </w:numPr>
+        <w:ind w:left="360"/>
       </w:pPr>
       <w:r>
         <w:t xml:space="preserve"> </w:t>
       </w:r>
-      <w:bookmarkStart w:id="12" w:name="_Toc168877873"/>
+      <w:bookmarkStart w:id="11" w:name="_Toc168877873"/>
       <w:r>
         <w:t>Sistēmas struktūras modelis</w:t>
       </w:r>
-      <w:bookmarkEnd w:id="12"/>
+      <w:bookmarkEnd w:id="11"/>
     </w:p>
     <w:p>
       <w:pPr>
@@ -6374,15 +6950,16 @@
           <w:ilvl w:val="1"/>
           <w:numId w:val="4"/>
         </w:numPr>
+        <w:ind w:left="360"/>
       </w:pPr>
       <w:r>
         <w:t xml:space="preserve"> </w:t>
       </w:r>
-      <w:bookmarkStart w:id="13" w:name="_Toc168877874"/>
+      <w:bookmarkStart w:id="12" w:name="_Toc168877874"/>
       <w:r>
         <w:t>Funkcionālais un dinamiskais sistēmas modelis</w:t>
       </w:r>
-      <w:bookmarkEnd w:id="13"/>
+      <w:bookmarkEnd w:id="12"/>
     </w:p>
     <w:p>
       <w:pPr>
@@ -6392,8 +6969,13 @@
           <w:numId w:val="4"/>
         </w:numPr>
       </w:pPr>
-      <w:r>
-        <w:t>Lietojumgadījumu diagramma</w:t>
+      <w:proofErr w:type="spellStart"/>
+      <w:r>
+        <w:t>Lietojumgadījumu</w:t>
+      </w:r>
+      <w:proofErr w:type="spellEnd"/>
+      <w:r>
+        <w:t xml:space="preserve"> diagramma</w:t>
       </w:r>
     </w:p>
     <w:p>
@@ -6492,7 +7074,25 @@
           <w:sz w:val="20"/>
           <w:szCs w:val="20"/>
         </w:rPr>
-        <w:t>. Lietojumgadījumu diagramma</w:t>
+        <w:t xml:space="preserve">. </w:t>
+      </w:r>
+      <w:proofErr w:type="spellStart"/>
+      <w:r>
+        <w:rPr>
+          <w:b/>
+          <w:sz w:val="20"/>
+          <w:szCs w:val="20"/>
+        </w:rPr>
+        <w:t>Lietojumgadījumu</w:t>
+      </w:r>
+      <w:proofErr w:type="spellEnd"/>
+      <w:r>
+        <w:rPr>
+          <w:b/>
+          <w:sz w:val="20"/>
+          <w:szCs w:val="20"/>
+        </w:rPr>
+        <w:t xml:space="preserve"> diagramma</w:t>
       </w:r>
     </w:p>
     <w:p>
@@ -6502,15 +7102,16 @@
           <w:ilvl w:val="1"/>
           <w:numId w:val="4"/>
         </w:numPr>
+        <w:ind w:left="360"/>
       </w:pPr>
       <w:r>
         <w:t xml:space="preserve"> </w:t>
       </w:r>
-      <w:bookmarkStart w:id="14" w:name="_Toc168877875"/>
+      <w:bookmarkStart w:id="13" w:name="_Toc168877875"/>
       <w:r>
         <w:t>Sistēmas moduļu apraksts un algoritmu shēmas</w:t>
       </w:r>
-      <w:bookmarkEnd w:id="14"/>
+      <w:bookmarkEnd w:id="13"/>
     </w:p>
     <w:p/>
     <w:p>
@@ -6531,12 +7132,12 @@
           <w:numId w:val="4"/>
         </w:numPr>
       </w:pPr>
-      <w:bookmarkStart w:id="15" w:name="_Toc168877876"/>
+      <w:bookmarkStart w:id="14" w:name="_Toc168877876"/>
       <w:r>
         <w:lastRenderedPageBreak/>
         <w:t>Lietotāju ceļvedis</w:t>
       </w:r>
-      <w:bookmarkEnd w:id="15"/>
+      <w:bookmarkEnd w:id="14"/>
     </w:p>
     <w:p>
       <w:r>
@@ -7513,10 +8114,18 @@
         <w:t xml:space="preserve">Lai lietotājs mainītu savu E-pasta adresi, tam jādodas uz personīgo profilu, pēc kā lietotājam būs iespēja nomainīt E-pasta adresi ievadot izvēlēto adresi ievades laukā un apstiprinot E-pasta adreses </w:t>
       </w:r>
       <w:r>
-        <w:t>maiņu spiežot uz pogas “Mainīt e</w:t>
-      </w:r>
-      <w:r>
-        <w:t xml:space="preserve">pastu” (skatīt </w:t>
+        <w:t xml:space="preserve">maiņu spiežot uz pogas “Mainīt </w:t>
+      </w:r>
+      <w:proofErr w:type="spellStart"/>
+      <w:r>
+        <w:t>e</w:t>
+      </w:r>
+      <w:r>
+        <w:t>pastu</w:t>
+      </w:r>
+      <w:proofErr w:type="spellEnd"/>
+      <w:r>
+        <w:t xml:space="preserve">” (skatīt </w:t>
       </w:r>
       <w:r>
         <w:t>1</w:t>
@@ -8809,12 +9418,12 @@
           <w:numId w:val="4"/>
         </w:numPr>
       </w:pPr>
-      <w:bookmarkStart w:id="16" w:name="_Toc168877877"/>
+      <w:bookmarkStart w:id="15" w:name="_Toc168877877"/>
       <w:r>
         <w:lastRenderedPageBreak/>
         <w:t>Testēšanas dokumentācija</w:t>
       </w:r>
-      <w:bookmarkEnd w:id="16"/>
+      <w:bookmarkEnd w:id="15"/>
     </w:p>
     <w:p>
       <w:r>
@@ -8826,7 +9435,15 @@
     </w:p>
     <w:p>
       <w:r>
-        <w:t>Programmatūras testēšana ir būtiska izstrādes procesa daļa, kas nodrošina, ka izstrādātā sistēma atbilst noteiktajām prasībām un darbojas paredzētajā veidā. Viens no populārākajiem testēšanas veidiem ir black-box testēšana, kas fokusējas uz sistēmas funkcionālo aspektu pārbaudi, neatklājot tās iekšējo darbības mehānismu.</w:t>
+        <w:t xml:space="preserve">Programmatūras testēšana ir būtiska izstrādes procesa daļa, kas nodrošina, ka izstrādātā sistēma atbilst noteiktajām prasībām un darbojas paredzētajā veidā. Viens no populārākajiem testēšanas veidiem ir </w:t>
+      </w:r>
+      <w:proofErr w:type="spellStart"/>
+      <w:r>
+        <w:t>black-box</w:t>
+      </w:r>
+      <w:proofErr w:type="spellEnd"/>
+      <w:r>
+        <w:t xml:space="preserve"> testēšana, kas fokusējas uz sistēmas funkcionālo aspektu pārbaudi, neatklājot tās iekšējo darbības mehānismu.</w:t>
       </w:r>
     </w:p>
     <w:p>
@@ -8844,25 +9461,65 @@
       <w:r>
         <w:t xml:space="preserve"> </w:t>
       </w:r>
-      <w:bookmarkStart w:id="17" w:name="_Toc168877878"/>
+      <w:bookmarkStart w:id="16" w:name="_Toc168877878"/>
       <w:r>
         <w:t>Izvēlētās testēšanas metodes, rīku apraksts un pamatojums</w:t>
       </w:r>
-      <w:bookmarkEnd w:id="17"/>
-    </w:p>
-    <w:p>
-      <w:r>
-        <w:t>Testēšanas procesā tiks izmantotas plašas black box testēšanas metodes, kas piedāvā visaptverošu un efektīvu pārbaudi. Šī pieeja sniedz detalizētu ieskatu sistēmas darbībā un funkcionalitātē no dažādiem skatupunktiem.</w:t>
-      </w:r>
-    </w:p>
-    <w:p>
-      <w:r>
-        <w:t>Black-box testēšana koncentrēsies uz sistēmas uzvedību no gala lietotāja perspektīvas. Šajā metodē testētājs pārbaudīs sistēmas funkcionalitāti un saskarni, neņemot vērā tās iekšējo struktūru. Galvenais mērķis ir nodrošināt, ka programmatūra atbilst specifikācijām un nodrošina lietotājiem kvalitatīvu un intuitīvu pieredzi.</w:t>
-      </w:r>
-    </w:p>
-    <w:p>
-      <w:r>
-        <w:t>Šāda pieeja nodrošinās pilnīgu pārbaudi un augstu programmatūras kvalitāti. Ar black-box testēšanas metodēm tiks veikta visaptveroša sistēmas pārbaude.</w:t>
+      <w:bookmarkEnd w:id="16"/>
+    </w:p>
+    <w:p>
+      <w:r>
+        <w:t xml:space="preserve">Testēšanas procesā tiks izmantotas plašas </w:t>
+      </w:r>
+      <w:proofErr w:type="spellStart"/>
+      <w:r>
+        <w:t>black</w:t>
+      </w:r>
+      <w:proofErr w:type="spellEnd"/>
+      <w:r>
+        <w:t xml:space="preserve"> </w:t>
+      </w:r>
+      <w:proofErr w:type="spellStart"/>
+      <w:r>
+        <w:t>box</w:t>
+      </w:r>
+      <w:proofErr w:type="spellEnd"/>
+      <w:r>
+        <w:t xml:space="preserve"> testēšanas metodes, kas piedāvā visaptverošu un efektīvu pārbaudi. Šī pieeja sniedz detalizētu ieskatu sistēmas darbībā un funkcionalitātē no dažādiem skatupunktiem.</w:t>
+      </w:r>
+    </w:p>
+    <w:p>
+      <w:r>
+        <w:t>Black-</w:t>
+      </w:r>
+      <w:proofErr w:type="spellStart"/>
+      <w:r>
+        <w:t>box</w:t>
+      </w:r>
+      <w:proofErr w:type="spellEnd"/>
+      <w:r>
+        <w:t xml:space="preserve"> testēšana koncentrēsies uz sistēmas uzvedību no gala lietotāja perspektīvas. Šajā metodē testētājs pārbaudīs sistēmas funkcionalitāti un </w:t>
+      </w:r>
+      <w:proofErr w:type="spellStart"/>
+      <w:r>
+        <w:t>saskarni</w:t>
+      </w:r>
+      <w:proofErr w:type="spellEnd"/>
+      <w:r>
+        <w:t>, neņemot vērā tās iekšējo struktūru. Galvenais mērķis ir nodrošināt, ka programmatūra atbilst specifikācijām un nodrošina lietotājiem kvalitatīvu un intuitīvu pieredzi.</w:t>
+      </w:r>
+    </w:p>
+    <w:p>
+      <w:r>
+        <w:t xml:space="preserve">Šāda pieeja nodrošinās pilnīgu pārbaudi un augstu programmatūras kvalitāti. Ar </w:t>
+      </w:r>
+      <w:proofErr w:type="spellStart"/>
+      <w:r>
+        <w:t>black-box</w:t>
+      </w:r>
+      <w:proofErr w:type="spellEnd"/>
+      <w:r>
+        <w:t xml:space="preserve"> testēšanas metodēm tiks veikta visaptveroša sistēmas pārbaude.</w:t>
       </w:r>
     </w:p>
     <w:p>
@@ -8877,14 +9534,14 @@
           <w:szCs w:val="24"/>
         </w:rPr>
       </w:pPr>
-      <w:bookmarkStart w:id="18" w:name="_Toc168877879"/>
+      <w:bookmarkStart w:id="17" w:name="_Toc168877879"/>
       <w:r>
         <w:rPr>
           <w:szCs w:val="24"/>
         </w:rPr>
         <w:t>Testpiemēru kopa</w:t>
       </w:r>
-      <w:bookmarkEnd w:id="18"/>
+      <w:bookmarkEnd w:id="17"/>
     </w:p>
     <w:p>
       <w:pPr>
@@ -8897,7 +9554,7 @@
           <w:szCs w:val="20"/>
         </w:rPr>
       </w:pPr>
-      <w:bookmarkStart w:id="19" w:name="_Toc1977411811"/>
+      <w:bookmarkStart w:id="18" w:name="_Toc1977411811"/>
       <w:r>
         <w:rPr>
           <w:b/>
@@ -9784,8 +10441,8 @@
           <w:szCs w:val="24"/>
         </w:rPr>
       </w:pPr>
-      <w:bookmarkStart w:id="20" w:name="_Toc168877880"/>
-      <w:bookmarkEnd w:id="19"/>
+      <w:bookmarkStart w:id="19" w:name="_Toc168877880"/>
+      <w:bookmarkEnd w:id="18"/>
       <w:r>
         <w:rPr>
           <w:szCs w:val="24"/>
@@ -9793,7 +10450,7 @@
         <w:lastRenderedPageBreak/>
         <w:t>Prasības</w:t>
       </w:r>
-      <w:bookmarkEnd w:id="20"/>
+      <w:bookmarkEnd w:id="19"/>
     </w:p>
     <w:p>
       <w:pPr>
@@ -11192,7 +11849,7 @@
           <w:szCs w:val="24"/>
         </w:rPr>
       </w:pPr>
-      <w:bookmarkStart w:id="21" w:name="_Toc168877881"/>
+      <w:bookmarkStart w:id="20" w:name="_Toc168877881"/>
       <w:r>
         <w:rPr>
           <w:szCs w:val="24"/>
@@ -11200,7 +11857,7 @@
         <w:lastRenderedPageBreak/>
         <w:t>Testpiemēri</w:t>
       </w:r>
-      <w:bookmarkEnd w:id="21"/>
+      <w:bookmarkEnd w:id="20"/>
     </w:p>
     <w:p>
       <w:pPr>
@@ -11260,7 +11917,7 @@
           <w:szCs w:val="24"/>
         </w:rPr>
       </w:pPr>
-      <w:bookmarkStart w:id="22" w:name="_Toc168877882"/>
+      <w:bookmarkStart w:id="21" w:name="_Toc168877882"/>
       <w:r>
         <w:rPr>
           <w:szCs w:val="24"/>
@@ -11268,7 +11925,7 @@
         <w:lastRenderedPageBreak/>
         <w:t>Testēšanas žurnāls</w:t>
       </w:r>
-      <w:bookmarkEnd w:id="22"/>
+      <w:bookmarkEnd w:id="21"/>
     </w:p>
     <w:p>
       <w:pPr>
@@ -11552,8 +12209,9 @@
                 <w:sz w:val="20"/>
                 <w:szCs w:val="20"/>
               </w:rPr>
-              <w:t>Black B</w:t>
-            </w:r>
+              <w:t xml:space="preserve">Black </w:t>
+            </w:r>
+            <w:proofErr w:type="spellStart"/>
             <w:r>
               <w:rPr>
                 <w:b/>
@@ -11561,8 +12219,18 @@
                 <w:sz w:val="20"/>
                 <w:szCs w:val="20"/>
               </w:rPr>
+              <w:t>B</w:t>
+            </w:r>
+            <w:r>
+              <w:rPr>
+                <w:b/>
+                <w:color w:val="auto"/>
+                <w:sz w:val="20"/>
+                <w:szCs w:val="20"/>
+              </w:rPr>
               <w:t>ox</w:t>
             </w:r>
+            <w:proofErr w:type="spellEnd"/>
           </w:p>
         </w:tc>
       </w:tr>
@@ -13515,12 +14183,12 @@
           <w:numId w:val="4"/>
         </w:numPr>
       </w:pPr>
-      <w:bookmarkStart w:id="23" w:name="_Toc168877883"/>
+      <w:bookmarkStart w:id="22" w:name="_Toc168877883"/>
       <w:r>
         <w:lastRenderedPageBreak/>
         <w:t>Secinājumi</w:t>
       </w:r>
-      <w:bookmarkEnd w:id="23"/>
+      <w:bookmarkEnd w:id="22"/>
     </w:p>
     <w:p>
       <w:r>
@@ -13566,12 +14234,12 @@
           <w:numId w:val="4"/>
         </w:numPr>
       </w:pPr>
-      <w:bookmarkStart w:id="24" w:name="_Toc168877884"/>
+      <w:bookmarkStart w:id="23" w:name="_Toc168877884"/>
       <w:r>
         <w:lastRenderedPageBreak/>
         <w:t>Lietoto terminu un saīsinājumu skaidrojums</w:t>
       </w:r>
-      <w:bookmarkEnd w:id="24"/>
+      <w:bookmarkEnd w:id="23"/>
     </w:p>
     <w:p>
       <w:pPr>
@@ -13715,6 +14383,7 @@
                 <w:szCs w:val="20"/>
               </w:rPr>
             </w:pPr>
+            <w:proofErr w:type="spellStart"/>
             <w:r>
               <w:rPr>
                 <w:rFonts w:eastAsia="Times New Roman"/>
@@ -13725,6 +14394,7 @@
               </w:rPr>
               <w:t>Saskarne</w:t>
             </w:r>
+            <w:proofErr w:type="spellEnd"/>
           </w:p>
         </w:tc>
         <w:tc>
@@ -13814,6 +14484,7 @@
                 <w:szCs w:val="20"/>
               </w:rPr>
             </w:pPr>
+            <w:proofErr w:type="spellStart"/>
             <w:r>
               <w:rPr>
                 <w:rFonts w:eastAsia="Times New Roman"/>
@@ -13824,6 +14495,7 @@
               </w:rPr>
               <w:t>BlackBox</w:t>
             </w:r>
+            <w:proofErr w:type="spellEnd"/>
           </w:p>
         </w:tc>
         <w:tc>
@@ -13987,6 +14659,7 @@
                 <w:szCs w:val="20"/>
               </w:rPr>
             </w:pPr>
+            <w:proofErr w:type="spellStart"/>
             <w:r>
               <w:rPr>
                 <w:rFonts w:eastAsia="Times New Roman"/>
@@ -13997,6 +14670,7 @@
               </w:rPr>
               <w:t>Pakotne</w:t>
             </w:r>
+            <w:proofErr w:type="spellEnd"/>
           </w:p>
         </w:tc>
         <w:tc>
@@ -14086,6 +14760,7 @@
                 <w:szCs w:val="20"/>
               </w:rPr>
             </w:pPr>
+            <w:proofErr w:type="spellStart"/>
             <w:r>
               <w:rPr>
                 <w:rFonts w:eastAsia="Times New Roman"/>
@@ -14096,6 +14771,7 @@
               </w:rPr>
               <w:t>Front-end</w:t>
             </w:r>
+            <w:proofErr w:type="spellEnd"/>
           </w:p>
         </w:tc>
         <w:tc>
@@ -14197,6 +14873,7 @@
                 <w:szCs w:val="20"/>
               </w:rPr>
             </w:pPr>
+            <w:proofErr w:type="spellStart"/>
             <w:r>
               <w:rPr>
                 <w:rFonts w:eastAsia="Times New Roman"/>
@@ -14207,6 +14884,7 @@
               </w:rPr>
               <w:t>Client-side</w:t>
             </w:r>
+            <w:proofErr w:type="spellEnd"/>
           </w:p>
         </w:tc>
         <w:tc>
@@ -14377,7 +15055,33 @@
                 <w:szCs w:val="20"/>
                 <w:shd w:val="clear" w:color="auto" w:fill="FFFFFF"/>
               </w:rPr>
-              <w:t>zmantota, lai apzīmētu lietotāja interfeisu vai programmu saskarni, ar kuru lietotāji mijiedarbojas</w:t>
+              <w:t xml:space="preserve">zmantota, lai apzīmētu lietotāja interfeisu vai programmu </w:t>
+            </w:r>
+            <w:proofErr w:type="spellStart"/>
+            <w:r>
+              <w:rPr>
+                <w:rFonts w:eastAsia="Times New Roman"/>
+                <w:b/>
+                <w:bCs/>
+                <w:color w:val="0D0D0D"/>
+                <w:sz w:val="20"/>
+                <w:szCs w:val="20"/>
+                <w:shd w:val="clear" w:color="auto" w:fill="FFFFFF"/>
+              </w:rPr>
+              <w:t>saskarni</w:t>
+            </w:r>
+            <w:proofErr w:type="spellEnd"/>
+            <w:r>
+              <w:rPr>
+                <w:rFonts w:eastAsia="Times New Roman"/>
+                <w:b/>
+                <w:bCs/>
+                <w:color w:val="0D0D0D"/>
+                <w:sz w:val="20"/>
+                <w:szCs w:val="20"/>
+                <w:shd w:val="clear" w:color="auto" w:fill="FFFFFF"/>
+              </w:rPr>
+              <w:t>, ar kuru lietotāji mijiedarbojas</w:t>
             </w:r>
             <w:r>
               <w:rPr>
@@ -14419,15 +15123,30 @@
     </w:p>
     <w:p>
       <w:r>
+        <w:t xml:space="preserve">Atsauce uz projekta </w:t>
+      </w:r>
+      <w:proofErr w:type="spellStart"/>
+      <w:r>
+        <w:t>Github</w:t>
+      </w:r>
+      <w:proofErr w:type="spellEnd"/>
+      <w:r>
+        <w:t xml:space="preserve">: </w:t>
+      </w:r>
+      <w:r>
+        <w:t>https://github.com/Neviensss/EksamenaDarbs</w:t>
+      </w:r>
+    </w:p>
+    <w:p>
+      <w:r>
         <w:rPr>
           <w:noProof/>
-          <w:lang w:eastAsia="lv-LV"/>
         </w:rPr>
         <w:drawing>
-          <wp:inline distT="0" distB="0" distL="0" distR="0" wp14:anchorId="19C4A13E" wp14:editId="1AA0AFCE">
-            <wp:extent cx="5939790" cy="4252595"/>
-            <wp:effectExtent l="0" t="0" r="0" b="9525"/>
-            <wp:docPr id="3" name="Picture 3"/>
+          <wp:inline distT="0" distB="0" distL="0" distR="0" wp14:anchorId="0F40FE75" wp14:editId="3E4770EE">
+            <wp:extent cx="5939790" cy="3706495"/>
+            <wp:effectExtent l="0" t="0" r="3810" b="8255"/>
+            <wp:docPr id="5" name="Picture 5"/>
             <wp:cNvGraphicFramePr>
               <a:graphicFrameLocks xmlns:a="http://schemas.openxmlformats.org/drawingml/2006/main" noChangeAspect="1"/>
             </wp:cNvGraphicFramePr>
@@ -14447,7 +15166,7 @@
                   <pic:spPr>
                     <a:xfrm>
                       <a:off x="0" y="0"/>
-                      <a:ext cx="5939790" cy="4252595"/>
+                      <a:ext cx="5939790" cy="3706495"/>
                     </a:xfrm>
                     <a:prstGeom prst="rect">
                       <a:avLst/>
@@ -14483,6 +15202,14 @@
           <w:sz w:val="20"/>
           <w:szCs w:val="20"/>
         </w:rPr>
+        <w:t xml:space="preserve"> </w:t>
+      </w:r>
+      <w:r>
+        <w:rPr>
+          <w:b/>
+          <w:sz w:val="20"/>
+          <w:szCs w:val="20"/>
+        </w:rPr>
         <w:t>Veiksmīgas apmaksas apstrādāšana.</w:t>
       </w:r>
     </w:p>
@@ -14490,14 +15217,12 @@
       <w:r>
         <w:rPr>
           <w:noProof/>
-          <w:lang w:eastAsia="lv-LV"/>
-        </w:rPr>
-        <w:lastRenderedPageBreak/>
+        </w:rPr>
         <w:drawing>
-          <wp:inline distT="0" distB="0" distL="0" distR="0" wp14:anchorId="73F92EB3" wp14:editId="5207962E">
-            <wp:extent cx="5939790" cy="5271770"/>
-            <wp:effectExtent l="0" t="0" r="0" b="0"/>
-            <wp:docPr id="4" name="Picture 4"/>
+          <wp:inline distT="0" distB="0" distL="0" distR="0" wp14:anchorId="4BC58C70" wp14:editId="2048BB64">
+            <wp:extent cx="5939790" cy="3399790"/>
+            <wp:effectExtent l="0" t="0" r="3810" b="0"/>
+            <wp:docPr id="6" name="Picture 6"/>
             <wp:cNvGraphicFramePr>
               <a:graphicFrameLocks xmlns:a="http://schemas.openxmlformats.org/drawingml/2006/main" noChangeAspect="1"/>
             </wp:cNvGraphicFramePr>
@@ -14517,7 +15242,7 @@
                   <pic:spPr>
                     <a:xfrm>
                       <a:off x="0" y="0"/>
-                      <a:ext cx="5939790" cy="5271770"/>
+                      <a:ext cx="5939790" cy="3399790"/>
                     </a:xfrm>
                     <a:prstGeom prst="rect">
                       <a:avLst/>
@@ -14553,8 +15278,788 @@
           <w:sz w:val="20"/>
           <w:szCs w:val="20"/>
         </w:rPr>
+        <w:t xml:space="preserve"> </w:t>
+      </w:r>
+      <w:r>
+        <w:rPr>
+          <w:b/>
+          <w:sz w:val="20"/>
+          <w:szCs w:val="20"/>
+        </w:rPr>
         <w:t>Veiksmīgas apmaksas apstrādāšana.</w:t>
       </w:r>
+    </w:p>
+    <w:p>
+      <w:r>
+        <w:rPr>
+          <w:noProof/>
+        </w:rPr>
+        <w:lastRenderedPageBreak/>
+        <w:drawing>
+          <wp:inline distT="0" distB="0" distL="0" distR="0" wp14:anchorId="22BBE426" wp14:editId="1F3641CE">
+            <wp:extent cx="5939790" cy="3065780"/>
+            <wp:effectExtent l="0" t="0" r="3810" b="1270"/>
+            <wp:docPr id="12" name="Picture 12"/>
+            <wp:cNvGraphicFramePr>
+              <a:graphicFrameLocks xmlns:a="http://schemas.openxmlformats.org/drawingml/2006/main" noChangeAspect="1"/>
+            </wp:cNvGraphicFramePr>
+            <a:graphic xmlns:a="http://schemas.openxmlformats.org/drawingml/2006/main">
+              <a:graphicData uri="http://schemas.openxmlformats.org/drawingml/2006/picture">
+                <pic:pic xmlns:pic="http://schemas.openxmlformats.org/drawingml/2006/picture">
+                  <pic:nvPicPr>
+                    <pic:cNvPr id="1" name=""/>
+                    <pic:cNvPicPr/>
+                  </pic:nvPicPr>
+                  <pic:blipFill>
+                    <a:blip r:embed="rId37"/>
+                    <a:stretch>
+                      <a:fillRect/>
+                    </a:stretch>
+                  </pic:blipFill>
+                  <pic:spPr>
+                    <a:xfrm>
+                      <a:off x="0" y="0"/>
+                      <a:ext cx="5939790" cy="3065780"/>
+                    </a:xfrm>
+                    <a:prstGeom prst="rect">
+                      <a:avLst/>
+                    </a:prstGeom>
+                  </pic:spPr>
+                </pic:pic>
+              </a:graphicData>
+            </a:graphic>
+          </wp:inline>
+        </w:drawing>
+      </w:r>
+    </w:p>
+    <w:p>
+      <w:pPr>
+        <w:jc w:val="center"/>
+        <w:rPr>
+          <w:b/>
+          <w:sz w:val="20"/>
+          <w:szCs w:val="20"/>
+        </w:rPr>
+      </w:pPr>
+      <w:r>
+        <w:rPr>
+          <w:b/>
+          <w:sz w:val="20"/>
+          <w:szCs w:val="20"/>
+        </w:rPr>
+        <w:t>23.attēls</w:t>
+      </w:r>
+      <w:r>
+        <w:rPr>
+          <w:b/>
+          <w:sz w:val="20"/>
+          <w:szCs w:val="20"/>
+        </w:rPr>
+        <w:t xml:space="preserve"> </w:t>
+      </w:r>
+      <w:r>
+        <w:rPr>
+          <w:b/>
+          <w:sz w:val="20"/>
+          <w:szCs w:val="20"/>
+        </w:rPr>
+        <w:t>Veiksmīgas apmaksas apstrādāšana.</w:t>
+      </w:r>
+    </w:p>
+    <w:p>
+      <w:r>
+        <w:rPr>
+          <w:noProof/>
+        </w:rPr>
+        <w:drawing>
+          <wp:inline distT="0" distB="0" distL="0" distR="0" wp14:anchorId="2C28D055" wp14:editId="58AD093F">
+            <wp:extent cx="5939790" cy="4211320"/>
+            <wp:effectExtent l="0" t="0" r="3810" b="0"/>
+            <wp:docPr id="16" name="Picture 16"/>
+            <wp:cNvGraphicFramePr>
+              <a:graphicFrameLocks xmlns:a="http://schemas.openxmlformats.org/drawingml/2006/main" noChangeAspect="1"/>
+            </wp:cNvGraphicFramePr>
+            <a:graphic xmlns:a="http://schemas.openxmlformats.org/drawingml/2006/main">
+              <a:graphicData uri="http://schemas.openxmlformats.org/drawingml/2006/picture">
+                <pic:pic xmlns:pic="http://schemas.openxmlformats.org/drawingml/2006/picture">
+                  <pic:nvPicPr>
+                    <pic:cNvPr id="1" name=""/>
+                    <pic:cNvPicPr/>
+                  </pic:nvPicPr>
+                  <pic:blipFill>
+                    <a:blip r:embed="rId38"/>
+                    <a:stretch>
+                      <a:fillRect/>
+                    </a:stretch>
+                  </pic:blipFill>
+                  <pic:spPr>
+                    <a:xfrm>
+                      <a:off x="0" y="0"/>
+                      <a:ext cx="5939790" cy="4211320"/>
+                    </a:xfrm>
+                    <a:prstGeom prst="rect">
+                      <a:avLst/>
+                    </a:prstGeom>
+                  </pic:spPr>
+                </pic:pic>
+              </a:graphicData>
+            </a:graphic>
+          </wp:inline>
+        </w:drawing>
+      </w:r>
+    </w:p>
+    <w:p>
+      <w:pPr>
+        <w:jc w:val="center"/>
+        <w:rPr>
+          <w:b/>
+          <w:sz w:val="20"/>
+          <w:szCs w:val="20"/>
+        </w:rPr>
+      </w:pPr>
+      <w:r>
+        <w:rPr>
+          <w:b/>
+          <w:sz w:val="20"/>
+          <w:szCs w:val="20"/>
+        </w:rPr>
+        <w:t>2</w:t>
+      </w:r>
+      <w:r>
+        <w:rPr>
+          <w:b/>
+          <w:sz w:val="20"/>
+          <w:szCs w:val="20"/>
+        </w:rPr>
+        <w:t>4</w:t>
+      </w:r>
+      <w:r>
+        <w:rPr>
+          <w:b/>
+          <w:sz w:val="20"/>
+          <w:szCs w:val="20"/>
+        </w:rPr>
+        <w:t xml:space="preserve">.attēls </w:t>
+      </w:r>
+      <w:r>
+        <w:rPr>
+          <w:b/>
+          <w:sz w:val="20"/>
+          <w:szCs w:val="20"/>
+        </w:rPr>
+        <w:t>Klases izveide</w:t>
+      </w:r>
+      <w:r>
+        <w:rPr>
+          <w:b/>
+          <w:sz w:val="20"/>
+          <w:szCs w:val="20"/>
+        </w:rPr>
+        <w:t>.</w:t>
+      </w:r>
+    </w:p>
+    <w:p>
+      <w:r>
+        <w:rPr>
+          <w:noProof/>
+        </w:rPr>
+        <w:lastRenderedPageBreak/>
+        <w:drawing>
+          <wp:inline distT="0" distB="0" distL="0" distR="0" wp14:anchorId="58FF157E" wp14:editId="57C7274F">
+            <wp:extent cx="5939790" cy="3540760"/>
+            <wp:effectExtent l="0" t="0" r="3810" b="2540"/>
+            <wp:docPr id="23" name="Picture 23"/>
+            <wp:cNvGraphicFramePr>
+              <a:graphicFrameLocks xmlns:a="http://schemas.openxmlformats.org/drawingml/2006/main" noChangeAspect="1"/>
+            </wp:cNvGraphicFramePr>
+            <a:graphic xmlns:a="http://schemas.openxmlformats.org/drawingml/2006/main">
+              <a:graphicData uri="http://schemas.openxmlformats.org/drawingml/2006/picture">
+                <pic:pic xmlns:pic="http://schemas.openxmlformats.org/drawingml/2006/picture">
+                  <pic:nvPicPr>
+                    <pic:cNvPr id="1" name=""/>
+                    <pic:cNvPicPr/>
+                  </pic:nvPicPr>
+                  <pic:blipFill>
+                    <a:blip r:embed="rId39"/>
+                    <a:stretch>
+                      <a:fillRect/>
+                    </a:stretch>
+                  </pic:blipFill>
+                  <pic:spPr>
+                    <a:xfrm>
+                      <a:off x="0" y="0"/>
+                      <a:ext cx="5939790" cy="3540760"/>
+                    </a:xfrm>
+                    <a:prstGeom prst="rect">
+                      <a:avLst/>
+                    </a:prstGeom>
+                  </pic:spPr>
+                </pic:pic>
+              </a:graphicData>
+            </a:graphic>
+          </wp:inline>
+        </w:drawing>
+      </w:r>
+    </w:p>
+    <w:p>
+      <w:pPr>
+        <w:jc w:val="center"/>
+        <w:rPr>
+          <w:b/>
+          <w:sz w:val="20"/>
+          <w:szCs w:val="20"/>
+        </w:rPr>
+      </w:pPr>
+      <w:r>
+        <w:rPr>
+          <w:b/>
+          <w:sz w:val="20"/>
+          <w:szCs w:val="20"/>
+        </w:rPr>
+        <w:t>2</w:t>
+      </w:r>
+      <w:r>
+        <w:rPr>
+          <w:b/>
+          <w:sz w:val="20"/>
+          <w:szCs w:val="20"/>
+        </w:rPr>
+        <w:t>5</w:t>
+      </w:r>
+      <w:r>
+        <w:rPr>
+          <w:b/>
+          <w:sz w:val="20"/>
+          <w:szCs w:val="20"/>
+        </w:rPr>
+        <w:t>.attēls Klases izveide</w:t>
+      </w:r>
+      <w:r>
+        <w:rPr>
+          <w:b/>
+          <w:sz w:val="20"/>
+          <w:szCs w:val="20"/>
+        </w:rPr>
+        <w:t>.</w:t>
+      </w:r>
+    </w:p>
+    <w:p>
+      <w:r>
+        <w:rPr>
+          <w:noProof/>
+        </w:rPr>
+        <w:drawing>
+          <wp:inline distT="0" distB="0" distL="0" distR="0" wp14:anchorId="1020DCD5" wp14:editId="40EE2158">
+            <wp:extent cx="5939790" cy="3683000"/>
+            <wp:effectExtent l="0" t="0" r="3810" b="0"/>
+            <wp:docPr id="29" name="Picture 29"/>
+            <wp:cNvGraphicFramePr>
+              <a:graphicFrameLocks xmlns:a="http://schemas.openxmlformats.org/drawingml/2006/main" noChangeAspect="1"/>
+            </wp:cNvGraphicFramePr>
+            <a:graphic xmlns:a="http://schemas.openxmlformats.org/drawingml/2006/main">
+              <a:graphicData uri="http://schemas.openxmlformats.org/drawingml/2006/picture">
+                <pic:pic xmlns:pic="http://schemas.openxmlformats.org/drawingml/2006/picture">
+                  <pic:nvPicPr>
+                    <pic:cNvPr id="1" name=""/>
+                    <pic:cNvPicPr/>
+                  </pic:nvPicPr>
+                  <pic:blipFill>
+                    <a:blip r:embed="rId40"/>
+                    <a:stretch>
+                      <a:fillRect/>
+                    </a:stretch>
+                  </pic:blipFill>
+                  <pic:spPr>
+                    <a:xfrm>
+                      <a:off x="0" y="0"/>
+                      <a:ext cx="5939790" cy="3683000"/>
+                    </a:xfrm>
+                    <a:prstGeom prst="rect">
+                      <a:avLst/>
+                    </a:prstGeom>
+                  </pic:spPr>
+                </pic:pic>
+              </a:graphicData>
+            </a:graphic>
+          </wp:inline>
+        </w:drawing>
+      </w:r>
+    </w:p>
+    <w:p>
+      <w:pPr>
+        <w:jc w:val="center"/>
+        <w:rPr>
+          <w:b/>
+          <w:sz w:val="20"/>
+          <w:szCs w:val="20"/>
+        </w:rPr>
+      </w:pPr>
+      <w:r>
+        <w:rPr>
+          <w:b/>
+          <w:sz w:val="20"/>
+          <w:szCs w:val="20"/>
+        </w:rPr>
+        <w:t>2</w:t>
+      </w:r>
+      <w:r>
+        <w:rPr>
+          <w:b/>
+          <w:sz w:val="20"/>
+          <w:szCs w:val="20"/>
+        </w:rPr>
+        <w:t>6</w:t>
+      </w:r>
+      <w:r>
+        <w:rPr>
+          <w:b/>
+          <w:sz w:val="20"/>
+          <w:szCs w:val="20"/>
+        </w:rPr>
+        <w:t>.attēls Klases izveide</w:t>
+      </w:r>
+      <w:r>
+        <w:rPr>
+          <w:b/>
+          <w:sz w:val="20"/>
+          <w:szCs w:val="20"/>
+        </w:rPr>
+        <w:t>.</w:t>
+      </w:r>
+    </w:p>
+    <w:p>
+      <w:r>
+        <w:rPr>
+          <w:noProof/>
+        </w:rPr>
+        <w:lastRenderedPageBreak/>
+        <w:drawing>
+          <wp:inline distT="0" distB="0" distL="0" distR="0" wp14:anchorId="5BDBFA3C" wp14:editId="18920B8C">
+            <wp:extent cx="5939790" cy="3590290"/>
+            <wp:effectExtent l="0" t="0" r="3810" b="0"/>
+            <wp:docPr id="31" name="Picture 31"/>
+            <wp:cNvGraphicFramePr>
+              <a:graphicFrameLocks xmlns:a="http://schemas.openxmlformats.org/drawingml/2006/main" noChangeAspect="1"/>
+            </wp:cNvGraphicFramePr>
+            <a:graphic xmlns:a="http://schemas.openxmlformats.org/drawingml/2006/main">
+              <a:graphicData uri="http://schemas.openxmlformats.org/drawingml/2006/picture">
+                <pic:pic xmlns:pic="http://schemas.openxmlformats.org/drawingml/2006/picture">
+                  <pic:nvPicPr>
+                    <pic:cNvPr id="1" name=""/>
+                    <pic:cNvPicPr/>
+                  </pic:nvPicPr>
+                  <pic:blipFill>
+                    <a:blip r:embed="rId41"/>
+                    <a:stretch>
+                      <a:fillRect/>
+                    </a:stretch>
+                  </pic:blipFill>
+                  <pic:spPr>
+                    <a:xfrm>
+                      <a:off x="0" y="0"/>
+                      <a:ext cx="5939790" cy="3590290"/>
+                    </a:xfrm>
+                    <a:prstGeom prst="rect">
+                      <a:avLst/>
+                    </a:prstGeom>
+                  </pic:spPr>
+                </pic:pic>
+              </a:graphicData>
+            </a:graphic>
+          </wp:inline>
+        </w:drawing>
+      </w:r>
+    </w:p>
+    <w:p>
+      <w:pPr>
+        <w:jc w:val="center"/>
+        <w:rPr>
+          <w:b/>
+          <w:sz w:val="20"/>
+          <w:szCs w:val="20"/>
+        </w:rPr>
+      </w:pPr>
+      <w:r>
+        <w:rPr>
+          <w:b/>
+          <w:sz w:val="20"/>
+          <w:szCs w:val="20"/>
+        </w:rPr>
+        <w:t>2</w:t>
+      </w:r>
+      <w:r>
+        <w:rPr>
+          <w:b/>
+          <w:sz w:val="20"/>
+          <w:szCs w:val="20"/>
+        </w:rPr>
+        <w:t>7</w:t>
+      </w:r>
+      <w:r>
+        <w:rPr>
+          <w:b/>
+          <w:sz w:val="20"/>
+          <w:szCs w:val="20"/>
+        </w:rPr>
+        <w:t xml:space="preserve">.attēls </w:t>
+      </w:r>
+      <w:r>
+        <w:rPr>
+          <w:b/>
+          <w:sz w:val="20"/>
+          <w:szCs w:val="20"/>
+        </w:rPr>
+        <w:t>Personīgās informācijas maiņa</w:t>
+      </w:r>
+      <w:r>
+        <w:rPr>
+          <w:b/>
+          <w:sz w:val="20"/>
+          <w:szCs w:val="20"/>
+        </w:rPr>
+        <w:t>.</w:t>
+      </w:r>
+    </w:p>
+    <w:p>
+      <w:r>
+        <w:rPr>
+          <w:noProof/>
+        </w:rPr>
+        <w:drawing>
+          <wp:inline distT="0" distB="0" distL="0" distR="0" wp14:anchorId="027CC016" wp14:editId="082FC91F">
+            <wp:extent cx="5939790" cy="3016250"/>
+            <wp:effectExtent l="0" t="0" r="3810" b="0"/>
+            <wp:docPr id="35" name="Picture 35"/>
+            <wp:cNvGraphicFramePr>
+              <a:graphicFrameLocks xmlns:a="http://schemas.openxmlformats.org/drawingml/2006/main" noChangeAspect="1"/>
+            </wp:cNvGraphicFramePr>
+            <a:graphic xmlns:a="http://schemas.openxmlformats.org/drawingml/2006/main">
+              <a:graphicData uri="http://schemas.openxmlformats.org/drawingml/2006/picture">
+                <pic:pic xmlns:pic="http://schemas.openxmlformats.org/drawingml/2006/picture">
+                  <pic:nvPicPr>
+                    <pic:cNvPr id="1" name=""/>
+                    <pic:cNvPicPr/>
+                  </pic:nvPicPr>
+                  <pic:blipFill>
+                    <a:blip r:embed="rId42"/>
+                    <a:stretch>
+                      <a:fillRect/>
+                    </a:stretch>
+                  </pic:blipFill>
+                  <pic:spPr>
+                    <a:xfrm>
+                      <a:off x="0" y="0"/>
+                      <a:ext cx="5939790" cy="3016250"/>
+                    </a:xfrm>
+                    <a:prstGeom prst="rect">
+                      <a:avLst/>
+                    </a:prstGeom>
+                  </pic:spPr>
+                </pic:pic>
+              </a:graphicData>
+            </a:graphic>
+          </wp:inline>
+        </w:drawing>
+      </w:r>
+    </w:p>
+    <w:p>
+      <w:pPr>
+        <w:jc w:val="center"/>
+        <w:rPr>
+          <w:b/>
+          <w:sz w:val="20"/>
+          <w:szCs w:val="20"/>
+        </w:rPr>
+      </w:pPr>
+      <w:r>
+        <w:rPr>
+          <w:b/>
+          <w:sz w:val="20"/>
+          <w:szCs w:val="20"/>
+        </w:rPr>
+        <w:t>2</w:t>
+      </w:r>
+      <w:r>
+        <w:rPr>
+          <w:b/>
+          <w:sz w:val="20"/>
+          <w:szCs w:val="20"/>
+        </w:rPr>
+        <w:t>8</w:t>
+      </w:r>
+      <w:r>
+        <w:rPr>
+          <w:b/>
+          <w:sz w:val="20"/>
+          <w:szCs w:val="20"/>
+        </w:rPr>
+        <w:t>.attēls Personīgās informācijas maiņa</w:t>
+      </w:r>
+      <w:r>
+        <w:rPr>
+          <w:b/>
+          <w:sz w:val="20"/>
+          <w:szCs w:val="20"/>
+        </w:rPr>
+        <w:t>.</w:t>
+      </w:r>
+    </w:p>
+    <w:p>
+      <w:r>
+        <w:rPr>
+          <w:noProof/>
+        </w:rPr>
+        <w:lastRenderedPageBreak/>
+        <w:drawing>
+          <wp:inline distT="0" distB="0" distL="0" distR="0" wp14:anchorId="18187219" wp14:editId="3984EB80">
+            <wp:extent cx="5939790" cy="2552700"/>
+            <wp:effectExtent l="0" t="0" r="3810" b="0"/>
+            <wp:docPr id="40" name="Picture 40"/>
+            <wp:cNvGraphicFramePr>
+              <a:graphicFrameLocks xmlns:a="http://schemas.openxmlformats.org/drawingml/2006/main" noChangeAspect="1"/>
+            </wp:cNvGraphicFramePr>
+            <a:graphic xmlns:a="http://schemas.openxmlformats.org/drawingml/2006/main">
+              <a:graphicData uri="http://schemas.openxmlformats.org/drawingml/2006/picture">
+                <pic:pic xmlns:pic="http://schemas.openxmlformats.org/drawingml/2006/picture">
+                  <pic:nvPicPr>
+                    <pic:cNvPr id="1" name=""/>
+                    <pic:cNvPicPr/>
+                  </pic:nvPicPr>
+                  <pic:blipFill>
+                    <a:blip r:embed="rId43"/>
+                    <a:stretch>
+                      <a:fillRect/>
+                    </a:stretch>
+                  </pic:blipFill>
+                  <pic:spPr>
+                    <a:xfrm>
+                      <a:off x="0" y="0"/>
+                      <a:ext cx="5939790" cy="2552700"/>
+                    </a:xfrm>
+                    <a:prstGeom prst="rect">
+                      <a:avLst/>
+                    </a:prstGeom>
+                  </pic:spPr>
+                </pic:pic>
+              </a:graphicData>
+            </a:graphic>
+          </wp:inline>
+        </w:drawing>
+      </w:r>
+    </w:p>
+    <w:p>
+      <w:pPr>
+        <w:jc w:val="center"/>
+        <w:rPr>
+          <w:b/>
+          <w:sz w:val="20"/>
+          <w:szCs w:val="20"/>
+        </w:rPr>
+      </w:pPr>
+      <w:r>
+        <w:rPr>
+          <w:b/>
+          <w:sz w:val="20"/>
+          <w:szCs w:val="20"/>
+        </w:rPr>
+        <w:t>2</w:t>
+      </w:r>
+      <w:r>
+        <w:rPr>
+          <w:b/>
+          <w:sz w:val="20"/>
+          <w:szCs w:val="20"/>
+        </w:rPr>
+        <w:t>9</w:t>
+      </w:r>
+      <w:r>
+        <w:rPr>
+          <w:b/>
+          <w:sz w:val="20"/>
+          <w:szCs w:val="20"/>
+        </w:rPr>
+        <w:t>.attēls Personīgās informācijas maiņa</w:t>
+      </w:r>
+      <w:r>
+        <w:rPr>
+          <w:b/>
+          <w:sz w:val="20"/>
+          <w:szCs w:val="20"/>
+        </w:rPr>
+        <w:t>.</w:t>
+      </w:r>
+    </w:p>
+    <w:p>
+      <w:pPr>
+        <w:jc w:val="center"/>
+        <w:rPr>
+          <w:b/>
+          <w:sz w:val="20"/>
+          <w:szCs w:val="20"/>
+        </w:rPr>
+      </w:pPr>
+    </w:p>
+    <w:p>
+      <w:r>
+        <w:rPr>
+          <w:noProof/>
+        </w:rPr>
+        <w:drawing>
+          <wp:inline distT="0" distB="0" distL="0" distR="0" wp14:anchorId="3E5F0E53" wp14:editId="7895B413">
+            <wp:extent cx="5939790" cy="1753235"/>
+            <wp:effectExtent l="0" t="0" r="3810" b="0"/>
+            <wp:docPr id="44" name="Picture 44"/>
+            <wp:cNvGraphicFramePr>
+              <a:graphicFrameLocks xmlns:a="http://schemas.openxmlformats.org/drawingml/2006/main" noChangeAspect="1"/>
+            </wp:cNvGraphicFramePr>
+            <a:graphic xmlns:a="http://schemas.openxmlformats.org/drawingml/2006/main">
+              <a:graphicData uri="http://schemas.openxmlformats.org/drawingml/2006/picture">
+                <pic:pic xmlns:pic="http://schemas.openxmlformats.org/drawingml/2006/picture">
+                  <pic:nvPicPr>
+                    <pic:cNvPr id="1" name=""/>
+                    <pic:cNvPicPr/>
+                  </pic:nvPicPr>
+                  <pic:blipFill>
+                    <a:blip r:embed="rId44"/>
+                    <a:stretch>
+                      <a:fillRect/>
+                    </a:stretch>
+                  </pic:blipFill>
+                  <pic:spPr>
+                    <a:xfrm>
+                      <a:off x="0" y="0"/>
+                      <a:ext cx="5939790" cy="1753235"/>
+                    </a:xfrm>
+                    <a:prstGeom prst="rect">
+                      <a:avLst/>
+                    </a:prstGeom>
+                  </pic:spPr>
+                </pic:pic>
+              </a:graphicData>
+            </a:graphic>
+          </wp:inline>
+        </w:drawing>
+      </w:r>
+    </w:p>
+    <w:p>
+      <w:pPr>
+        <w:jc w:val="center"/>
+        <w:rPr>
+          <w:b/>
+          <w:sz w:val="20"/>
+          <w:szCs w:val="20"/>
+        </w:rPr>
+      </w:pPr>
+      <w:r>
+        <w:rPr>
+          <w:b/>
+          <w:sz w:val="20"/>
+          <w:szCs w:val="20"/>
+        </w:rPr>
+        <w:t>30</w:t>
+      </w:r>
+      <w:r>
+        <w:rPr>
+          <w:b/>
+          <w:sz w:val="20"/>
+          <w:szCs w:val="20"/>
+        </w:rPr>
+        <w:t>.attēls Personīgās informācijas maiņa</w:t>
+      </w:r>
+      <w:r>
+        <w:rPr>
+          <w:b/>
+          <w:sz w:val="20"/>
+          <w:szCs w:val="20"/>
+        </w:rPr>
+        <w:t>.</w:t>
+      </w:r>
+    </w:p>
+    <w:p>
+      <w:r>
+        <w:rPr>
+          <w:noProof/>
+        </w:rPr>
+        <w:drawing>
+          <wp:inline distT="0" distB="0" distL="0" distR="0" wp14:anchorId="55E4D9D5" wp14:editId="56D61DA0">
+            <wp:extent cx="5939790" cy="3719830"/>
+            <wp:effectExtent l="0" t="0" r="3810" b="0"/>
+            <wp:docPr id="46" name="Picture 46"/>
+            <wp:cNvGraphicFramePr>
+              <a:graphicFrameLocks xmlns:a="http://schemas.openxmlformats.org/drawingml/2006/main" noChangeAspect="1"/>
+            </wp:cNvGraphicFramePr>
+            <a:graphic xmlns:a="http://schemas.openxmlformats.org/drawingml/2006/main">
+              <a:graphicData uri="http://schemas.openxmlformats.org/drawingml/2006/picture">
+                <pic:pic xmlns:pic="http://schemas.openxmlformats.org/drawingml/2006/picture">
+                  <pic:nvPicPr>
+                    <pic:cNvPr id="1" name=""/>
+                    <pic:cNvPicPr/>
+                  </pic:nvPicPr>
+                  <pic:blipFill>
+                    <a:blip r:embed="rId45"/>
+                    <a:stretch>
+                      <a:fillRect/>
+                    </a:stretch>
+                  </pic:blipFill>
+                  <pic:spPr>
+                    <a:xfrm>
+                      <a:off x="0" y="0"/>
+                      <a:ext cx="5939790" cy="3719830"/>
+                    </a:xfrm>
+                    <a:prstGeom prst="rect">
+                      <a:avLst/>
+                    </a:prstGeom>
+                  </pic:spPr>
+                </pic:pic>
+              </a:graphicData>
+            </a:graphic>
+          </wp:inline>
+        </w:drawing>
+      </w:r>
+    </w:p>
+    <w:p>
+      <w:pPr>
+        <w:jc w:val="center"/>
+        <w:rPr>
+          <w:b/>
+          <w:sz w:val="20"/>
+          <w:szCs w:val="20"/>
+        </w:rPr>
+      </w:pPr>
+      <w:r>
+        <w:rPr>
+          <w:b/>
+          <w:sz w:val="20"/>
+          <w:szCs w:val="20"/>
+        </w:rPr>
+        <w:t>3</w:t>
+      </w:r>
+      <w:r>
+        <w:rPr>
+          <w:b/>
+          <w:sz w:val="20"/>
+          <w:szCs w:val="20"/>
+        </w:rPr>
+        <w:t>1</w:t>
+      </w:r>
+      <w:r>
+        <w:rPr>
+          <w:b/>
+          <w:sz w:val="20"/>
+          <w:szCs w:val="20"/>
+        </w:rPr>
+        <w:t>.attēls Personīgās informācijas maiņa</w:t>
+      </w:r>
+      <w:r>
+        <w:rPr>
+          <w:b/>
+          <w:sz w:val="20"/>
+          <w:szCs w:val="20"/>
+        </w:rPr>
+        <w:t>.</w:t>
+      </w:r>
+      <w:bookmarkStart w:id="24" w:name="_GoBack"/>
+      <w:bookmarkEnd w:id="24"/>
     </w:p>
     <w:sectPr>
       <w:pgSz w:w="11906" w:h="16838"/>
@@ -14567,7 +16072,7 @@
 </file>
 
 <file path=word/endnotes.xml><?xml version="1.0" encoding="utf-8"?>
-<w:endnotes xmlns:wpc="http://schemas.microsoft.com/office/word/2010/wordprocessingCanvas" xmlns:cx="http://schemas.microsoft.com/office/drawing/2014/chartex" xmlns:mc="http://schemas.openxmlformats.org/markup-compatibility/2006" xmlns:o="urn:schemas-microsoft-com:office:office" xmlns:r="http://schemas.openxmlformats.org/officeDocument/2006/relationships" xmlns:m="http://schemas.openxmlformats.org/officeDocument/2006/math" xmlns:v="urn:schemas-microsoft-com:vml" xmlns:wp14="http://schemas.microsoft.com/office/word/2010/wordprocessingDrawing" xmlns:wp="http://schemas.openxmlformats.org/drawingml/2006/wordprocessingDrawing" xmlns:w10="urn:schemas-microsoft-com:office:word" xmlns:w="http://schemas.openxmlformats.org/wordprocessingml/2006/main" xmlns:w14="http://schemas.microsoft.com/office/word/2010/wordml" xmlns:w15="http://schemas.microsoft.com/office/word/2012/wordml" xmlns:w16se="http://schemas.microsoft.com/office/word/2015/wordml/symex" xmlns:wpg="http://schemas.microsoft.com/office/word/2010/wordprocessingGroup" xmlns:wpi="http://schemas.microsoft.com/office/word/2010/wordprocessingInk" xmlns:wne="http://schemas.microsoft.com/office/word/2006/wordml" xmlns:wps="http://schemas.microsoft.com/office/word/2010/wordprocessingShape" mc:Ignorable="w14 w15 w16se wp14">
+<w:endnotes xmlns:wpc="http://schemas.microsoft.com/office/word/2010/wordprocessingCanvas" xmlns:cx="http://schemas.microsoft.com/office/drawing/2014/chartex" xmlns:cx1="http://schemas.microsoft.com/office/drawing/2015/9/8/chartex" xmlns:cx2="http://schemas.microsoft.com/office/drawing/2015/10/21/chartex" xmlns:cx3="http://schemas.microsoft.com/office/drawing/2016/5/9/chartex" xmlns:cx4="http://schemas.microsoft.com/office/drawing/2016/5/10/chartex" xmlns:cx5="http://schemas.microsoft.com/office/drawing/2016/5/11/chartex" xmlns:cx6="http://schemas.microsoft.com/office/drawing/2016/5/12/chartex" xmlns:cx7="http://schemas.microsoft.com/office/drawing/2016/5/13/chartex" xmlns:cx8="http://schemas.microsoft.com/office/drawing/2016/5/14/chartex" xmlns:mc="http://schemas.openxmlformats.org/markup-compatibility/2006" xmlns:aink="http://schemas.microsoft.com/office/drawing/2016/ink" xmlns:am3d="http://schemas.microsoft.com/office/drawing/2017/model3d" xmlns:o="urn:schemas-microsoft-com:office:office" xmlns:r="http://schemas.openxmlformats.org/officeDocument/2006/relationships" xmlns:m="http://schemas.openxmlformats.org/officeDocument/2006/math" xmlns:v="urn:schemas-microsoft-com:vml" xmlns:wp14="http://schemas.microsoft.com/office/word/2010/wordprocessingDrawing" xmlns:wp="http://schemas.openxmlformats.org/drawingml/2006/wordprocessingDrawing" xmlns:w10="urn:schemas-microsoft-com:office:word" xmlns:w="http://schemas.openxmlformats.org/wordprocessingml/2006/main" xmlns:w14="http://schemas.microsoft.com/office/word/2010/wordml" xmlns:w15="http://schemas.microsoft.com/office/word/2012/wordml" xmlns:w16cid="http://schemas.microsoft.com/office/word/2016/wordml/cid" xmlns:w16se="http://schemas.microsoft.com/office/word/2015/wordml/symex" xmlns:wpg="http://schemas.microsoft.com/office/word/2010/wordprocessingGroup" xmlns:wpi="http://schemas.microsoft.com/office/word/2010/wordprocessingInk" xmlns:wne="http://schemas.microsoft.com/office/word/2006/wordml" xmlns:wps="http://schemas.microsoft.com/office/word/2010/wordprocessingShape" mc:Ignorable="w14 w15 w16se w16cid wp14">
   <w:endnote w:type="separator" w:id="-1">
     <w:p>
       <w:pPr>
@@ -14592,7 +16097,7 @@
 </file>
 
 <file path=word/footer1.xml><?xml version="1.0" encoding="utf-8"?>
-<w:ftr xmlns:wpc="http://schemas.microsoft.com/office/word/2010/wordprocessingCanvas" xmlns:cx="http://schemas.microsoft.com/office/drawing/2014/chartex" xmlns:mc="http://schemas.openxmlformats.org/markup-compatibility/2006" xmlns:o="urn:schemas-microsoft-com:office:office" xmlns:r="http://schemas.openxmlformats.org/officeDocument/2006/relationships" xmlns:m="http://schemas.openxmlformats.org/officeDocument/2006/math" xmlns:v="urn:schemas-microsoft-com:vml" xmlns:wp14="http://schemas.microsoft.com/office/word/2010/wordprocessingDrawing" xmlns:wp="http://schemas.openxmlformats.org/drawingml/2006/wordprocessingDrawing" xmlns:w10="urn:schemas-microsoft-com:office:word" xmlns:w="http://schemas.openxmlformats.org/wordprocessingml/2006/main" xmlns:w14="http://schemas.microsoft.com/office/word/2010/wordml" xmlns:w15="http://schemas.microsoft.com/office/word/2012/wordml" xmlns:w16se="http://schemas.microsoft.com/office/word/2015/wordml/symex" xmlns:wpg="http://schemas.microsoft.com/office/word/2010/wordprocessingGroup" xmlns:wpi="http://schemas.microsoft.com/office/word/2010/wordprocessingInk" xmlns:wne="http://schemas.microsoft.com/office/word/2006/wordml" xmlns:wps="http://schemas.microsoft.com/office/word/2010/wordprocessingShape" mc:Ignorable="w14 w15 w16se wp14">
+<w:ftr xmlns:wpc="http://schemas.microsoft.com/office/word/2010/wordprocessingCanvas" xmlns:cx="http://schemas.microsoft.com/office/drawing/2014/chartex" xmlns:cx1="http://schemas.microsoft.com/office/drawing/2015/9/8/chartex" xmlns:cx2="http://schemas.microsoft.com/office/drawing/2015/10/21/chartex" xmlns:cx3="http://schemas.microsoft.com/office/drawing/2016/5/9/chartex" xmlns:cx4="http://schemas.microsoft.com/office/drawing/2016/5/10/chartex" xmlns:cx5="http://schemas.microsoft.com/office/drawing/2016/5/11/chartex" xmlns:cx6="http://schemas.microsoft.com/office/drawing/2016/5/12/chartex" xmlns:cx7="http://schemas.microsoft.com/office/drawing/2016/5/13/chartex" xmlns:cx8="http://schemas.microsoft.com/office/drawing/2016/5/14/chartex" xmlns:mc="http://schemas.openxmlformats.org/markup-compatibility/2006" xmlns:aink="http://schemas.microsoft.com/office/drawing/2016/ink" xmlns:am3d="http://schemas.microsoft.com/office/drawing/2017/model3d" xmlns:o="urn:schemas-microsoft-com:office:office" xmlns:r="http://schemas.openxmlformats.org/officeDocument/2006/relationships" xmlns:m="http://schemas.openxmlformats.org/officeDocument/2006/math" xmlns:v="urn:schemas-microsoft-com:vml" xmlns:wp14="http://schemas.microsoft.com/office/word/2010/wordprocessingDrawing" xmlns:wp="http://schemas.openxmlformats.org/drawingml/2006/wordprocessingDrawing" xmlns:w10="urn:schemas-microsoft-com:office:word" xmlns:w="http://schemas.openxmlformats.org/wordprocessingml/2006/main" xmlns:w14="http://schemas.microsoft.com/office/word/2010/wordml" xmlns:w15="http://schemas.microsoft.com/office/word/2012/wordml" xmlns:w16cid="http://schemas.microsoft.com/office/word/2016/wordml/cid" xmlns:w16se="http://schemas.microsoft.com/office/word/2015/wordml/symex" xmlns:wpg="http://schemas.microsoft.com/office/word/2010/wordprocessingGroup" xmlns:wpi="http://schemas.microsoft.com/office/word/2010/wordprocessingInk" xmlns:wne="http://schemas.microsoft.com/office/word/2006/wordml" xmlns:wps="http://schemas.microsoft.com/office/word/2010/wordprocessingShape" mc:Ignorable="w14 w15 w16se w16cid wp14">
   <w:p>
     <w:pPr>
       <w:pBdr>
@@ -14681,7 +16186,7 @@
 </file>
 
 <file path=word/footer2.xml><?xml version="1.0" encoding="utf-8"?>
-<w:ftr xmlns:wpc="http://schemas.microsoft.com/office/word/2010/wordprocessingCanvas" xmlns:cx="http://schemas.microsoft.com/office/drawing/2014/chartex" xmlns:mc="http://schemas.openxmlformats.org/markup-compatibility/2006" xmlns:o="urn:schemas-microsoft-com:office:office" xmlns:r="http://schemas.openxmlformats.org/officeDocument/2006/relationships" xmlns:m="http://schemas.openxmlformats.org/officeDocument/2006/math" xmlns:v="urn:schemas-microsoft-com:vml" xmlns:wp14="http://schemas.microsoft.com/office/word/2010/wordprocessingDrawing" xmlns:wp="http://schemas.openxmlformats.org/drawingml/2006/wordprocessingDrawing" xmlns:w10="urn:schemas-microsoft-com:office:word" xmlns:w="http://schemas.openxmlformats.org/wordprocessingml/2006/main" xmlns:w14="http://schemas.microsoft.com/office/word/2010/wordml" xmlns:w15="http://schemas.microsoft.com/office/word/2012/wordml" xmlns:w16se="http://schemas.microsoft.com/office/word/2015/wordml/symex" xmlns:wpg="http://schemas.microsoft.com/office/word/2010/wordprocessingGroup" xmlns:wpi="http://schemas.microsoft.com/office/word/2010/wordprocessingInk" xmlns:wne="http://schemas.microsoft.com/office/word/2006/wordml" xmlns:wps="http://schemas.microsoft.com/office/word/2010/wordprocessingShape" mc:Ignorable="w14 w15 w16se wp14">
+<w:ftr xmlns:wpc="http://schemas.microsoft.com/office/word/2010/wordprocessingCanvas" xmlns:cx="http://schemas.microsoft.com/office/drawing/2014/chartex" xmlns:cx1="http://schemas.microsoft.com/office/drawing/2015/9/8/chartex" xmlns:cx2="http://schemas.microsoft.com/office/drawing/2015/10/21/chartex" xmlns:cx3="http://schemas.microsoft.com/office/drawing/2016/5/9/chartex" xmlns:cx4="http://schemas.microsoft.com/office/drawing/2016/5/10/chartex" xmlns:cx5="http://schemas.microsoft.com/office/drawing/2016/5/11/chartex" xmlns:cx6="http://schemas.microsoft.com/office/drawing/2016/5/12/chartex" xmlns:cx7="http://schemas.microsoft.com/office/drawing/2016/5/13/chartex" xmlns:cx8="http://schemas.microsoft.com/office/drawing/2016/5/14/chartex" xmlns:mc="http://schemas.openxmlformats.org/markup-compatibility/2006" xmlns:aink="http://schemas.microsoft.com/office/drawing/2016/ink" xmlns:am3d="http://schemas.microsoft.com/office/drawing/2017/model3d" xmlns:o="urn:schemas-microsoft-com:office:office" xmlns:r="http://schemas.openxmlformats.org/officeDocument/2006/relationships" xmlns:m="http://schemas.openxmlformats.org/officeDocument/2006/math" xmlns:v="urn:schemas-microsoft-com:vml" xmlns:wp14="http://schemas.microsoft.com/office/word/2010/wordprocessingDrawing" xmlns:wp="http://schemas.openxmlformats.org/drawingml/2006/wordprocessingDrawing" xmlns:w10="urn:schemas-microsoft-com:office:word" xmlns:w="http://schemas.openxmlformats.org/wordprocessingml/2006/main" xmlns:w14="http://schemas.microsoft.com/office/word/2010/wordml" xmlns:w15="http://schemas.microsoft.com/office/word/2012/wordml" xmlns:w16cid="http://schemas.microsoft.com/office/word/2016/wordml/cid" xmlns:w16se="http://schemas.microsoft.com/office/word/2015/wordml/symex" xmlns:wpg="http://schemas.microsoft.com/office/word/2010/wordprocessingGroup" xmlns:wpi="http://schemas.microsoft.com/office/word/2010/wordprocessingInk" xmlns:wne="http://schemas.microsoft.com/office/word/2006/wordml" xmlns:wps="http://schemas.microsoft.com/office/word/2010/wordprocessingShape" mc:Ignorable="w14 w15 w16se w16cid wp14">
   <w:p>
     <w:pPr>
       <w:pBdr>
@@ -14707,7 +16212,7 @@
 </file>
 
 <file path=word/footer3.xml><?xml version="1.0" encoding="utf-8"?>
-<w:ftr xmlns:wpc="http://schemas.microsoft.com/office/word/2010/wordprocessingCanvas" xmlns:cx="http://schemas.microsoft.com/office/drawing/2014/chartex" xmlns:mc="http://schemas.openxmlformats.org/markup-compatibility/2006" xmlns:o="urn:schemas-microsoft-com:office:office" xmlns:r="http://schemas.openxmlformats.org/officeDocument/2006/relationships" xmlns:m="http://schemas.openxmlformats.org/officeDocument/2006/math" xmlns:v="urn:schemas-microsoft-com:vml" xmlns:wp14="http://schemas.microsoft.com/office/word/2010/wordprocessingDrawing" xmlns:wp="http://schemas.openxmlformats.org/drawingml/2006/wordprocessingDrawing" xmlns:w10="urn:schemas-microsoft-com:office:word" xmlns:w="http://schemas.openxmlformats.org/wordprocessingml/2006/main" xmlns:w14="http://schemas.microsoft.com/office/word/2010/wordml" xmlns:w15="http://schemas.microsoft.com/office/word/2012/wordml" xmlns:w16se="http://schemas.microsoft.com/office/word/2015/wordml/symex" xmlns:wpg="http://schemas.microsoft.com/office/word/2010/wordprocessingGroup" xmlns:wpi="http://schemas.microsoft.com/office/word/2010/wordprocessingInk" xmlns:wne="http://schemas.microsoft.com/office/word/2006/wordml" xmlns:wps="http://schemas.microsoft.com/office/word/2010/wordprocessingShape" mc:Ignorable="w14 w15 w16se wp14">
+<w:ftr xmlns:wpc="http://schemas.microsoft.com/office/word/2010/wordprocessingCanvas" xmlns:cx="http://schemas.microsoft.com/office/drawing/2014/chartex" xmlns:cx1="http://schemas.microsoft.com/office/drawing/2015/9/8/chartex" xmlns:cx2="http://schemas.microsoft.com/office/drawing/2015/10/21/chartex" xmlns:cx3="http://schemas.microsoft.com/office/drawing/2016/5/9/chartex" xmlns:cx4="http://schemas.microsoft.com/office/drawing/2016/5/10/chartex" xmlns:cx5="http://schemas.microsoft.com/office/drawing/2016/5/11/chartex" xmlns:cx6="http://schemas.microsoft.com/office/drawing/2016/5/12/chartex" xmlns:cx7="http://schemas.microsoft.com/office/drawing/2016/5/13/chartex" xmlns:cx8="http://schemas.microsoft.com/office/drawing/2016/5/14/chartex" xmlns:mc="http://schemas.openxmlformats.org/markup-compatibility/2006" xmlns:aink="http://schemas.microsoft.com/office/drawing/2016/ink" xmlns:am3d="http://schemas.microsoft.com/office/drawing/2017/model3d" xmlns:o="urn:schemas-microsoft-com:office:office" xmlns:r="http://schemas.openxmlformats.org/officeDocument/2006/relationships" xmlns:m="http://schemas.openxmlformats.org/officeDocument/2006/math" xmlns:v="urn:schemas-microsoft-com:vml" xmlns:wp14="http://schemas.microsoft.com/office/word/2010/wordprocessingDrawing" xmlns:wp="http://schemas.openxmlformats.org/drawingml/2006/wordprocessingDrawing" xmlns:w10="urn:schemas-microsoft-com:office:word" xmlns:w="http://schemas.openxmlformats.org/wordprocessingml/2006/main" xmlns:w14="http://schemas.microsoft.com/office/word/2010/wordml" xmlns:w15="http://schemas.microsoft.com/office/word/2012/wordml" xmlns:w16cid="http://schemas.microsoft.com/office/word/2016/wordml/cid" xmlns:w16se="http://schemas.microsoft.com/office/word/2015/wordml/symex" xmlns:wpg="http://schemas.microsoft.com/office/word/2010/wordprocessingGroup" xmlns:wpi="http://schemas.microsoft.com/office/word/2010/wordprocessingInk" xmlns:wne="http://schemas.microsoft.com/office/word/2006/wordml" xmlns:wps="http://schemas.microsoft.com/office/word/2010/wordprocessingShape" mc:Ignorable="w14 w15 w16se w16cid wp14">
   <w:p>
     <w:pPr>
       <w:pStyle w:val="Footer"/>
@@ -14739,7 +16244,7 @@
 </file>
 
 <file path=word/footer4.xml><?xml version="1.0" encoding="utf-8"?>
-<w:ftr xmlns:wpc="http://schemas.microsoft.com/office/word/2010/wordprocessingCanvas" xmlns:cx="http://schemas.microsoft.com/office/drawing/2014/chartex" xmlns:mc="http://schemas.openxmlformats.org/markup-compatibility/2006" xmlns:o="urn:schemas-microsoft-com:office:office" xmlns:r="http://schemas.openxmlformats.org/officeDocument/2006/relationships" xmlns:m="http://schemas.openxmlformats.org/officeDocument/2006/math" xmlns:v="urn:schemas-microsoft-com:vml" xmlns:wp14="http://schemas.microsoft.com/office/word/2010/wordprocessingDrawing" xmlns:wp="http://schemas.openxmlformats.org/drawingml/2006/wordprocessingDrawing" xmlns:w10="urn:schemas-microsoft-com:office:word" xmlns:w="http://schemas.openxmlformats.org/wordprocessingml/2006/main" xmlns:w14="http://schemas.microsoft.com/office/word/2010/wordml" xmlns:w15="http://schemas.microsoft.com/office/word/2012/wordml" xmlns:w16se="http://schemas.microsoft.com/office/word/2015/wordml/symex" xmlns:wpg="http://schemas.microsoft.com/office/word/2010/wordprocessingGroup" xmlns:wpi="http://schemas.microsoft.com/office/word/2010/wordprocessingInk" xmlns:wne="http://schemas.microsoft.com/office/word/2006/wordml" xmlns:wps="http://schemas.microsoft.com/office/word/2010/wordprocessingShape" mc:Ignorable="w14 w15 w16se wp14">
+<w:ftr xmlns:wpc="http://schemas.microsoft.com/office/word/2010/wordprocessingCanvas" xmlns:cx="http://schemas.microsoft.com/office/drawing/2014/chartex" xmlns:cx1="http://schemas.microsoft.com/office/drawing/2015/9/8/chartex" xmlns:cx2="http://schemas.microsoft.com/office/drawing/2015/10/21/chartex" xmlns:cx3="http://schemas.microsoft.com/office/drawing/2016/5/9/chartex" xmlns:cx4="http://schemas.microsoft.com/office/drawing/2016/5/10/chartex" xmlns:cx5="http://schemas.microsoft.com/office/drawing/2016/5/11/chartex" xmlns:cx6="http://schemas.microsoft.com/office/drawing/2016/5/12/chartex" xmlns:cx7="http://schemas.microsoft.com/office/drawing/2016/5/13/chartex" xmlns:cx8="http://schemas.microsoft.com/office/drawing/2016/5/14/chartex" xmlns:mc="http://schemas.openxmlformats.org/markup-compatibility/2006" xmlns:aink="http://schemas.microsoft.com/office/drawing/2016/ink" xmlns:am3d="http://schemas.microsoft.com/office/drawing/2017/model3d" xmlns:o="urn:schemas-microsoft-com:office:office" xmlns:r="http://schemas.openxmlformats.org/officeDocument/2006/relationships" xmlns:m="http://schemas.openxmlformats.org/officeDocument/2006/math" xmlns:v="urn:schemas-microsoft-com:vml" xmlns:wp14="http://schemas.microsoft.com/office/word/2010/wordprocessingDrawing" xmlns:wp="http://schemas.openxmlformats.org/drawingml/2006/wordprocessingDrawing" xmlns:w10="urn:schemas-microsoft-com:office:word" xmlns:w="http://schemas.openxmlformats.org/wordprocessingml/2006/main" xmlns:w14="http://schemas.microsoft.com/office/word/2010/wordml" xmlns:w15="http://schemas.microsoft.com/office/word/2012/wordml" xmlns:w16cid="http://schemas.microsoft.com/office/word/2016/wordml/cid" xmlns:w16se="http://schemas.microsoft.com/office/word/2015/wordml/symex" xmlns:wpg="http://schemas.microsoft.com/office/word/2010/wordprocessingGroup" xmlns:wpi="http://schemas.microsoft.com/office/word/2010/wordprocessingInk" xmlns:wne="http://schemas.microsoft.com/office/word/2006/wordml" xmlns:wps="http://schemas.microsoft.com/office/word/2010/wordprocessingShape" mc:Ignorable="w14 w15 w16se w16cid wp14">
   <w:sdt>
     <w:sdtPr>
       <w:id w:val="-255287874"/>
@@ -14808,7 +16313,7 @@
 </file>
 
 <file path=word/footer5.xml><?xml version="1.0" encoding="utf-8"?>
-<w:ftr xmlns:wpc="http://schemas.microsoft.com/office/word/2010/wordprocessingCanvas" xmlns:cx="http://schemas.microsoft.com/office/drawing/2014/chartex" xmlns:mc="http://schemas.openxmlformats.org/markup-compatibility/2006" xmlns:o="urn:schemas-microsoft-com:office:office" xmlns:r="http://schemas.openxmlformats.org/officeDocument/2006/relationships" xmlns:m="http://schemas.openxmlformats.org/officeDocument/2006/math" xmlns:v="urn:schemas-microsoft-com:vml" xmlns:wp14="http://schemas.microsoft.com/office/word/2010/wordprocessingDrawing" xmlns:wp="http://schemas.openxmlformats.org/drawingml/2006/wordprocessingDrawing" xmlns:w10="urn:schemas-microsoft-com:office:word" xmlns:w="http://schemas.openxmlformats.org/wordprocessingml/2006/main" xmlns:w14="http://schemas.microsoft.com/office/word/2010/wordml" xmlns:w15="http://schemas.microsoft.com/office/word/2012/wordml" xmlns:w16se="http://schemas.microsoft.com/office/word/2015/wordml/symex" xmlns:wpg="http://schemas.microsoft.com/office/word/2010/wordprocessingGroup" xmlns:wpi="http://schemas.microsoft.com/office/word/2010/wordprocessingInk" xmlns:wne="http://schemas.microsoft.com/office/word/2006/wordml" xmlns:wps="http://schemas.microsoft.com/office/word/2010/wordprocessingShape" mc:Ignorable="w14 w15 w16se wp14">
+<w:ftr xmlns:wpc="http://schemas.microsoft.com/office/word/2010/wordprocessingCanvas" xmlns:cx="http://schemas.microsoft.com/office/drawing/2014/chartex" xmlns:cx1="http://schemas.microsoft.com/office/drawing/2015/9/8/chartex" xmlns:cx2="http://schemas.microsoft.com/office/drawing/2015/10/21/chartex" xmlns:cx3="http://schemas.microsoft.com/office/drawing/2016/5/9/chartex" xmlns:cx4="http://schemas.microsoft.com/office/drawing/2016/5/10/chartex" xmlns:cx5="http://schemas.microsoft.com/office/drawing/2016/5/11/chartex" xmlns:cx6="http://schemas.microsoft.com/office/drawing/2016/5/12/chartex" xmlns:cx7="http://schemas.microsoft.com/office/drawing/2016/5/13/chartex" xmlns:cx8="http://schemas.microsoft.com/office/drawing/2016/5/14/chartex" xmlns:mc="http://schemas.openxmlformats.org/markup-compatibility/2006" xmlns:aink="http://schemas.microsoft.com/office/drawing/2016/ink" xmlns:am3d="http://schemas.microsoft.com/office/drawing/2017/model3d" xmlns:o="urn:schemas-microsoft-com:office:office" xmlns:r="http://schemas.openxmlformats.org/officeDocument/2006/relationships" xmlns:m="http://schemas.openxmlformats.org/officeDocument/2006/math" xmlns:v="urn:schemas-microsoft-com:vml" xmlns:wp14="http://schemas.microsoft.com/office/word/2010/wordprocessingDrawing" xmlns:wp="http://schemas.openxmlformats.org/drawingml/2006/wordprocessingDrawing" xmlns:w10="urn:schemas-microsoft-com:office:word" xmlns:w="http://schemas.openxmlformats.org/wordprocessingml/2006/main" xmlns:w14="http://schemas.microsoft.com/office/word/2010/wordml" xmlns:w15="http://schemas.microsoft.com/office/word/2012/wordml" xmlns:w16cid="http://schemas.microsoft.com/office/word/2016/wordml/cid" xmlns:w16se="http://schemas.microsoft.com/office/word/2015/wordml/symex" xmlns:wpg="http://schemas.microsoft.com/office/word/2010/wordprocessingGroup" xmlns:wpi="http://schemas.microsoft.com/office/word/2010/wordprocessingInk" xmlns:wne="http://schemas.microsoft.com/office/word/2006/wordml" xmlns:wps="http://schemas.microsoft.com/office/word/2010/wordprocessingShape" mc:Ignorable="w14 w15 w16se w16cid wp14">
   <w:sdt>
     <w:sdtPr>
       <w:id w:val="-1550366393"/>
@@ -14877,7 +16382,7 @@
 </file>
 
 <file path=word/footnotes.xml><?xml version="1.0" encoding="utf-8"?>
-<w:footnotes xmlns:wpc="http://schemas.microsoft.com/office/word/2010/wordprocessingCanvas" xmlns:cx="http://schemas.microsoft.com/office/drawing/2014/chartex" xmlns:mc="http://schemas.openxmlformats.org/markup-compatibility/2006" xmlns:o="urn:schemas-microsoft-com:office:office" xmlns:r="http://schemas.openxmlformats.org/officeDocument/2006/relationships" xmlns:m="http://schemas.openxmlformats.org/officeDocument/2006/math" xmlns:v="urn:schemas-microsoft-com:vml" xmlns:wp14="http://schemas.microsoft.com/office/word/2010/wordprocessingDrawing" xmlns:wp="http://schemas.openxmlformats.org/drawingml/2006/wordprocessingDrawing" xmlns:w10="urn:schemas-microsoft-com:office:word" xmlns:w="http://schemas.openxmlformats.org/wordprocessingml/2006/main" xmlns:w14="http://schemas.microsoft.com/office/word/2010/wordml" xmlns:w15="http://schemas.microsoft.com/office/word/2012/wordml" xmlns:w16se="http://schemas.microsoft.com/office/word/2015/wordml/symex" xmlns:wpg="http://schemas.microsoft.com/office/word/2010/wordprocessingGroup" xmlns:wpi="http://schemas.microsoft.com/office/word/2010/wordprocessingInk" xmlns:wne="http://schemas.microsoft.com/office/word/2006/wordml" xmlns:wps="http://schemas.microsoft.com/office/word/2010/wordprocessingShape" mc:Ignorable="w14 w15 w16se wp14">
+<w:footnotes xmlns:wpc="http://schemas.microsoft.com/office/word/2010/wordprocessingCanvas" xmlns:cx="http://schemas.microsoft.com/office/drawing/2014/chartex" xmlns:cx1="http://schemas.microsoft.com/office/drawing/2015/9/8/chartex" xmlns:cx2="http://schemas.microsoft.com/office/drawing/2015/10/21/chartex" xmlns:cx3="http://schemas.microsoft.com/office/drawing/2016/5/9/chartex" xmlns:cx4="http://schemas.microsoft.com/office/drawing/2016/5/10/chartex" xmlns:cx5="http://schemas.microsoft.com/office/drawing/2016/5/11/chartex" xmlns:cx6="http://schemas.microsoft.com/office/drawing/2016/5/12/chartex" xmlns:cx7="http://schemas.microsoft.com/office/drawing/2016/5/13/chartex" xmlns:cx8="http://schemas.microsoft.com/office/drawing/2016/5/14/chartex" xmlns:mc="http://schemas.openxmlformats.org/markup-compatibility/2006" xmlns:aink="http://schemas.microsoft.com/office/drawing/2016/ink" xmlns:am3d="http://schemas.microsoft.com/office/drawing/2017/model3d" xmlns:o="urn:schemas-microsoft-com:office:office" xmlns:r="http://schemas.openxmlformats.org/officeDocument/2006/relationships" xmlns:m="http://schemas.openxmlformats.org/officeDocument/2006/math" xmlns:v="urn:schemas-microsoft-com:vml" xmlns:wp14="http://schemas.microsoft.com/office/word/2010/wordprocessingDrawing" xmlns:wp="http://schemas.openxmlformats.org/drawingml/2006/wordprocessingDrawing" xmlns:w10="urn:schemas-microsoft-com:office:word" xmlns:w="http://schemas.openxmlformats.org/wordprocessingml/2006/main" xmlns:w14="http://schemas.microsoft.com/office/word/2010/wordml" xmlns:w15="http://schemas.microsoft.com/office/word/2012/wordml" xmlns:w16cid="http://schemas.microsoft.com/office/word/2016/wordml/cid" xmlns:w16se="http://schemas.microsoft.com/office/word/2015/wordml/symex" xmlns:wpg="http://schemas.microsoft.com/office/word/2010/wordprocessingGroup" xmlns:wpi="http://schemas.microsoft.com/office/word/2010/wordprocessingInk" xmlns:wne="http://schemas.microsoft.com/office/word/2006/wordml" xmlns:wps="http://schemas.microsoft.com/office/word/2010/wordprocessingShape" mc:Ignorable="w14 w15 w16se w16cid wp14">
   <w:footnote w:type="separator" w:id="-1">
     <w:p>
       <w:pPr>
@@ -14902,7 +16407,7 @@
 </file>
 
 <file path=word/header1.xml><?xml version="1.0" encoding="utf-8"?>
-<w:hdr xmlns:wpc="http://schemas.microsoft.com/office/word/2010/wordprocessingCanvas" xmlns:cx="http://schemas.microsoft.com/office/drawing/2014/chartex" xmlns:mc="http://schemas.openxmlformats.org/markup-compatibility/2006" xmlns:o="urn:schemas-microsoft-com:office:office" xmlns:r="http://schemas.openxmlformats.org/officeDocument/2006/relationships" xmlns:m="http://schemas.openxmlformats.org/officeDocument/2006/math" xmlns:v="urn:schemas-microsoft-com:vml" xmlns:wp14="http://schemas.microsoft.com/office/word/2010/wordprocessingDrawing" xmlns:wp="http://schemas.openxmlformats.org/drawingml/2006/wordprocessingDrawing" xmlns:w10="urn:schemas-microsoft-com:office:word" xmlns:w="http://schemas.openxmlformats.org/wordprocessingml/2006/main" xmlns:w14="http://schemas.microsoft.com/office/word/2010/wordml" xmlns:w15="http://schemas.microsoft.com/office/word/2012/wordml" xmlns:w16se="http://schemas.microsoft.com/office/word/2015/wordml/symex" xmlns:wpg="http://schemas.microsoft.com/office/word/2010/wordprocessingGroup" xmlns:wpi="http://schemas.microsoft.com/office/word/2010/wordprocessingInk" xmlns:wne="http://schemas.microsoft.com/office/word/2006/wordml" xmlns:wps="http://schemas.microsoft.com/office/word/2010/wordprocessingShape" mc:Ignorable="w14 w15 w16se wp14">
+<w:hdr xmlns:wpc="http://schemas.microsoft.com/office/word/2010/wordprocessingCanvas" xmlns:cx="http://schemas.microsoft.com/office/drawing/2014/chartex" xmlns:cx1="http://schemas.microsoft.com/office/drawing/2015/9/8/chartex" xmlns:cx2="http://schemas.microsoft.com/office/drawing/2015/10/21/chartex" xmlns:cx3="http://schemas.microsoft.com/office/drawing/2016/5/9/chartex" xmlns:cx4="http://schemas.microsoft.com/office/drawing/2016/5/10/chartex" xmlns:cx5="http://schemas.microsoft.com/office/drawing/2016/5/11/chartex" xmlns:cx6="http://schemas.microsoft.com/office/drawing/2016/5/12/chartex" xmlns:cx7="http://schemas.microsoft.com/office/drawing/2016/5/13/chartex" xmlns:cx8="http://schemas.microsoft.com/office/drawing/2016/5/14/chartex" xmlns:mc="http://schemas.openxmlformats.org/markup-compatibility/2006" xmlns:aink="http://schemas.microsoft.com/office/drawing/2016/ink" xmlns:am3d="http://schemas.microsoft.com/office/drawing/2017/model3d" xmlns:o="urn:schemas-microsoft-com:office:office" xmlns:r="http://schemas.openxmlformats.org/officeDocument/2006/relationships" xmlns:m="http://schemas.openxmlformats.org/officeDocument/2006/math" xmlns:v="urn:schemas-microsoft-com:vml" xmlns:wp14="http://schemas.microsoft.com/office/word/2010/wordprocessingDrawing" xmlns:wp="http://schemas.openxmlformats.org/drawingml/2006/wordprocessingDrawing" xmlns:w10="urn:schemas-microsoft-com:office:word" xmlns:w="http://schemas.openxmlformats.org/wordprocessingml/2006/main" xmlns:w14="http://schemas.microsoft.com/office/word/2010/wordml" xmlns:w15="http://schemas.microsoft.com/office/word/2012/wordml" xmlns:w16cid="http://schemas.microsoft.com/office/word/2016/wordml/cid" xmlns:w16se="http://schemas.microsoft.com/office/word/2015/wordml/symex" xmlns:wpg="http://schemas.microsoft.com/office/word/2010/wordprocessingGroup" xmlns:wpi="http://schemas.microsoft.com/office/word/2010/wordprocessingInk" xmlns:wne="http://schemas.microsoft.com/office/word/2006/wordml" xmlns:wps="http://schemas.microsoft.com/office/word/2010/wordprocessingShape" mc:Ignorable="w14 w15 w16se w16cid wp14">
   <w:p>
     <w:pPr>
       <w:pBdr>
@@ -14928,7 +16433,7 @@
 </file>
 
 <file path=word/header2.xml><?xml version="1.0" encoding="utf-8"?>
-<w:hdr xmlns:wpc="http://schemas.microsoft.com/office/word/2010/wordprocessingCanvas" xmlns:cx="http://schemas.microsoft.com/office/drawing/2014/chartex" xmlns:mc="http://schemas.openxmlformats.org/markup-compatibility/2006" xmlns:o="urn:schemas-microsoft-com:office:office" xmlns:r="http://schemas.openxmlformats.org/officeDocument/2006/relationships" xmlns:m="http://schemas.openxmlformats.org/officeDocument/2006/math" xmlns:v="urn:schemas-microsoft-com:vml" xmlns:wp14="http://schemas.microsoft.com/office/word/2010/wordprocessingDrawing" xmlns:wp="http://schemas.openxmlformats.org/drawingml/2006/wordprocessingDrawing" xmlns:w10="urn:schemas-microsoft-com:office:word" xmlns:w="http://schemas.openxmlformats.org/wordprocessingml/2006/main" xmlns:w14="http://schemas.microsoft.com/office/word/2010/wordml" xmlns:w15="http://schemas.microsoft.com/office/word/2012/wordml" xmlns:w16se="http://schemas.microsoft.com/office/word/2015/wordml/symex" xmlns:wpg="http://schemas.microsoft.com/office/word/2010/wordprocessingGroup" xmlns:wpi="http://schemas.microsoft.com/office/word/2010/wordprocessingInk" xmlns:wne="http://schemas.microsoft.com/office/word/2006/wordml" xmlns:wps="http://schemas.microsoft.com/office/word/2010/wordprocessingShape" mc:Ignorable="w14 w15 w16se wp14">
+<w:hdr xmlns:wpc="http://schemas.microsoft.com/office/word/2010/wordprocessingCanvas" xmlns:cx="http://schemas.microsoft.com/office/drawing/2014/chartex" xmlns:cx1="http://schemas.microsoft.com/office/drawing/2015/9/8/chartex" xmlns:cx2="http://schemas.microsoft.com/office/drawing/2015/10/21/chartex" xmlns:cx3="http://schemas.microsoft.com/office/drawing/2016/5/9/chartex" xmlns:cx4="http://schemas.microsoft.com/office/drawing/2016/5/10/chartex" xmlns:cx5="http://schemas.microsoft.com/office/drawing/2016/5/11/chartex" xmlns:cx6="http://schemas.microsoft.com/office/drawing/2016/5/12/chartex" xmlns:cx7="http://schemas.microsoft.com/office/drawing/2016/5/13/chartex" xmlns:cx8="http://schemas.microsoft.com/office/drawing/2016/5/14/chartex" xmlns:mc="http://schemas.openxmlformats.org/markup-compatibility/2006" xmlns:aink="http://schemas.microsoft.com/office/drawing/2016/ink" xmlns:am3d="http://schemas.microsoft.com/office/drawing/2017/model3d" xmlns:o="urn:schemas-microsoft-com:office:office" xmlns:r="http://schemas.openxmlformats.org/officeDocument/2006/relationships" xmlns:m="http://schemas.openxmlformats.org/officeDocument/2006/math" xmlns:v="urn:schemas-microsoft-com:vml" xmlns:wp14="http://schemas.microsoft.com/office/word/2010/wordprocessingDrawing" xmlns:wp="http://schemas.openxmlformats.org/drawingml/2006/wordprocessingDrawing" xmlns:w10="urn:schemas-microsoft-com:office:word" xmlns:w="http://schemas.openxmlformats.org/wordprocessingml/2006/main" xmlns:w14="http://schemas.microsoft.com/office/word/2010/wordml" xmlns:w15="http://schemas.microsoft.com/office/word/2012/wordml" xmlns:w16cid="http://schemas.microsoft.com/office/word/2016/wordml/cid" xmlns:w16se="http://schemas.microsoft.com/office/word/2015/wordml/symex" xmlns:wpg="http://schemas.microsoft.com/office/word/2010/wordprocessingGroup" xmlns:wpi="http://schemas.microsoft.com/office/word/2010/wordprocessingInk" xmlns:wne="http://schemas.microsoft.com/office/word/2006/wordml" xmlns:wps="http://schemas.microsoft.com/office/word/2010/wordprocessingShape" mc:Ignorable="w14 w15 w16se w16cid wp14">
   <w:p>
     <w:pPr>
       <w:pBdr>
@@ -14954,7 +16459,7 @@
 </file>
 
 <file path=word/numbering.xml><?xml version="1.0" encoding="utf-8"?>
-<w:numbering xmlns:wpc="http://schemas.microsoft.com/office/word/2010/wordprocessingCanvas" xmlns:cx="http://schemas.microsoft.com/office/drawing/2014/chartex" xmlns:mc="http://schemas.openxmlformats.org/markup-compatibility/2006" xmlns:o="urn:schemas-microsoft-com:office:office" xmlns:r="http://schemas.openxmlformats.org/officeDocument/2006/relationships" xmlns:m="http://schemas.openxmlformats.org/officeDocument/2006/math" xmlns:v="urn:schemas-microsoft-com:vml" xmlns:wp14="http://schemas.microsoft.com/office/word/2010/wordprocessingDrawing" xmlns:wp="http://schemas.openxmlformats.org/drawingml/2006/wordprocessingDrawing" xmlns:w10="urn:schemas-microsoft-com:office:word" xmlns:w="http://schemas.openxmlformats.org/wordprocessingml/2006/main" xmlns:w14="http://schemas.microsoft.com/office/word/2010/wordml" xmlns:w15="http://schemas.microsoft.com/office/word/2012/wordml" xmlns:w16se="http://schemas.microsoft.com/office/word/2015/wordml/symex" xmlns:wpg="http://schemas.microsoft.com/office/word/2010/wordprocessingGroup" xmlns:wpi="http://schemas.microsoft.com/office/word/2010/wordprocessingInk" xmlns:wne="http://schemas.microsoft.com/office/word/2006/wordml" xmlns:wps="http://schemas.microsoft.com/office/word/2010/wordprocessingShape" mc:Ignorable="w14 w15 w16se wp14">
+<w:numbering xmlns:wpc="http://schemas.microsoft.com/office/word/2010/wordprocessingCanvas" xmlns:cx="http://schemas.microsoft.com/office/drawing/2014/chartex" xmlns:cx1="http://schemas.microsoft.com/office/drawing/2015/9/8/chartex" xmlns:cx2="http://schemas.microsoft.com/office/drawing/2015/10/21/chartex" xmlns:cx3="http://schemas.microsoft.com/office/drawing/2016/5/9/chartex" xmlns:cx4="http://schemas.microsoft.com/office/drawing/2016/5/10/chartex" xmlns:cx5="http://schemas.microsoft.com/office/drawing/2016/5/11/chartex" xmlns:cx6="http://schemas.microsoft.com/office/drawing/2016/5/12/chartex" xmlns:cx7="http://schemas.microsoft.com/office/drawing/2016/5/13/chartex" xmlns:cx8="http://schemas.microsoft.com/office/drawing/2016/5/14/chartex" xmlns:mc="http://schemas.openxmlformats.org/markup-compatibility/2006" xmlns:aink="http://schemas.microsoft.com/office/drawing/2016/ink" xmlns:am3d="http://schemas.microsoft.com/office/drawing/2017/model3d" xmlns:o="urn:schemas-microsoft-com:office:office" xmlns:r="http://schemas.openxmlformats.org/officeDocument/2006/relationships" xmlns:m="http://schemas.openxmlformats.org/officeDocument/2006/math" xmlns:v="urn:schemas-microsoft-com:vml" xmlns:wp14="http://schemas.microsoft.com/office/word/2010/wordprocessingDrawing" xmlns:wp="http://schemas.openxmlformats.org/drawingml/2006/wordprocessingDrawing" xmlns:w10="urn:schemas-microsoft-com:office:word" xmlns:w="http://schemas.openxmlformats.org/wordprocessingml/2006/main" xmlns:w14="http://schemas.microsoft.com/office/word/2010/wordml" xmlns:w15="http://schemas.microsoft.com/office/word/2012/wordml" xmlns:w16cid="http://schemas.microsoft.com/office/word/2016/wordml/cid" xmlns:w16se="http://schemas.microsoft.com/office/word/2015/wordml/symex" xmlns:wpg="http://schemas.microsoft.com/office/word/2010/wordprocessingGroup" xmlns:wpi="http://schemas.microsoft.com/office/word/2010/wordprocessingInk" xmlns:wne="http://schemas.microsoft.com/office/word/2006/wordml" xmlns:wps="http://schemas.microsoft.com/office/word/2010/wordprocessingShape" mc:Ignorable="w14 w15 w16se w16cid wp14">
   <w:abstractNum w:abstractNumId="0" w15:restartNumberingAfterBreak="0">
     <w:nsid w:val="01222081"/>
     <w:multiLevelType w:val="hybridMultilevel"/>
@@ -18811,6 +20316,92 @@
     </w:lvl>
   </w:abstractNum>
   <w:abstractNum w:abstractNumId="41" w15:restartNumberingAfterBreak="0">
+    <w:nsid w:val="71761C98"/>
+    <w:multiLevelType w:val="hybridMultilevel"/>
+    <w:tmpl w:val="373EA686"/>
+    <w:lvl w:ilvl="0" w:tplc="0409000F">
+      <w:start w:val="1"/>
+      <w:numFmt w:val="decimal"/>
+      <w:lvlText w:val="%1."/>
+      <w:lvlJc w:val="left"/>
+      <w:pPr>
+        <w:ind w:left="4305" w:hanging="360"/>
+      </w:pPr>
+    </w:lvl>
+    <w:lvl w:ilvl="1" w:tplc="04090019" w:tentative="1">
+      <w:start w:val="1"/>
+      <w:numFmt w:val="lowerLetter"/>
+      <w:lvlText w:val="%2."/>
+      <w:lvlJc w:val="left"/>
+      <w:pPr>
+        <w:ind w:left="5025" w:hanging="360"/>
+      </w:pPr>
+    </w:lvl>
+    <w:lvl w:ilvl="2" w:tplc="0409001B" w:tentative="1">
+      <w:start w:val="1"/>
+      <w:numFmt w:val="lowerRoman"/>
+      <w:lvlText w:val="%3."/>
+      <w:lvlJc w:val="right"/>
+      <w:pPr>
+        <w:ind w:left="5745" w:hanging="180"/>
+      </w:pPr>
+    </w:lvl>
+    <w:lvl w:ilvl="3" w:tplc="0409000F" w:tentative="1">
+      <w:start w:val="1"/>
+      <w:numFmt w:val="decimal"/>
+      <w:lvlText w:val="%4."/>
+      <w:lvlJc w:val="left"/>
+      <w:pPr>
+        <w:ind w:left="6465" w:hanging="360"/>
+      </w:pPr>
+    </w:lvl>
+    <w:lvl w:ilvl="4" w:tplc="04090019" w:tentative="1">
+      <w:start w:val="1"/>
+      <w:numFmt w:val="lowerLetter"/>
+      <w:lvlText w:val="%5."/>
+      <w:lvlJc w:val="left"/>
+      <w:pPr>
+        <w:ind w:left="7185" w:hanging="360"/>
+      </w:pPr>
+    </w:lvl>
+    <w:lvl w:ilvl="5" w:tplc="0409001B" w:tentative="1">
+      <w:start w:val="1"/>
+      <w:numFmt w:val="lowerRoman"/>
+      <w:lvlText w:val="%6."/>
+      <w:lvlJc w:val="right"/>
+      <w:pPr>
+        <w:ind w:left="7905" w:hanging="180"/>
+      </w:pPr>
+    </w:lvl>
+    <w:lvl w:ilvl="6" w:tplc="0409000F" w:tentative="1">
+      <w:start w:val="1"/>
+      <w:numFmt w:val="decimal"/>
+      <w:lvlText w:val="%7."/>
+      <w:lvlJc w:val="left"/>
+      <w:pPr>
+        <w:ind w:left="8625" w:hanging="360"/>
+      </w:pPr>
+    </w:lvl>
+    <w:lvl w:ilvl="7" w:tplc="04090019" w:tentative="1">
+      <w:start w:val="1"/>
+      <w:numFmt w:val="lowerLetter"/>
+      <w:lvlText w:val="%8."/>
+      <w:lvlJc w:val="left"/>
+      <w:pPr>
+        <w:ind w:left="9345" w:hanging="360"/>
+      </w:pPr>
+    </w:lvl>
+    <w:lvl w:ilvl="8" w:tplc="0409001B" w:tentative="1">
+      <w:start w:val="1"/>
+      <w:numFmt w:val="lowerRoman"/>
+      <w:lvlText w:val="%9."/>
+      <w:lvlJc w:val="right"/>
+      <w:pPr>
+        <w:ind w:left="10065" w:hanging="180"/>
+      </w:pPr>
+    </w:lvl>
+  </w:abstractNum>
+  <w:abstractNum w:abstractNumId="42" w15:restartNumberingAfterBreak="0">
     <w:nsid w:val="74C31E37"/>
     <w:multiLevelType w:val="hybridMultilevel"/>
     <w:tmpl w:val="BDA611C4"/>
@@ -18896,7 +20487,7 @@
       </w:pPr>
     </w:lvl>
   </w:abstractNum>
-  <w:abstractNum w:abstractNumId="42" w15:restartNumberingAfterBreak="0">
+  <w:abstractNum w:abstractNumId="43" w15:restartNumberingAfterBreak="0">
     <w:nsid w:val="75E406D0"/>
     <w:multiLevelType w:val="hybridMultilevel"/>
     <w:tmpl w:val="8E805D8C"/>
@@ -18982,7 +20573,7 @@
       </w:pPr>
     </w:lvl>
   </w:abstractNum>
-  <w:abstractNum w:abstractNumId="43" w15:restartNumberingAfterBreak="0">
+  <w:abstractNum w:abstractNumId="44" w15:restartNumberingAfterBreak="0">
     <w:nsid w:val="76347E10"/>
     <w:multiLevelType w:val="multilevel"/>
     <w:tmpl w:val="8B32A6D2"/>
@@ -19103,7 +20694,7 @@
       </w:rPr>
     </w:lvl>
   </w:abstractNum>
-  <w:abstractNum w:abstractNumId="44" w15:restartNumberingAfterBreak="0">
+  <w:abstractNum w:abstractNumId="45" w15:restartNumberingAfterBreak="0">
     <w:nsid w:val="78692814"/>
     <w:multiLevelType w:val="hybridMultilevel"/>
     <w:tmpl w:val="AFF86B9C"/>
@@ -19189,7 +20780,7 @@
       </w:pPr>
     </w:lvl>
   </w:abstractNum>
-  <w:abstractNum w:abstractNumId="45" w15:restartNumberingAfterBreak="0">
+  <w:abstractNum w:abstractNumId="46" w15:restartNumberingAfterBreak="0">
     <w:nsid w:val="7AF43F55"/>
     <w:multiLevelType w:val="hybridMultilevel"/>
     <w:tmpl w:val="8D7C3E44"/>
@@ -19275,7 +20866,7 @@
       </w:pPr>
     </w:lvl>
   </w:abstractNum>
-  <w:abstractNum w:abstractNumId="46" w15:restartNumberingAfterBreak="0">
+  <w:abstractNum w:abstractNumId="47" w15:restartNumberingAfterBreak="0">
     <w:nsid w:val="7BB75DC5"/>
     <w:multiLevelType w:val="hybridMultilevel"/>
     <w:tmpl w:val="2B40AF64"/>
@@ -19361,7 +20952,7 @@
       </w:pPr>
     </w:lvl>
   </w:abstractNum>
-  <w:abstractNum w:abstractNumId="47" w15:restartNumberingAfterBreak="0">
+  <w:abstractNum w:abstractNumId="48" w15:restartNumberingAfterBreak="0">
     <w:nsid w:val="7C3D78EF"/>
     <w:multiLevelType w:val="hybridMultilevel"/>
     <w:tmpl w:val="C9E6F3BE"/>
@@ -19447,7 +21038,7 @@
       </w:pPr>
     </w:lvl>
   </w:abstractNum>
-  <w:abstractNum w:abstractNumId="48" w15:restartNumberingAfterBreak="0">
+  <w:abstractNum w:abstractNumId="49" w15:restartNumberingAfterBreak="0">
     <w:nsid w:val="7D5212D5"/>
     <w:multiLevelType w:val="hybridMultilevel"/>
     <w:tmpl w:val="D7209B4C"/>
@@ -19555,7 +21146,7 @@
     <w:abstractNumId w:val="25"/>
   </w:num>
   <w:num w:numId="8">
-    <w:abstractNumId w:val="42"/>
+    <w:abstractNumId w:val="43"/>
   </w:num>
   <w:num w:numId="9">
     <w:abstractNumId w:val="23"/>
@@ -19564,22 +21155,22 @@
     <w:abstractNumId w:val="38"/>
   </w:num>
   <w:num w:numId="11">
+    <w:abstractNumId w:val="48"/>
+  </w:num>
+  <w:num w:numId="12">
+    <w:abstractNumId w:val="49"/>
+  </w:num>
+  <w:num w:numId="13">
     <w:abstractNumId w:val="47"/>
   </w:num>
-  <w:num w:numId="12">
-    <w:abstractNumId w:val="48"/>
-  </w:num>
-  <w:num w:numId="13">
-    <w:abstractNumId w:val="46"/>
-  </w:num>
   <w:num w:numId="14">
-    <w:abstractNumId w:val="44"/>
+    <w:abstractNumId w:val="45"/>
   </w:num>
   <w:num w:numId="15">
     <w:abstractNumId w:val="26"/>
   </w:num>
   <w:num w:numId="16">
-    <w:abstractNumId w:val="45"/>
+    <w:abstractNumId w:val="46"/>
   </w:num>
   <w:num w:numId="17">
     <w:abstractNumId w:val="14"/>
@@ -19606,7 +21197,7 @@
     <w:abstractNumId w:val="10"/>
   </w:num>
   <w:num w:numId="25">
-    <w:abstractNumId w:val="41"/>
+    <w:abstractNumId w:val="42"/>
   </w:num>
   <w:num w:numId="26">
     <w:abstractNumId w:val="17"/>
@@ -19669,7 +21260,7 @@
     <w:abstractNumId w:val="6"/>
   </w:num>
   <w:num w:numId="46">
-    <w:abstractNumId w:val="43"/>
+    <w:abstractNumId w:val="44"/>
   </w:num>
   <w:num w:numId="47">
     <w:abstractNumId w:val="15"/>
@@ -19680,12 +21271,15 @@
   <w:num w:numId="49">
     <w:abstractNumId w:val="36"/>
   </w:num>
+  <w:num w:numId="50">
+    <w:abstractNumId w:val="41"/>
+  </w:num>
   <w:numIdMacAtCleanup w:val="8"/>
 </w:numbering>
 </file>
 
 <file path=word/styles.xml><?xml version="1.0" encoding="utf-8"?>
-<w:styles xmlns:mc="http://schemas.openxmlformats.org/markup-compatibility/2006" xmlns:r="http://schemas.openxmlformats.org/officeDocument/2006/relationships" xmlns:w="http://schemas.openxmlformats.org/wordprocessingml/2006/main" xmlns:w14="http://schemas.microsoft.com/office/word/2010/wordml" xmlns:w15="http://schemas.microsoft.com/office/word/2012/wordml" xmlns:w16se="http://schemas.microsoft.com/office/word/2015/wordml/symex" mc:Ignorable="w14 w15 w16se">
+<w:styles xmlns:mc="http://schemas.openxmlformats.org/markup-compatibility/2006" xmlns:r="http://schemas.openxmlformats.org/officeDocument/2006/relationships" xmlns:w="http://schemas.openxmlformats.org/wordprocessingml/2006/main" xmlns:w14="http://schemas.microsoft.com/office/word/2010/wordml" xmlns:w15="http://schemas.microsoft.com/office/word/2012/wordml" xmlns:w16cid="http://schemas.microsoft.com/office/word/2016/wordml/cid" xmlns:w16se="http://schemas.microsoft.com/office/word/2015/wordml/symex" mc:Ignorable="w14 w15 w16se w16cid">
   <w:docDefaults>
     <w:rPrDefault>
       <w:rPr>
@@ -19703,7 +21297,7 @@
       </w:pPr>
     </w:pPrDefault>
   </w:docDefaults>
-  <w:latentStyles w:defLockedState="0" w:defUIPriority="99" w:defSemiHidden="0" w:defUnhideWhenUsed="0" w:defQFormat="0" w:count="371">
+  <w:latentStyles w:defLockedState="0" w:defUIPriority="99" w:defSemiHidden="0" w:defUnhideWhenUsed="0" w:defQFormat="0" w:count="375">
     <w:lsdException w:name="Normal" w:uiPriority="0" w:qFormat="1"/>
     <w:lsdException w:name="heading 1" w:uiPriority="9" w:qFormat="1"/>
     <w:lsdException w:name="heading 2" w:semiHidden="1" w:uiPriority="9" w:unhideWhenUsed="1" w:qFormat="1"/>
@@ -19809,7 +21403,6 @@
     <w:lsdException w:name="HTML Sample" w:semiHidden="1" w:unhideWhenUsed="1"/>
     <w:lsdException w:name="HTML Typewriter" w:semiHidden="1" w:unhideWhenUsed="1"/>
     <w:lsdException w:name="HTML Variable" w:semiHidden="1" w:unhideWhenUsed="1"/>
-    <w:lsdException w:name="Normal Table" w:semiHidden="1" w:unhideWhenUsed="1"/>
     <w:lsdException w:name="annotation subject" w:semiHidden="1" w:unhideWhenUsed="1"/>
     <w:lsdException w:name="No List" w:semiHidden="1" w:unhideWhenUsed="1"/>
     <w:lsdException w:name="Outline List 1" w:semiHidden="1" w:unhideWhenUsed="1"/>
@@ -19853,10 +21446,8 @@
     <w:lsdException w:name="Table Elegant" w:semiHidden="1" w:unhideWhenUsed="1"/>
     <w:lsdException w:name="Table Professional" w:semiHidden="1" w:unhideWhenUsed="1"/>
     <w:lsdException w:name="Table Subtle 1" w:semiHidden="1" w:unhideWhenUsed="1"/>
-    <w:lsdException w:name="Table Subtle 2" w:semiHidden="1" w:unhideWhenUsed="1"/>
     <w:lsdException w:name="Table Web 1" w:semiHidden="1" w:unhideWhenUsed="1"/>
     <w:lsdException w:name="Table Web 2" w:semiHidden="1" w:unhideWhenUsed="1"/>
-    <w:lsdException w:name="Table Web 3" w:semiHidden="1" w:unhideWhenUsed="1"/>
     <w:lsdException w:name="Balloon Text" w:semiHidden="1" w:unhideWhenUsed="1"/>
     <w:lsdException w:name="Table Grid" w:uiPriority="59"/>
     <w:lsdException w:name="Table Theme" w:semiHidden="1" w:unhideWhenUsed="1"/>
@@ -20075,6 +21666,10 @@
     <w:lsdException w:name="List Table 5 Dark Accent 6" w:uiPriority="50"/>
     <w:lsdException w:name="List Table 6 Colorful Accent 6" w:uiPriority="51"/>
     <w:lsdException w:name="List Table 7 Colorful Accent 6" w:uiPriority="52"/>
+    <w:lsdException w:name="Mention" w:semiHidden="1" w:unhideWhenUsed="1"/>
+    <w:lsdException w:name="Smart Hyperlink" w:semiHidden="1" w:unhideWhenUsed="1"/>
+    <w:lsdException w:name="Hashtag" w:semiHidden="1" w:unhideWhenUsed="1"/>
+    <w:lsdException w:name="Unresolved Mention" w:semiHidden="1" w:unhideWhenUsed="1"/>
   </w:latentStyles>
   <w:style w:type="paragraph" w:default="1" w:styleId="Normal">
     <w:name w:val="Normal"/>
@@ -21010,7 +22605,7 @@
 </file>
 
 <file path=customXml/itemProps2.xml><?xml version="1.0" encoding="utf-8"?>
-<ds:datastoreItem xmlns:ds="http://schemas.openxmlformats.org/officeDocument/2006/customXml" ds:itemID="{F079ECDB-9E62-4BEE-B0C0-249D773DF750}">
+<ds:datastoreItem xmlns:ds="http://schemas.openxmlformats.org/officeDocument/2006/customXml" ds:itemID="{D5DC9F17-38C1-48B8-B848-B4A30A40DD77}">
   <ds:schemaRefs>
     <ds:schemaRef ds:uri="http://schemas.openxmlformats.org/officeDocument/2006/bibliography"/>
   </ds:schemaRefs>

</xml_diff>